<commit_message>
I will go to home from university
</commit_message>
<xml_diff>
--- a/2.2.docx
+++ b/2.2.docx
@@ -1,6 +1,6 @@
 
 <file path=word/document.xml><?xml version="1.0" encoding="utf-8"?>
-<w:document xmlns:wpc="http://schemas.microsoft.com/office/word/2010/wordprocessingCanvas" xmlns:cx="http://schemas.microsoft.com/office/drawing/2014/chartex" xmlns:mc="http://schemas.openxmlformats.org/markup-compatibility/2006" xmlns:o="urn:schemas-microsoft-com:office:office" xmlns:r="http://schemas.openxmlformats.org/officeDocument/2006/relationships" xmlns:m="http://schemas.openxmlformats.org/officeDocument/2006/math" xmlns:v="urn:schemas-microsoft-com:vml" xmlns:wp14="http://schemas.microsoft.com/office/word/2010/wordprocessingDrawing" xmlns:wp="http://schemas.openxmlformats.org/drawingml/2006/wordprocessingDrawing" xmlns:w10="urn:schemas-microsoft-com:office:word" xmlns:w="http://schemas.openxmlformats.org/wordprocessingml/2006/main" xmlns:w14="http://schemas.microsoft.com/office/word/2010/wordml" xmlns:w15="http://schemas.microsoft.com/office/word/2012/wordml" xmlns:w16se="http://schemas.microsoft.com/office/word/2015/wordml/symex" xmlns:wpg="http://schemas.microsoft.com/office/word/2010/wordprocessingGroup" xmlns:wpi="http://schemas.microsoft.com/office/word/2010/wordprocessingInk" xmlns:wne="http://schemas.microsoft.com/office/word/2006/wordml" xmlns:wps="http://schemas.microsoft.com/office/word/2010/wordprocessingShape" mc:Ignorable="w14 w15 w16se wp14">
+<w:document xmlns:wpc="http://schemas.microsoft.com/office/word/2010/wordprocessingCanvas" xmlns:cx="http://schemas.microsoft.com/office/drawing/2014/chartex" xmlns:cx1="http://schemas.microsoft.com/office/drawing/2015/9/8/chartex" xmlns:mc="http://schemas.openxmlformats.org/markup-compatibility/2006" xmlns:o="urn:schemas-microsoft-com:office:office" xmlns:r="http://schemas.openxmlformats.org/officeDocument/2006/relationships" xmlns:m="http://schemas.openxmlformats.org/officeDocument/2006/math" xmlns:v="urn:schemas-microsoft-com:vml" xmlns:wp14="http://schemas.microsoft.com/office/word/2010/wordprocessingDrawing" xmlns:wp="http://schemas.openxmlformats.org/drawingml/2006/wordprocessingDrawing" xmlns:w10="urn:schemas-microsoft-com:office:word" xmlns:w="http://schemas.openxmlformats.org/wordprocessingml/2006/main" xmlns:w14="http://schemas.microsoft.com/office/word/2010/wordml" xmlns:w15="http://schemas.microsoft.com/office/word/2012/wordml" xmlns:w16se="http://schemas.microsoft.com/office/word/2015/wordml/symex" xmlns:wpg="http://schemas.microsoft.com/office/word/2010/wordprocessingGroup" xmlns:wpi="http://schemas.microsoft.com/office/word/2010/wordprocessingInk" xmlns:wne="http://schemas.microsoft.com/office/word/2006/wordml" xmlns:wps="http://schemas.microsoft.com/office/word/2010/wordprocessingShape" mc:Ignorable="w14 w15 w16se wp14">
   <w:body>
     <w:p>
       <w:pPr>
@@ -5295,43 +5295,7 @@
                     <w:szCs w:val="28"/>
                     <w:lang w:val="uk-UA"/>
                   </w:rPr>
-                  <m:t>=P×n=</m:t>
-                </m:r>
-                <m:r>
-                  <w:rPr>
-                    <w:rFonts w:ascii="Cambria Math" w:eastAsiaTheme="minorEastAsia" w:hAnsi="Cambria Math" w:cs="Times New Roman"/>
-                    <w:sz w:val="28"/>
-                    <w:szCs w:val="28"/>
-                    <w:lang w:val="uk-UA"/>
-                  </w:rPr>
-                  <m:t>630</m:t>
-                </m:r>
-                <m:r>
-                  <w:rPr>
-                    <w:rFonts w:ascii="Cambria Math" w:eastAsiaTheme="minorEastAsia" w:hAnsi="Cambria Math" w:cs="Times New Roman"/>
-                    <w:sz w:val="28"/>
-                    <w:szCs w:val="28"/>
-                    <w:lang w:val="uk-UA"/>
-                  </w:rPr>
-                  <m:t>×1=</m:t>
-                </m:r>
-                <m:r>
-                  <w:rPr>
-                    <w:rFonts w:ascii="Cambria Math" w:eastAsiaTheme="minorEastAsia" w:hAnsi="Cambria Math" w:cs="Times New Roman"/>
-                    <w:sz w:val="28"/>
-                    <w:szCs w:val="28"/>
-                    <w:lang w:val="uk-UA"/>
-                  </w:rPr>
-                  <m:t>630</m:t>
-                </m:r>
-                <m:r>
-                  <w:rPr>
-                    <w:rFonts w:ascii="Cambria Math" w:eastAsiaTheme="minorEastAsia" w:hAnsi="Cambria Math" w:cs="Times New Roman"/>
-                    <w:sz w:val="28"/>
-                    <w:szCs w:val="28"/>
-                    <w:lang w:val="uk-UA"/>
-                  </w:rPr>
-                  <m:t xml:space="preserve"> кВт</m:t>
+                  <m:t>=P×n=630×1=630 кВт</m:t>
                 </m:r>
               </m:oMath>
             </m:oMathPara>
@@ -5612,61 +5576,7 @@
                     <w:szCs w:val="28"/>
                     <w:lang w:val="uk-UA"/>
                   </w:rPr>
-                  <m:t>=</m:t>
-                </m:r>
-                <m:r>
-                  <w:rPr>
-                    <w:rFonts w:ascii="Cambria Math" w:eastAsiaTheme="minorEastAsia" w:hAnsi="Cambria Math" w:cs="Times New Roman"/>
-                    <w:sz w:val="28"/>
-                    <w:szCs w:val="28"/>
-                    <w:lang w:val="uk-UA"/>
-                  </w:rPr>
-                  <m:t>630</m:t>
-                </m:r>
-                <m:r>
-                  <w:rPr>
-                    <w:rFonts w:ascii="Cambria Math" w:eastAsiaTheme="minorEastAsia" w:hAnsi="Cambria Math" w:cs="Times New Roman"/>
-                    <w:sz w:val="28"/>
-                    <w:szCs w:val="28"/>
-                    <w:lang w:val="uk-UA"/>
-                  </w:rPr>
-                  <m:t>×</m:t>
-                </m:r>
-                <m:r>
-                  <w:rPr>
-                    <w:rFonts w:ascii="Cambria Math" w:eastAsiaTheme="minorEastAsia" w:hAnsi="Cambria Math" w:cs="Times New Roman"/>
-                    <w:sz w:val="28"/>
-                    <w:szCs w:val="28"/>
-                    <w:lang w:val="uk-UA"/>
-                  </w:rPr>
-                  <m:t>2</m:t>
-                </m:r>
-                <m:r>
-                  <w:rPr>
-                    <w:rFonts w:ascii="Cambria Math" w:eastAsiaTheme="minorEastAsia" w:hAnsi="Cambria Math" w:cs="Times New Roman"/>
-                    <w:sz w:val="28"/>
-                    <w:szCs w:val="28"/>
-                    <w:lang w:val="uk-UA"/>
-                  </w:rPr>
-                  <m:t>=</m:t>
-                </m:r>
-                <m:r>
-                  <w:rPr>
-                    <w:rFonts w:ascii="Cambria Math" w:eastAsiaTheme="minorEastAsia" w:hAnsi="Cambria Math" w:cs="Times New Roman"/>
-                    <w:sz w:val="28"/>
-                    <w:szCs w:val="28"/>
-                    <w:lang w:val="uk-UA"/>
-                  </w:rPr>
-                  <m:t>1260</m:t>
-                </m:r>
-                <m:r>
-                  <w:rPr>
-                    <w:rFonts w:ascii="Cambria Math" w:eastAsiaTheme="minorEastAsia" w:hAnsi="Cambria Math" w:cs="Times New Roman"/>
-                    <w:sz w:val="28"/>
-                    <w:szCs w:val="28"/>
-                    <w:lang w:val="uk-UA"/>
-                  </w:rPr>
-                  <m:t xml:space="preserve"> кВт</m:t>
+                  <m:t>=630×2=1260 кВт</m:t>
                 </m:r>
               </m:oMath>
             </m:oMathPara>
@@ -5820,43 +5730,7 @@
                     <w:szCs w:val="28"/>
                     <w:lang w:val="uk-UA"/>
                   </w:rPr>
-                  <m:t>=</m:t>
-                </m:r>
-                <m:r>
-                  <w:rPr>
-                    <w:rFonts w:ascii="Cambria Math" w:eastAsiaTheme="minorEastAsia" w:hAnsi="Cambria Math" w:cs="Times New Roman"/>
-                    <w:sz w:val="28"/>
-                    <w:szCs w:val="28"/>
-                    <w:lang w:val="uk-UA"/>
-                  </w:rPr>
-                  <m:t>2500</m:t>
-                </m:r>
-                <m:r>
-                  <w:rPr>
-                    <w:rFonts w:ascii="Cambria Math" w:eastAsiaTheme="minorEastAsia" w:hAnsi="Cambria Math" w:cs="Times New Roman"/>
-                    <w:sz w:val="28"/>
-                    <w:szCs w:val="28"/>
-                    <w:lang w:val="uk-UA"/>
-                  </w:rPr>
-                  <m:t>×1=</m:t>
-                </m:r>
-                <m:r>
-                  <w:rPr>
-                    <w:rFonts w:ascii="Cambria Math" w:eastAsiaTheme="minorEastAsia" w:hAnsi="Cambria Math" w:cs="Times New Roman"/>
-                    <w:sz w:val="28"/>
-                    <w:szCs w:val="28"/>
-                    <w:lang w:val="uk-UA"/>
-                  </w:rPr>
-                  <m:t>2500</m:t>
-                </m:r>
-                <m:r>
-                  <w:rPr>
-                    <w:rFonts w:ascii="Cambria Math" w:eastAsiaTheme="minorEastAsia" w:hAnsi="Cambria Math" w:cs="Times New Roman"/>
-                    <w:sz w:val="28"/>
-                    <w:szCs w:val="28"/>
-                    <w:lang w:val="uk-UA"/>
-                  </w:rPr>
-                  <m:t xml:space="preserve"> кВт</m:t>
+                  <m:t>=2500×1=2500 кВт</m:t>
                 </m:r>
               </m:oMath>
             </m:oMathPara>
@@ -6422,43 +6296,7 @@
                     <w:szCs w:val="28"/>
                     <w:lang w:val="uk-UA"/>
                   </w:rPr>
-                  <m:t>=</m:t>
-                </m:r>
-                <m:r>
-                  <w:rPr>
-                    <w:rFonts w:ascii="Cambria Math" w:eastAsiaTheme="minorEastAsia" w:hAnsi="Cambria Math" w:cs="Times New Roman"/>
-                    <w:sz w:val="28"/>
-                    <w:szCs w:val="28"/>
-                    <w:lang w:val="uk-UA"/>
-                  </w:rPr>
-                  <m:t>1</m:t>
-                </m:r>
-                <m:r>
-                  <w:rPr>
-                    <w:rFonts w:ascii="Cambria Math" w:eastAsiaTheme="minorEastAsia" w:hAnsi="Cambria Math" w:cs="Times New Roman"/>
-                    <w:sz w:val="28"/>
-                    <w:szCs w:val="28"/>
-                    <w:lang w:val="uk-UA"/>
-                  </w:rPr>
-                  <m:t>250×8=</m:t>
-                </m:r>
-                <m:r>
-                  <w:rPr>
-                    <w:rFonts w:ascii="Cambria Math" w:eastAsiaTheme="minorEastAsia" w:hAnsi="Cambria Math" w:cs="Times New Roman"/>
-                    <w:sz w:val="28"/>
-                    <w:szCs w:val="28"/>
-                    <w:lang w:val="uk-UA"/>
-                  </w:rPr>
-                  <m:t>10000</m:t>
-                </m:r>
-                <m:r>
-                  <w:rPr>
-                    <w:rFonts w:ascii="Cambria Math" w:eastAsiaTheme="minorEastAsia" w:hAnsi="Cambria Math" w:cs="Times New Roman"/>
-                    <w:sz w:val="28"/>
-                    <w:szCs w:val="28"/>
-                    <w:lang w:val="uk-UA"/>
-                  </w:rPr>
-                  <m:t xml:space="preserve"> кВт</m:t>
+                  <m:t>=1250×8=10000 кВт</m:t>
                 </m:r>
               </m:oMath>
             </m:oMathPara>
@@ -6608,43 +6446,7 @@
                     <w:szCs w:val="28"/>
                     <w:lang w:val="uk-UA"/>
                   </w:rPr>
-                  <m:t>=</m:t>
-                </m:r>
-                <m:r>
-                  <w:rPr>
-                    <w:rFonts w:ascii="Cambria Math" w:eastAsiaTheme="minorEastAsia" w:hAnsi="Cambria Math" w:cs="Times New Roman"/>
-                    <w:sz w:val="28"/>
-                    <w:szCs w:val="28"/>
-                    <w:lang w:val="uk-UA"/>
-                  </w:rPr>
-                  <m:t>500</m:t>
-                </m:r>
-                <m:r>
-                  <w:rPr>
-                    <w:rFonts w:ascii="Cambria Math" w:eastAsiaTheme="minorEastAsia" w:hAnsi="Cambria Math" w:cs="Times New Roman"/>
-                    <w:sz w:val="28"/>
-                    <w:szCs w:val="28"/>
-                    <w:lang w:val="uk-UA"/>
-                  </w:rPr>
-                  <m:t>×8=</m:t>
-                </m:r>
-                <m:r>
-                  <w:rPr>
-                    <w:rFonts w:ascii="Cambria Math" w:eastAsiaTheme="minorEastAsia" w:hAnsi="Cambria Math" w:cs="Times New Roman"/>
-                    <w:sz w:val="28"/>
-                    <w:szCs w:val="28"/>
-                    <w:lang w:val="uk-UA"/>
-                  </w:rPr>
-                  <m:t>3200</m:t>
-                </m:r>
-                <m:r>
-                  <w:rPr>
-                    <w:rFonts w:ascii="Cambria Math" w:eastAsiaTheme="minorEastAsia" w:hAnsi="Cambria Math" w:cs="Times New Roman"/>
-                    <w:sz w:val="28"/>
-                    <w:szCs w:val="28"/>
-                    <w:lang w:val="uk-UA"/>
-                  </w:rPr>
-                  <m:t xml:space="preserve"> кВт</m:t>
+                  <m:t>=500×8=3200 кВт</m:t>
                 </m:r>
               </m:oMath>
             </m:oMathPara>
@@ -6796,43 +6598,7 @@
                     <w:szCs w:val="28"/>
                     <w:lang w:val="uk-UA"/>
                   </w:rPr>
-                  <m:t>=</m:t>
-                </m:r>
-                <m:r>
-                  <w:rPr>
-                    <w:rFonts w:ascii="Cambria Math" w:eastAsiaTheme="minorEastAsia" w:hAnsi="Cambria Math" w:cs="Times New Roman"/>
-                    <w:sz w:val="28"/>
-                    <w:szCs w:val="28"/>
-                    <w:lang w:val="uk-UA"/>
-                  </w:rPr>
-                  <m:t>500</m:t>
-                </m:r>
-                <m:r>
-                  <w:rPr>
-                    <w:rFonts w:ascii="Cambria Math" w:eastAsiaTheme="minorEastAsia" w:hAnsi="Cambria Math" w:cs="Times New Roman"/>
-                    <w:sz w:val="28"/>
-                    <w:szCs w:val="28"/>
-                    <w:lang w:val="uk-UA"/>
-                  </w:rPr>
-                  <m:t>×10=</m:t>
-                </m:r>
-                <m:r>
-                  <w:rPr>
-                    <w:rFonts w:ascii="Cambria Math" w:eastAsiaTheme="minorEastAsia" w:hAnsi="Cambria Math" w:cs="Times New Roman"/>
-                    <w:sz w:val="28"/>
-                    <w:szCs w:val="28"/>
-                    <w:lang w:val="uk-UA"/>
-                  </w:rPr>
-                  <m:t>5000</m:t>
-                </m:r>
-                <m:r>
-                  <w:rPr>
-                    <w:rFonts w:ascii="Cambria Math" w:eastAsiaTheme="minorEastAsia" w:hAnsi="Cambria Math" w:cs="Times New Roman"/>
-                    <w:sz w:val="28"/>
-                    <w:szCs w:val="28"/>
-                    <w:lang w:val="uk-UA"/>
-                  </w:rPr>
-                  <m:t xml:space="preserve"> кВт</m:t>
+                  <m:t>=500×10=5000 кВт</m:t>
                 </m:r>
               </m:oMath>
             </m:oMathPara>
@@ -7232,34 +6998,7 @@
                     <w:szCs w:val="28"/>
                     <w:lang w:val="uk-UA"/>
                   </w:rPr>
-                  <m:t>=630</m:t>
-                </m:r>
-                <m:r>
-                  <w:rPr>
-                    <w:rFonts w:ascii="Cambria Math" w:hAnsi="Cambria Math" w:cs="Times New Roman"/>
-                    <w:sz w:val="28"/>
-                    <w:szCs w:val="28"/>
-                    <w:lang w:val="uk-UA"/>
-                  </w:rPr>
-                  <m:t>×0.74=</m:t>
-                </m:r>
-                <m:r>
-                  <w:rPr>
-                    <w:rFonts w:ascii="Cambria Math" w:hAnsi="Cambria Math" w:cs="Times New Roman"/>
-                    <w:sz w:val="28"/>
-                    <w:szCs w:val="28"/>
-                    <w:lang w:val="uk-UA"/>
-                  </w:rPr>
-                  <m:t>466.2</m:t>
-                </m:r>
-                <m:r>
-                  <w:rPr>
-                    <w:rFonts w:ascii="Cambria Math" w:hAnsi="Cambria Math" w:cs="Times New Roman"/>
-                    <w:sz w:val="28"/>
-                    <w:szCs w:val="28"/>
-                    <w:lang w:val="uk-UA"/>
-                  </w:rPr>
-                  <m:t xml:space="preserve"> </m:t>
+                  <m:t xml:space="preserve">=630×0.74=466.2 </m:t>
                 </m:r>
                 <m:r>
                   <w:rPr>
@@ -7569,43 +7308,7 @@
                     <w:szCs w:val="28"/>
                     <w:lang w:val="uk-UA"/>
                   </w:rPr>
-                  <m:t>=</m:t>
-                </m:r>
-                <m:r>
-                  <w:rPr>
-                    <w:rFonts w:ascii="Cambria Math" w:hAnsi="Cambria Math" w:cs="Times New Roman"/>
-                    <w:sz w:val="28"/>
-                    <w:szCs w:val="28"/>
-                    <w:lang w:val="uk-UA"/>
-                  </w:rPr>
-                  <m:t>1260</m:t>
-                </m:r>
-                <m:r>
-                  <w:rPr>
-                    <w:rFonts w:ascii="Cambria Math" w:hAnsi="Cambria Math" w:cs="Times New Roman"/>
-                    <w:sz w:val="28"/>
-                    <w:szCs w:val="28"/>
-                    <w:lang w:val="uk-UA"/>
-                  </w:rPr>
-                  <m:t>×0.57=</m:t>
-                </m:r>
-                <m:r>
-                  <w:rPr>
-                    <w:rFonts w:ascii="Cambria Math" w:hAnsi="Cambria Math" w:cs="Times New Roman"/>
-                    <w:sz w:val="28"/>
-                    <w:szCs w:val="28"/>
-                    <w:lang w:val="uk-UA"/>
-                  </w:rPr>
-                  <m:t>718.2</m:t>
-                </m:r>
-                <m:r>
-                  <w:rPr>
-                    <w:rFonts w:ascii="Cambria Math" w:hAnsi="Cambria Math" w:cs="Times New Roman"/>
-                    <w:sz w:val="28"/>
-                    <w:szCs w:val="28"/>
-                    <w:lang w:val="uk-UA"/>
-                  </w:rPr>
-                  <m:t xml:space="preserve"> </m:t>
+                  <m:t xml:space="preserve">=1260×0.57=718.2 </m:t>
                 </m:r>
                 <m:r>
                   <w:rPr>
@@ -7773,43 +7476,7 @@
                     <w:szCs w:val="28"/>
                     <w:lang w:val="uk-UA"/>
                   </w:rPr>
-                  <m:t>=</m:t>
-                </m:r>
-                <m:r>
-                  <w:rPr>
-                    <w:rFonts w:ascii="Cambria Math" w:hAnsi="Cambria Math" w:cs="Times New Roman"/>
-                    <w:sz w:val="28"/>
-                    <w:szCs w:val="28"/>
-                    <w:lang w:val="uk-UA"/>
-                  </w:rPr>
-                  <m:t>2500</m:t>
-                </m:r>
-                <m:r>
-                  <w:rPr>
-                    <w:rFonts w:ascii="Cambria Math" w:hAnsi="Cambria Math" w:cs="Times New Roman"/>
-                    <w:sz w:val="28"/>
-                    <w:szCs w:val="28"/>
-                    <w:lang w:val="uk-UA"/>
-                  </w:rPr>
-                  <m:t>×0.85=</m:t>
-                </m:r>
-                <m:r>
-                  <w:rPr>
-                    <w:rFonts w:ascii="Cambria Math" w:hAnsi="Cambria Math" w:cs="Times New Roman"/>
-                    <w:sz w:val="28"/>
-                    <w:szCs w:val="28"/>
-                    <w:lang w:val="uk-UA"/>
-                  </w:rPr>
-                  <m:t>2125</m:t>
-                </m:r>
-                <m:r>
-                  <w:rPr>
-                    <w:rFonts w:ascii="Cambria Math" w:hAnsi="Cambria Math" w:cs="Times New Roman"/>
-                    <w:sz w:val="28"/>
-                    <w:szCs w:val="28"/>
-                    <w:lang w:val="uk-UA"/>
-                  </w:rPr>
-                  <m:t xml:space="preserve"> </m:t>
+                  <m:t xml:space="preserve">=2500×0.85=2125 </m:t>
                 </m:r>
                 <m:r>
                   <w:rPr>
@@ -7959,25 +7626,7 @@
                     <w:szCs w:val="28"/>
                     <w:lang w:val="uk-UA"/>
                   </w:rPr>
-                  <m:t>=800×0.53=42</m:t>
-                </m:r>
-                <m:r>
-                  <w:rPr>
-                    <w:rFonts w:ascii="Cambria Math" w:hAnsi="Cambria Math" w:cs="Times New Roman"/>
-                    <w:sz w:val="28"/>
-                    <w:szCs w:val="28"/>
-                    <w:lang w:val="uk-UA"/>
-                  </w:rPr>
-                  <m:t>4</m:t>
-                </m:r>
-                <m:r>
-                  <w:rPr>
-                    <w:rFonts w:ascii="Cambria Math" w:hAnsi="Cambria Math" w:cs="Times New Roman"/>
-                    <w:sz w:val="28"/>
-                    <w:szCs w:val="28"/>
-                    <w:lang w:val="uk-UA"/>
-                  </w:rPr>
-                  <m:t xml:space="preserve"> </m:t>
+                  <m:t xml:space="preserve">=800×0.53=424 </m:t>
                 </m:r>
                 <m:r>
                   <w:rPr>
@@ -8127,25 +7776,7 @@
                     <w:szCs w:val="28"/>
                     <w:lang w:val="uk-UA"/>
                   </w:rPr>
-                  <m:t>=630</m:t>
-                </m:r>
-                <m:r>
-                  <w:rPr>
-                    <w:rFonts w:ascii="Cambria Math" w:hAnsi="Cambria Math" w:cs="Times New Roman"/>
-                    <w:sz w:val="28"/>
-                    <w:szCs w:val="28"/>
-                    <w:lang w:val="uk-UA"/>
-                  </w:rPr>
-                  <m:t>0</m:t>
-                </m:r>
-                <m:r>
-                  <w:rPr>
-                    <w:rFonts w:ascii="Cambria Math" w:hAnsi="Cambria Math" w:cs="Times New Roman"/>
-                    <w:sz w:val="28"/>
-                    <w:szCs w:val="28"/>
-                    <w:lang w:val="uk-UA"/>
-                  </w:rPr>
-                  <m:t xml:space="preserve">×0.45=2835 </m:t>
+                  <m:t xml:space="preserve">=6300×0.45=2835 </m:t>
                 </m:r>
                 <m:r>
                   <w:rPr>
@@ -8458,43 +8089,7 @@
                     <w:szCs w:val="28"/>
                     <w:lang w:val="uk-UA"/>
                   </w:rPr>
-                  <m:t>=</m:t>
-                </m:r>
-                <m:r>
-                  <w:rPr>
-                    <w:rFonts w:ascii="Cambria Math" w:hAnsi="Cambria Math" w:cs="Times New Roman"/>
-                    <w:sz w:val="28"/>
-                    <w:szCs w:val="28"/>
-                    <w:lang w:val="uk-UA"/>
-                  </w:rPr>
-                  <m:t>10</m:t>
-                </m:r>
-                <m:r>
-                  <w:rPr>
-                    <w:rFonts w:ascii="Cambria Math" w:hAnsi="Cambria Math" w:cs="Times New Roman"/>
-                    <w:sz w:val="28"/>
-                    <w:szCs w:val="28"/>
-                    <w:lang w:val="uk-UA"/>
-                  </w:rPr>
-                  <m:t>000×0.5=</m:t>
-                </m:r>
-                <m:r>
-                  <w:rPr>
-                    <w:rFonts w:ascii="Cambria Math" w:hAnsi="Cambria Math" w:cs="Times New Roman"/>
-                    <w:sz w:val="28"/>
-                    <w:szCs w:val="28"/>
-                    <w:lang w:val="uk-UA"/>
-                  </w:rPr>
-                  <m:t>5</m:t>
-                </m:r>
-                <m:r>
-                  <w:rPr>
-                    <w:rFonts w:ascii="Cambria Math" w:hAnsi="Cambria Math" w:cs="Times New Roman"/>
-                    <w:sz w:val="28"/>
-                    <w:szCs w:val="28"/>
-                    <w:lang w:val="uk-UA"/>
-                  </w:rPr>
-                  <m:t xml:space="preserve">000 </m:t>
+                  <m:t xml:space="preserve">=10000×0.5=5000 </m:t>
                 </m:r>
                 <m:r>
                   <w:rPr>
@@ -8659,43 +8254,7 @@
                     <w:szCs w:val="28"/>
                     <w:lang w:val="uk-UA"/>
                   </w:rPr>
-                  <m:t>=</m:t>
-                </m:r>
-                <m:r>
-                  <w:rPr>
-                    <w:rFonts w:ascii="Cambria Math" w:hAnsi="Cambria Math" w:cs="Times New Roman"/>
-                    <w:sz w:val="28"/>
-                    <w:szCs w:val="28"/>
-                    <w:lang w:val="uk-UA"/>
-                  </w:rPr>
-                  <m:t>3200</m:t>
-                </m:r>
-                <m:r>
-                  <w:rPr>
-                    <w:rFonts w:ascii="Cambria Math" w:hAnsi="Cambria Math" w:cs="Times New Roman"/>
-                    <w:sz w:val="28"/>
-                    <w:szCs w:val="28"/>
-                    <w:lang w:val="uk-UA"/>
-                  </w:rPr>
-                  <m:t>×0.85=</m:t>
-                </m:r>
-                <m:r>
-                  <w:rPr>
-                    <w:rFonts w:ascii="Cambria Math" w:hAnsi="Cambria Math" w:cs="Times New Roman"/>
-                    <w:sz w:val="28"/>
-                    <w:szCs w:val="28"/>
-                    <w:lang w:val="uk-UA"/>
-                  </w:rPr>
-                  <m:t>2720</m:t>
-                </m:r>
-                <m:r>
-                  <w:rPr>
-                    <w:rFonts w:ascii="Cambria Math" w:hAnsi="Cambria Math" w:cs="Times New Roman"/>
-                    <w:sz w:val="28"/>
-                    <w:szCs w:val="28"/>
-                    <w:lang w:val="uk-UA"/>
-                  </w:rPr>
-                  <m:t xml:space="preserve"> </m:t>
+                  <m:t xml:space="preserve">=3200×0.85=2720 </m:t>
                 </m:r>
                 <m:r>
                   <w:rPr>
@@ -8871,43 +8430,7 @@
                     <w:szCs w:val="28"/>
                     <w:lang w:val="uk-UA"/>
                   </w:rPr>
-                  <m:t>=</m:t>
-                </m:r>
-                <m:r>
-                  <w:rPr>
-                    <w:rFonts w:ascii="Cambria Math" w:hAnsi="Cambria Math" w:cs="Times New Roman"/>
-                    <w:sz w:val="28"/>
-                    <w:szCs w:val="28"/>
-                    <w:lang w:val="uk-UA"/>
-                  </w:rPr>
-                  <m:t>5000</m:t>
-                </m:r>
-                <m:r>
-                  <w:rPr>
-                    <w:rFonts w:ascii="Cambria Math" w:hAnsi="Cambria Math" w:cs="Times New Roman"/>
-                    <w:sz w:val="28"/>
-                    <w:szCs w:val="28"/>
-                    <w:lang w:val="uk-UA"/>
-                  </w:rPr>
-                  <m:t>×0.7=</m:t>
-                </m:r>
-                <m:r>
-                  <w:rPr>
-                    <w:rFonts w:ascii="Cambria Math" w:hAnsi="Cambria Math" w:cs="Times New Roman"/>
-                    <w:sz w:val="28"/>
-                    <w:szCs w:val="28"/>
-                    <w:lang w:val="uk-UA"/>
-                  </w:rPr>
-                  <m:t>3500</m:t>
-                </m:r>
-                <m:r>
-                  <w:rPr>
-                    <w:rFonts w:ascii="Cambria Math" w:hAnsi="Cambria Math" w:cs="Times New Roman"/>
-                    <w:sz w:val="28"/>
-                    <w:szCs w:val="28"/>
-                    <w:lang w:val="uk-UA"/>
-                  </w:rPr>
-                  <m:t xml:space="preserve"> </m:t>
+                  <m:t xml:space="preserve">=5000×0.7=3500 </m:t>
                 </m:r>
                 <m:r>
                   <w:rPr>
@@ -9308,39 +8831,7 @@
                     <w:sz w:val="28"/>
                     <w:szCs w:val="28"/>
                   </w:rPr>
-                  <m:t>×tgφ=</m:t>
-                </m:r>
-                <m:r>
-                  <w:rPr>
-                    <w:rFonts w:ascii="Cambria Math" w:hAnsi="Cambria Math" w:cs="Times New Roman"/>
-                    <w:sz w:val="28"/>
-                    <w:szCs w:val="28"/>
-                  </w:rPr>
-                  <m:t>466.2</m:t>
-                </m:r>
-                <m:r>
-                  <w:rPr>
-                    <w:rFonts w:ascii="Cambria Math" w:hAnsi="Cambria Math" w:cs="Times New Roman"/>
-                    <w:sz w:val="28"/>
-                    <w:szCs w:val="28"/>
-                  </w:rPr>
-                  <m:t>×1.33=</m:t>
-                </m:r>
-                <m:r>
-                  <w:rPr>
-                    <w:rFonts w:ascii="Cambria Math" w:hAnsi="Cambria Math" w:cs="Times New Roman"/>
-                    <w:sz w:val="28"/>
-                    <w:szCs w:val="28"/>
-                  </w:rPr>
-                  <m:t>621.6</m:t>
-                </m:r>
-                <m:r>
-                  <w:rPr>
-                    <w:rFonts w:ascii="Cambria Math" w:hAnsi="Cambria Math" w:cs="Times New Roman"/>
-                    <w:sz w:val="28"/>
-                    <w:szCs w:val="28"/>
-                  </w:rPr>
-                  <m:t xml:space="preserve"> квар</m:t>
+                  <m:t>×tgφ=466.2×1.33=621.6 квар</m:t>
                 </m:r>
               </m:oMath>
             </m:oMathPara>
@@ -9620,39 +9111,7 @@
                     <w:sz w:val="28"/>
                     <w:szCs w:val="28"/>
                   </w:rPr>
-                  <m:t>=</m:t>
-                </m:r>
-                <m:r>
-                  <w:rPr>
-                    <w:rFonts w:ascii="Cambria Math" w:hAnsi="Cambria Math" w:cs="Times New Roman"/>
-                    <w:sz w:val="28"/>
-                    <w:szCs w:val="28"/>
-                  </w:rPr>
-                  <m:t>718.2</m:t>
-                </m:r>
-                <m:r>
-                  <w:rPr>
-                    <w:rFonts w:ascii="Cambria Math" w:hAnsi="Cambria Math" w:cs="Times New Roman"/>
-                    <w:sz w:val="28"/>
-                    <w:szCs w:val="28"/>
-                  </w:rPr>
-                  <m:t>×1.17=</m:t>
-                </m:r>
-                <m:r>
-                  <w:rPr>
-                    <w:rFonts w:ascii="Cambria Math" w:hAnsi="Cambria Math" w:cs="Times New Roman"/>
-                    <w:sz w:val="28"/>
-                    <w:szCs w:val="28"/>
-                  </w:rPr>
-                  <m:t>839.66</m:t>
-                </m:r>
-                <m:r>
-                  <w:rPr>
-                    <w:rFonts w:ascii="Cambria Math" w:hAnsi="Cambria Math" w:cs="Times New Roman"/>
-                    <w:sz w:val="28"/>
-                    <w:szCs w:val="28"/>
-                  </w:rPr>
-                  <m:t xml:space="preserve"> квар</m:t>
+                  <m:t>=718.2×1.17=839.66 квар</m:t>
                 </m:r>
               </m:oMath>
             </m:oMathPara>
@@ -9805,23 +9264,7 @@
                     <w:sz w:val="28"/>
                     <w:szCs w:val="28"/>
                   </w:rPr>
-                  <m:t>=</m:t>
-                </m:r>
-                <m:r>
-                  <w:rPr>
-                    <w:rFonts w:ascii="Cambria Math" w:hAnsi="Cambria Math" w:cs="Times New Roman"/>
-                    <w:sz w:val="28"/>
-                    <w:szCs w:val="28"/>
-                  </w:rPr>
-                  <m:t>2125×0.62=1316.95</m:t>
-                </m:r>
-                <m:r>
-                  <w:rPr>
-                    <w:rFonts w:ascii="Cambria Math" w:hAnsi="Cambria Math" w:cs="Times New Roman"/>
-                    <w:sz w:val="28"/>
-                    <w:szCs w:val="28"/>
-                  </w:rPr>
-                  <m:t xml:space="preserve"> квар</m:t>
+                  <m:t>=2125×0.62=1316.95 квар</m:t>
                 </m:r>
               </m:oMath>
             </m:oMathPara>
@@ -10091,23 +9534,7 @@
                     <w:sz w:val="28"/>
                     <w:szCs w:val="28"/>
                   </w:rPr>
-                  <m:t>=2835×0.62=</m:t>
-                </m:r>
-                <m:r>
-                  <w:rPr>
-                    <w:rFonts w:ascii="Cambria Math" w:hAnsi="Cambria Math" w:cs="Times New Roman"/>
-                    <w:sz w:val="28"/>
-                    <w:szCs w:val="28"/>
-                  </w:rPr>
-                  <m:t>1756.98</m:t>
-                </m:r>
-                <m:r>
-                  <w:rPr>
-                    <w:rFonts w:ascii="Cambria Math" w:hAnsi="Cambria Math" w:cs="Times New Roman"/>
-                    <w:sz w:val="28"/>
-                    <w:szCs w:val="28"/>
-                  </w:rPr>
-                  <m:t xml:space="preserve"> квар</m:t>
+                  <m:t>=2835×0.62=1756.98 квар</m:t>
                 </m:r>
               </m:oMath>
             </m:oMathPara>
@@ -10416,55 +9843,7 @@
                     <w:sz w:val="28"/>
                     <w:szCs w:val="28"/>
                   </w:rPr>
-                  <m:t>=</m:t>
-                </m:r>
-                <m:r>
-                  <w:rPr>
-                    <w:rFonts w:ascii="Cambria Math" w:hAnsi="Cambria Math" w:cs="Times New Roman"/>
-                    <w:sz w:val="28"/>
-                    <w:szCs w:val="28"/>
-                  </w:rPr>
-                  <m:t>5</m:t>
-                </m:r>
-                <m:r>
-                  <w:rPr>
-                    <w:rFonts w:ascii="Cambria Math" w:hAnsi="Cambria Math" w:cs="Times New Roman"/>
-                    <w:sz w:val="28"/>
-                    <w:szCs w:val="28"/>
-                  </w:rPr>
-                  <m:t>000×</m:t>
-                </m:r>
-                <m:r>
-                  <w:rPr>
-                    <w:rFonts w:ascii="Cambria Math" w:hAnsi="Cambria Math" w:cs="Times New Roman"/>
-                    <w:sz w:val="28"/>
-                    <w:szCs w:val="28"/>
-                  </w:rPr>
-                  <m:t>0.75</m:t>
-                </m:r>
-                <m:r>
-                  <w:rPr>
-                    <w:rFonts w:ascii="Cambria Math" w:hAnsi="Cambria Math" w:cs="Times New Roman"/>
-                    <w:sz w:val="28"/>
-                    <w:szCs w:val="28"/>
-                  </w:rPr>
-                  <m:t>=</m:t>
-                </m:r>
-                <m:r>
-                  <w:rPr>
-                    <w:rFonts w:ascii="Cambria Math" w:hAnsi="Cambria Math" w:cs="Times New Roman"/>
-                    <w:sz w:val="28"/>
-                    <w:szCs w:val="28"/>
-                  </w:rPr>
-                  <m:t>3750</m:t>
-                </m:r>
-                <m:r>
-                  <w:rPr>
-                    <w:rFonts w:ascii="Cambria Math" w:hAnsi="Cambria Math" w:cs="Times New Roman"/>
-                    <w:sz w:val="28"/>
-                    <w:szCs w:val="28"/>
-                  </w:rPr>
-                  <m:t xml:space="preserve"> квар</m:t>
+                  <m:t>=5000×0.75=3750 квар</m:t>
                 </m:r>
               </m:oMath>
             </m:oMathPara>
@@ -10615,39 +9994,7 @@
                     <w:sz w:val="28"/>
                     <w:szCs w:val="28"/>
                   </w:rPr>
-                  <m:t>=</m:t>
-                </m:r>
-                <m:r>
-                  <w:rPr>
-                    <w:rFonts w:ascii="Cambria Math" w:hAnsi="Cambria Math" w:cs="Times New Roman"/>
-                    <w:sz w:val="28"/>
-                    <w:szCs w:val="28"/>
-                  </w:rPr>
-                  <m:t>2720</m:t>
-                </m:r>
-                <m:r>
-                  <w:rPr>
-                    <w:rFonts w:ascii="Cambria Math" w:hAnsi="Cambria Math" w:cs="Times New Roman"/>
-                    <w:sz w:val="28"/>
-                    <w:szCs w:val="28"/>
-                  </w:rPr>
-                  <m:t>×0.75=</m:t>
-                </m:r>
-                <m:r>
-                  <w:rPr>
-                    <w:rFonts w:ascii="Cambria Math" w:hAnsi="Cambria Math" w:cs="Times New Roman"/>
-                    <w:sz w:val="28"/>
-                    <w:szCs w:val="28"/>
-                  </w:rPr>
-                  <m:t>2040</m:t>
-                </m:r>
-                <m:r>
-                  <w:rPr>
-                    <w:rFonts w:ascii="Cambria Math" w:hAnsi="Cambria Math" w:cs="Times New Roman"/>
-                    <w:sz w:val="28"/>
-                    <w:szCs w:val="28"/>
-                  </w:rPr>
-                  <m:t xml:space="preserve"> квар</m:t>
+                  <m:t>=2720×0.75=2040 квар</m:t>
                 </m:r>
               </m:oMath>
             </m:oMathPara>
@@ -10782,39 +10129,7 @@
                     <w:sz w:val="28"/>
                     <w:szCs w:val="28"/>
                   </w:rPr>
-                  <m:t>=</m:t>
-                </m:r>
-                <m:r>
-                  <w:rPr>
-                    <w:rFonts w:ascii="Cambria Math" w:hAnsi="Cambria Math" w:cs="Times New Roman"/>
-                    <w:sz w:val="28"/>
-                    <w:szCs w:val="28"/>
-                  </w:rPr>
-                  <m:t>3500</m:t>
-                </m:r>
-                <m:r>
-                  <w:rPr>
-                    <w:rFonts w:ascii="Cambria Math" w:hAnsi="Cambria Math" w:cs="Times New Roman"/>
-                    <w:sz w:val="28"/>
-                    <w:szCs w:val="28"/>
-                  </w:rPr>
-                  <m:t>×0.62=</m:t>
-                </m:r>
-                <m:r>
-                  <w:rPr>
-                    <w:rFonts w:ascii="Cambria Math" w:hAnsi="Cambria Math" w:cs="Times New Roman"/>
-                    <w:sz w:val="28"/>
-                    <w:szCs w:val="28"/>
-                  </w:rPr>
-                  <m:t>2169.1</m:t>
-                </m:r>
-                <m:r>
-                  <w:rPr>
-                    <w:rFonts w:ascii="Cambria Math" w:hAnsi="Cambria Math" w:cs="Times New Roman"/>
-                    <w:sz w:val="28"/>
-                    <w:szCs w:val="28"/>
-                  </w:rPr>
-                  <m:t xml:space="preserve"> квар</m:t>
+                  <m:t>=3500×0.62=2169.1 квар</m:t>
                 </m:r>
               </m:oMath>
             </m:oMathPara>
@@ -11188,15 +10503,7 @@
                     <w:sz w:val="28"/>
                     <w:szCs w:val="28"/>
                   </w:rPr>
-                  <m:t>=</m:t>
-                </m:r>
-                <m:r>
-                  <w:rPr>
-                    <w:rFonts w:ascii="Cambria Math" w:hAnsi="Cambria Math" w:cs="Times New Roman"/>
-                    <w:sz w:val="28"/>
-                    <w:szCs w:val="28"/>
-                  </w:rPr>
-                  <m:t>19522 кВт</m:t>
+                  <m:t>=19522 кВт</m:t>
                 </m:r>
               </m:oMath>
             </m:oMathPara>
@@ -11430,23 +10737,7 @@
                     <w:sz w:val="28"/>
                     <w:szCs w:val="28"/>
                   </w:rPr>
-                  <m:t>=1</m:t>
-                </m:r>
-                <m:r>
-                  <w:rPr>
-                    <w:rFonts w:ascii="Cambria Math" w:hAnsi="Cambria Math" w:cs="Times New Roman"/>
-                    <w:sz w:val="28"/>
-                    <w:szCs w:val="28"/>
-                  </w:rPr>
-                  <m:t>4961.45</m:t>
-                </m:r>
-                <m:r>
-                  <w:rPr>
-                    <w:rFonts w:ascii="Cambria Math" w:hAnsi="Cambria Math" w:cs="Times New Roman"/>
-                    <w:sz w:val="28"/>
-                    <w:szCs w:val="28"/>
-                  </w:rPr>
-                  <m:t xml:space="preserve"> кВт</m:t>
+                  <m:t>=14961.45 кВт</m:t>
                 </m:r>
               </m:oMath>
             </m:oMathPara>
@@ -11842,23 +11133,7 @@
                     <w:sz w:val="28"/>
                     <w:szCs w:val="28"/>
                   </w:rPr>
-                  <m:t>=</m:t>
-                </m:r>
-                <m:r>
-                  <w:rPr>
-                    <w:rFonts w:ascii="Cambria Math" w:eastAsiaTheme="minorEastAsia" w:hAnsi="Cambria Math" w:cs="Times New Roman"/>
-                    <w:sz w:val="28"/>
-                    <w:szCs w:val="28"/>
-                  </w:rPr>
-                  <m:t>24568.45</m:t>
-                </m:r>
-                <m:r>
-                  <w:rPr>
-                    <w:rFonts w:ascii="Cambria Math" w:eastAsiaTheme="minorEastAsia" w:hAnsi="Cambria Math" w:cs="Times New Roman"/>
-                    <w:sz w:val="28"/>
-                    <w:szCs w:val="28"/>
-                  </w:rPr>
-                  <m:t xml:space="preserve"> кВА</m:t>
+                  <m:t>=24568.45 кВА</m:t>
                 </m:r>
               </m:oMath>
             </m:oMathPara>
@@ -11951,19 +11226,17 @@
               <w:rPr>
                 <w:rFonts w:ascii="Calibri" w:eastAsia="Times New Roman" w:hAnsi="Calibri" w:cs="Times New Roman"/>
                 <w:color w:val="000000"/>
-                <w:lang w:val="ru-RU" w:eastAsia="ru-RU"/>
-              </w:rPr>
-            </w:pPr>
-            <w:proofErr w:type="spellStart"/>
+                <w:lang w:eastAsia="ru-RU"/>
+              </w:rPr>
+            </w:pPr>
             <w:r>
               <w:rPr>
                 <w:rFonts w:ascii="Calibri" w:eastAsia="Times New Roman" w:hAnsi="Calibri" w:cs="Times New Roman"/>
                 <w:color w:val="000000"/>
-                <w:lang w:val="ru-RU" w:eastAsia="ru-RU"/>
+                <w:lang w:eastAsia="ru-RU"/>
               </w:rPr>
               <w:t>Споживач</w:t>
             </w:r>
-            <w:proofErr w:type="spellEnd"/>
           </w:p>
         </w:tc>
         <w:tc>
@@ -11986,19 +11259,17 @@
               <w:rPr>
                 <w:rFonts w:ascii="Calibri" w:eastAsia="Times New Roman" w:hAnsi="Calibri" w:cs="Times New Roman"/>
                 <w:color w:val="000000"/>
-                <w:lang w:val="ru-RU" w:eastAsia="ru-RU"/>
-              </w:rPr>
-            </w:pPr>
-            <w:proofErr w:type="spellStart"/>
+                <w:lang w:eastAsia="ru-RU"/>
+              </w:rPr>
+            </w:pPr>
             <w:r>
               <w:rPr>
                 <w:rFonts w:ascii="Calibri" w:eastAsia="Times New Roman" w:hAnsi="Calibri" w:cs="Times New Roman"/>
                 <w:color w:val="000000"/>
-                <w:lang w:val="ru-RU" w:eastAsia="ru-RU"/>
+                <w:lang w:eastAsia="ru-RU"/>
               </w:rPr>
               <w:t>Кількість</w:t>
             </w:r>
-            <w:proofErr w:type="spellEnd"/>
           </w:p>
         </w:tc>
         <w:tc>
@@ -12021,33 +11292,23 @@
               <w:rPr>
                 <w:rFonts w:ascii="Calibri" w:eastAsia="Times New Roman" w:hAnsi="Calibri" w:cs="Times New Roman"/>
                 <w:color w:val="000000"/>
-                <w:lang w:val="ru-RU" w:eastAsia="ru-RU"/>
-              </w:rPr>
-            </w:pPr>
-            <w:proofErr w:type="spellStart"/>
+                <w:lang w:eastAsia="ru-RU"/>
+              </w:rPr>
+            </w:pPr>
             <w:r>
               <w:rPr>
                 <w:rFonts w:ascii="Calibri" w:eastAsia="Times New Roman" w:hAnsi="Calibri" w:cs="Times New Roman"/>
                 <w:color w:val="000000"/>
-                <w:lang w:val="ru-RU" w:eastAsia="ru-RU"/>
-              </w:rPr>
-              <w:t>Потужність</w:t>
-            </w:r>
-            <w:proofErr w:type="spellEnd"/>
-            <w:r>
-              <w:rPr>
-                <w:rFonts w:ascii="Calibri" w:eastAsia="Times New Roman" w:hAnsi="Calibri" w:cs="Times New Roman"/>
-                <w:color w:val="000000"/>
-                <w:lang w:val="ru-RU" w:eastAsia="ru-RU"/>
-              </w:rPr>
-              <w:t xml:space="preserve"> одного, </w:t>
+                <w:lang w:eastAsia="ru-RU"/>
+              </w:rPr>
+              <w:t xml:space="preserve">Потужність одного, </w:t>
             </w:r>
             <w:proofErr w:type="spellStart"/>
             <w:r>
               <w:rPr>
                 <w:rFonts w:ascii="Calibri" w:eastAsia="Times New Roman" w:hAnsi="Calibri" w:cs="Times New Roman"/>
                 <w:color w:val="000000"/>
-                <w:lang w:val="ru-RU" w:eastAsia="ru-RU"/>
+                <w:lang w:eastAsia="ru-RU"/>
               </w:rPr>
               <w:t>кВА</w:t>
             </w:r>
@@ -12074,51 +11335,23 @@
               <w:rPr>
                 <w:rFonts w:ascii="Calibri" w:eastAsia="Times New Roman" w:hAnsi="Calibri" w:cs="Times New Roman"/>
                 <w:color w:val="000000"/>
-                <w:lang w:val="ru-RU" w:eastAsia="ru-RU"/>
-              </w:rPr>
-            </w:pPr>
-            <w:proofErr w:type="spellStart"/>
+                <w:lang w:eastAsia="ru-RU"/>
+              </w:rPr>
+            </w:pPr>
             <w:r>
               <w:rPr>
                 <w:rFonts w:ascii="Calibri" w:eastAsia="Times New Roman" w:hAnsi="Calibri" w:cs="Times New Roman"/>
                 <w:color w:val="000000"/>
-                <w:lang w:val="ru-RU" w:eastAsia="ru-RU"/>
-              </w:rPr>
-              <w:t>Сумарна</w:t>
-            </w:r>
-            <w:proofErr w:type="spellEnd"/>
-            <w:r>
-              <w:rPr>
-                <w:rFonts w:ascii="Calibri" w:eastAsia="Times New Roman" w:hAnsi="Calibri" w:cs="Times New Roman"/>
-                <w:color w:val="000000"/>
-                <w:lang w:val="ru-RU" w:eastAsia="ru-RU"/>
-              </w:rPr>
-              <w:t xml:space="preserve"> </w:t>
+                <w:lang w:eastAsia="ru-RU"/>
+              </w:rPr>
+              <w:t xml:space="preserve">Сумарна потужність, </w:t>
             </w:r>
             <w:proofErr w:type="spellStart"/>
             <w:r>
               <w:rPr>
                 <w:rFonts w:ascii="Calibri" w:eastAsia="Times New Roman" w:hAnsi="Calibri" w:cs="Times New Roman"/>
                 <w:color w:val="000000"/>
-                <w:lang w:val="ru-RU" w:eastAsia="ru-RU"/>
-              </w:rPr>
-              <w:t>потужність</w:t>
-            </w:r>
-            <w:proofErr w:type="spellEnd"/>
-            <w:r>
-              <w:rPr>
-                <w:rFonts w:ascii="Calibri" w:eastAsia="Times New Roman" w:hAnsi="Calibri" w:cs="Times New Roman"/>
-                <w:color w:val="000000"/>
-                <w:lang w:val="ru-RU" w:eastAsia="ru-RU"/>
-              </w:rPr>
-              <w:t xml:space="preserve">, </w:t>
-            </w:r>
-            <w:proofErr w:type="spellStart"/>
-            <w:r>
-              <w:rPr>
-                <w:rFonts w:ascii="Calibri" w:eastAsia="Times New Roman" w:hAnsi="Calibri" w:cs="Times New Roman"/>
-                <w:color w:val="000000"/>
-                <w:lang w:val="ru-RU" w:eastAsia="ru-RU"/>
+                <w:lang w:eastAsia="ru-RU"/>
               </w:rPr>
               <w:t>кВА</w:t>
             </w:r>
@@ -12150,7 +11383,7 @@
               <w:rPr>
                 <w:rFonts w:ascii="Calibri" w:eastAsia="Times New Roman" w:hAnsi="Calibri" w:cs="Times New Roman"/>
                 <w:color w:val="000000"/>
-                <w:lang w:val="ru-RU" w:eastAsia="ru-RU"/>
+                <w:lang w:eastAsia="ru-RU"/>
               </w:rPr>
             </w:pPr>
             <w:proofErr w:type="spellStart"/>
@@ -12158,7 +11391,7 @@
               <w:rPr>
                 <w:rFonts w:ascii="Calibri" w:eastAsia="Times New Roman" w:hAnsi="Calibri" w:cs="Times New Roman"/>
                 <w:color w:val="000000"/>
-                <w:lang w:val="ru-RU" w:eastAsia="ru-RU"/>
+                <w:lang w:eastAsia="ru-RU"/>
               </w:rPr>
               <w:t>Травнсформатор</w:t>
             </w:r>
@@ -12167,27 +11400,9 @@
               <w:rPr>
                 <w:rFonts w:ascii="Calibri" w:eastAsia="Times New Roman" w:hAnsi="Calibri" w:cs="Times New Roman"/>
                 <w:color w:val="000000"/>
-                <w:lang w:val="ru-RU" w:eastAsia="ru-RU"/>
-              </w:rPr>
-              <w:t xml:space="preserve"> </w:t>
-            </w:r>
-            <w:proofErr w:type="spellStart"/>
-            <w:r>
-              <w:rPr>
-                <w:rFonts w:ascii="Calibri" w:eastAsia="Times New Roman" w:hAnsi="Calibri" w:cs="Times New Roman"/>
-                <w:color w:val="000000"/>
-                <w:lang w:val="ru-RU" w:eastAsia="ru-RU"/>
-              </w:rPr>
-              <w:t>власних</w:t>
-            </w:r>
-            <w:proofErr w:type="spellEnd"/>
-            <w:r>
-              <w:rPr>
-                <w:rFonts w:ascii="Calibri" w:eastAsia="Times New Roman" w:hAnsi="Calibri" w:cs="Times New Roman"/>
-                <w:color w:val="000000"/>
-                <w:lang w:val="ru-RU" w:eastAsia="ru-RU"/>
-              </w:rPr>
-              <w:t xml:space="preserve"> потреб (ТМ-40)</w:t>
+                <w:lang w:eastAsia="ru-RU"/>
+              </w:rPr>
+              <w:t xml:space="preserve"> власних потреб (ТМ-40)</w:t>
             </w:r>
           </w:p>
         </w:tc>
@@ -12212,14 +11427,14 @@
               <w:rPr>
                 <w:rFonts w:ascii="Calibri" w:eastAsia="Times New Roman" w:hAnsi="Calibri" w:cs="Times New Roman"/>
                 <w:color w:val="000000"/>
-                <w:lang w:val="ru-RU" w:eastAsia="ru-RU"/>
+                <w:lang w:eastAsia="ru-RU"/>
               </w:rPr>
             </w:pPr>
             <w:r>
               <w:rPr>
                 <w:rFonts w:ascii="Calibri" w:eastAsia="Times New Roman" w:hAnsi="Calibri" w:cs="Times New Roman"/>
                 <w:color w:val="000000"/>
-                <w:lang w:val="ru-RU" w:eastAsia="ru-RU"/>
+                <w:lang w:eastAsia="ru-RU"/>
               </w:rPr>
               <w:t>2</w:t>
             </w:r>
@@ -12246,14 +11461,14 @@
               <w:rPr>
                 <w:rFonts w:ascii="Calibri" w:eastAsia="Times New Roman" w:hAnsi="Calibri" w:cs="Times New Roman"/>
                 <w:color w:val="000000"/>
-                <w:lang w:val="ru-RU" w:eastAsia="ru-RU"/>
+                <w:lang w:eastAsia="ru-RU"/>
               </w:rPr>
             </w:pPr>
             <w:r>
               <w:rPr>
                 <w:rFonts w:ascii="Calibri" w:eastAsia="Times New Roman" w:hAnsi="Calibri" w:cs="Times New Roman"/>
                 <w:color w:val="000000"/>
-                <w:lang w:val="ru-RU" w:eastAsia="ru-RU"/>
+                <w:lang w:eastAsia="ru-RU"/>
               </w:rPr>
               <w:t>40</w:t>
             </w:r>
@@ -12280,14 +11495,14 @@
               <w:rPr>
                 <w:rFonts w:ascii="Calibri" w:eastAsia="Times New Roman" w:hAnsi="Calibri" w:cs="Times New Roman"/>
                 <w:color w:val="000000"/>
-                <w:lang w:val="ru-RU" w:eastAsia="ru-RU"/>
+                <w:lang w:eastAsia="ru-RU"/>
               </w:rPr>
             </w:pPr>
             <w:r>
               <w:rPr>
                 <w:rFonts w:ascii="Calibri" w:eastAsia="Times New Roman" w:hAnsi="Calibri" w:cs="Times New Roman"/>
                 <w:color w:val="000000"/>
-                <w:lang w:val="ru-RU" w:eastAsia="ru-RU"/>
+                <w:lang w:eastAsia="ru-RU"/>
               </w:rPr>
               <w:t>80</w:t>
             </w:r>
@@ -12318,26 +11533,16 @@
               <w:rPr>
                 <w:rFonts w:ascii="Calibri" w:eastAsia="Times New Roman" w:hAnsi="Calibri" w:cs="Times New Roman"/>
                 <w:color w:val="000000"/>
-                <w:lang w:val="ru-RU" w:eastAsia="ru-RU"/>
-              </w:rPr>
-            </w:pPr>
-            <w:proofErr w:type="spellStart"/>
+                <w:lang w:eastAsia="ru-RU"/>
+              </w:rPr>
+            </w:pPr>
             <w:r>
               <w:rPr>
                 <w:rFonts w:ascii="Calibri" w:eastAsia="Times New Roman" w:hAnsi="Calibri" w:cs="Times New Roman"/>
                 <w:color w:val="000000"/>
-                <w:lang w:val="ru-RU" w:eastAsia="ru-RU"/>
-              </w:rPr>
-              <w:t>Їдальня</w:t>
-            </w:r>
-            <w:proofErr w:type="spellEnd"/>
-            <w:r>
-              <w:rPr>
-                <w:rFonts w:ascii="Calibri" w:eastAsia="Times New Roman" w:hAnsi="Calibri" w:cs="Times New Roman"/>
-                <w:color w:val="000000"/>
-                <w:lang w:val="ru-RU" w:eastAsia="ru-RU"/>
-              </w:rPr>
-              <w:t xml:space="preserve"> (ТМ-40)</w:t>
+                <w:lang w:eastAsia="ru-RU"/>
+              </w:rPr>
+              <w:t>Їдальня (ТМ-40)</w:t>
             </w:r>
           </w:p>
         </w:tc>
@@ -12362,14 +11567,14 @@
               <w:rPr>
                 <w:rFonts w:ascii="Calibri" w:eastAsia="Times New Roman" w:hAnsi="Calibri" w:cs="Times New Roman"/>
                 <w:color w:val="000000"/>
-                <w:lang w:val="ru-RU" w:eastAsia="ru-RU"/>
+                <w:lang w:eastAsia="ru-RU"/>
               </w:rPr>
             </w:pPr>
             <w:r>
               <w:rPr>
                 <w:rFonts w:ascii="Calibri" w:eastAsia="Times New Roman" w:hAnsi="Calibri" w:cs="Times New Roman"/>
                 <w:color w:val="000000"/>
-                <w:lang w:val="ru-RU" w:eastAsia="ru-RU"/>
+                <w:lang w:eastAsia="ru-RU"/>
               </w:rPr>
               <w:t>1</w:t>
             </w:r>
@@ -12396,14 +11601,14 @@
               <w:rPr>
                 <w:rFonts w:ascii="Calibri" w:eastAsia="Times New Roman" w:hAnsi="Calibri" w:cs="Times New Roman"/>
                 <w:color w:val="000000"/>
-                <w:lang w:val="ru-RU" w:eastAsia="ru-RU"/>
+                <w:lang w:eastAsia="ru-RU"/>
               </w:rPr>
             </w:pPr>
             <w:r>
               <w:rPr>
                 <w:rFonts w:ascii="Calibri" w:eastAsia="Times New Roman" w:hAnsi="Calibri" w:cs="Times New Roman"/>
                 <w:color w:val="000000"/>
-                <w:lang w:val="ru-RU" w:eastAsia="ru-RU"/>
+                <w:lang w:eastAsia="ru-RU"/>
               </w:rPr>
               <w:t>40</w:t>
             </w:r>
@@ -12430,14 +11635,14 @@
               <w:rPr>
                 <w:rFonts w:ascii="Calibri" w:eastAsia="Times New Roman" w:hAnsi="Calibri" w:cs="Times New Roman"/>
                 <w:color w:val="000000"/>
-                <w:lang w:val="ru-RU" w:eastAsia="ru-RU"/>
+                <w:lang w:eastAsia="ru-RU"/>
               </w:rPr>
             </w:pPr>
             <w:r>
               <w:rPr>
                 <w:rFonts w:ascii="Calibri" w:eastAsia="Times New Roman" w:hAnsi="Calibri" w:cs="Times New Roman"/>
                 <w:color w:val="000000"/>
-                <w:lang w:val="ru-RU" w:eastAsia="ru-RU"/>
+                <w:lang w:eastAsia="ru-RU"/>
               </w:rPr>
               <w:t>40</w:t>
             </w:r>
@@ -12468,7 +11673,7 @@
               <w:rPr>
                 <w:rFonts w:ascii="Calibri" w:eastAsia="Times New Roman" w:hAnsi="Calibri" w:cs="Times New Roman"/>
                 <w:color w:val="000000"/>
-                <w:lang w:val="ru-RU" w:eastAsia="ru-RU"/>
+                <w:lang w:eastAsia="ru-RU"/>
               </w:rPr>
             </w:pPr>
             <w:proofErr w:type="spellStart"/>
@@ -12476,7 +11681,7 @@
               <w:rPr>
                 <w:rFonts w:ascii="Calibri" w:eastAsia="Times New Roman" w:hAnsi="Calibri" w:cs="Times New Roman"/>
                 <w:color w:val="000000"/>
-                <w:lang w:val="ru-RU" w:eastAsia="ru-RU"/>
+                <w:lang w:eastAsia="ru-RU"/>
               </w:rPr>
               <w:t>Фікальна</w:t>
             </w:r>
@@ -12485,27 +11690,9 @@
               <w:rPr>
                 <w:rFonts w:ascii="Calibri" w:eastAsia="Times New Roman" w:hAnsi="Calibri" w:cs="Times New Roman"/>
                 <w:color w:val="000000"/>
-                <w:lang w:val="ru-RU" w:eastAsia="ru-RU"/>
-              </w:rPr>
-              <w:t xml:space="preserve"> </w:t>
-            </w:r>
-            <w:proofErr w:type="spellStart"/>
-            <w:r>
-              <w:rPr>
-                <w:rFonts w:ascii="Calibri" w:eastAsia="Times New Roman" w:hAnsi="Calibri" w:cs="Times New Roman"/>
-                <w:color w:val="000000"/>
-                <w:lang w:val="ru-RU" w:eastAsia="ru-RU"/>
-              </w:rPr>
-              <w:t>насосна</w:t>
-            </w:r>
-            <w:proofErr w:type="spellEnd"/>
-            <w:r>
-              <w:rPr>
-                <w:rFonts w:ascii="Calibri" w:eastAsia="Times New Roman" w:hAnsi="Calibri" w:cs="Times New Roman"/>
-                <w:color w:val="000000"/>
-                <w:lang w:val="ru-RU" w:eastAsia="ru-RU"/>
-              </w:rPr>
-              <w:t xml:space="preserve"> (ТМ-160)</w:t>
+                <w:lang w:eastAsia="ru-RU"/>
+              </w:rPr>
+              <w:t xml:space="preserve"> насосна (ТМ-160)</w:t>
             </w:r>
           </w:p>
         </w:tc>
@@ -12530,14 +11717,14 @@
               <w:rPr>
                 <w:rFonts w:ascii="Calibri" w:eastAsia="Times New Roman" w:hAnsi="Calibri" w:cs="Times New Roman"/>
                 <w:color w:val="000000"/>
-                <w:lang w:val="ru-RU" w:eastAsia="ru-RU"/>
+                <w:lang w:eastAsia="ru-RU"/>
               </w:rPr>
             </w:pPr>
             <w:r>
               <w:rPr>
                 <w:rFonts w:ascii="Calibri" w:eastAsia="Times New Roman" w:hAnsi="Calibri" w:cs="Times New Roman"/>
                 <w:color w:val="000000"/>
-                <w:lang w:val="ru-RU" w:eastAsia="ru-RU"/>
+                <w:lang w:eastAsia="ru-RU"/>
               </w:rPr>
               <w:t>1</w:t>
             </w:r>
@@ -12564,14 +11751,14 @@
               <w:rPr>
                 <w:rFonts w:ascii="Calibri" w:eastAsia="Times New Roman" w:hAnsi="Calibri" w:cs="Times New Roman"/>
                 <w:color w:val="000000"/>
-                <w:lang w:val="ru-RU" w:eastAsia="ru-RU"/>
+                <w:lang w:eastAsia="ru-RU"/>
               </w:rPr>
             </w:pPr>
             <w:r>
               <w:rPr>
                 <w:rFonts w:ascii="Calibri" w:eastAsia="Times New Roman" w:hAnsi="Calibri" w:cs="Times New Roman"/>
                 <w:color w:val="000000"/>
-                <w:lang w:val="ru-RU" w:eastAsia="ru-RU"/>
+                <w:lang w:eastAsia="ru-RU"/>
               </w:rPr>
               <w:t>160</w:t>
             </w:r>
@@ -12598,14 +11785,14 @@
               <w:rPr>
                 <w:rFonts w:ascii="Calibri" w:eastAsia="Times New Roman" w:hAnsi="Calibri" w:cs="Times New Roman"/>
                 <w:color w:val="000000"/>
-                <w:lang w:val="ru-RU" w:eastAsia="ru-RU"/>
+                <w:lang w:eastAsia="ru-RU"/>
               </w:rPr>
             </w:pPr>
             <w:r>
               <w:rPr>
                 <w:rFonts w:ascii="Calibri" w:eastAsia="Times New Roman" w:hAnsi="Calibri" w:cs="Times New Roman"/>
                 <w:color w:val="000000"/>
-                <w:lang w:val="ru-RU" w:eastAsia="ru-RU"/>
+                <w:lang w:eastAsia="ru-RU"/>
               </w:rPr>
               <w:t>160</w:t>
             </w:r>
@@ -12636,52 +11823,16 @@
               <w:rPr>
                 <w:rFonts w:ascii="Calibri" w:eastAsia="Times New Roman" w:hAnsi="Calibri" w:cs="Times New Roman"/>
                 <w:color w:val="000000"/>
-                <w:lang w:val="ru-RU" w:eastAsia="ru-RU"/>
+                <w:lang w:eastAsia="ru-RU"/>
               </w:rPr>
             </w:pPr>
             <w:r>
               <w:rPr>
                 <w:rFonts w:ascii="Calibri" w:eastAsia="Times New Roman" w:hAnsi="Calibri" w:cs="Times New Roman"/>
                 <w:color w:val="000000"/>
-                <w:lang w:val="ru-RU" w:eastAsia="ru-RU"/>
-              </w:rPr>
-              <w:t xml:space="preserve">Трансформатор </w:t>
-            </w:r>
-            <w:proofErr w:type="spellStart"/>
-            <w:r>
-              <w:rPr>
-                <w:rFonts w:ascii="Calibri" w:eastAsia="Times New Roman" w:hAnsi="Calibri" w:cs="Times New Roman"/>
-                <w:color w:val="000000"/>
-                <w:lang w:val="ru-RU" w:eastAsia="ru-RU"/>
-              </w:rPr>
-              <w:t>власних</w:t>
-            </w:r>
-            <w:proofErr w:type="spellEnd"/>
-            <w:r>
-              <w:rPr>
-                <w:rFonts w:ascii="Calibri" w:eastAsia="Times New Roman" w:hAnsi="Calibri" w:cs="Times New Roman"/>
-                <w:color w:val="000000"/>
-                <w:lang w:val="ru-RU" w:eastAsia="ru-RU"/>
-              </w:rPr>
-              <w:t xml:space="preserve"> потреб для </w:t>
-            </w:r>
-            <w:proofErr w:type="spellStart"/>
-            <w:r>
-              <w:rPr>
-                <w:rFonts w:ascii="Calibri" w:eastAsia="Times New Roman" w:hAnsi="Calibri" w:cs="Times New Roman"/>
-                <w:color w:val="000000"/>
-                <w:lang w:val="ru-RU" w:eastAsia="ru-RU"/>
-              </w:rPr>
-              <w:t>екскаваторів</w:t>
-            </w:r>
-            <w:proofErr w:type="spellEnd"/>
-            <w:r>
-              <w:rPr>
-                <w:rFonts w:ascii="Calibri" w:eastAsia="Times New Roman" w:hAnsi="Calibri" w:cs="Times New Roman"/>
-                <w:color w:val="000000"/>
-                <w:lang w:val="ru-RU" w:eastAsia="ru-RU"/>
-              </w:rPr>
-              <w:t xml:space="preserve"> ЕКГ-8 (ТМЕ-100)</w:t>
+                <w:lang w:eastAsia="ru-RU"/>
+              </w:rPr>
+              <w:t>Трансформатор власних потреб для екскаваторів ЕКГ-8 (ТМЕ-100)</w:t>
             </w:r>
           </w:p>
         </w:tc>
@@ -12706,14 +11857,14 @@
               <w:rPr>
                 <w:rFonts w:ascii="Calibri" w:eastAsia="Times New Roman" w:hAnsi="Calibri" w:cs="Times New Roman"/>
                 <w:color w:val="000000"/>
-                <w:lang w:val="ru-RU" w:eastAsia="ru-RU"/>
+                <w:lang w:eastAsia="ru-RU"/>
               </w:rPr>
             </w:pPr>
             <w:r>
               <w:rPr>
                 <w:rFonts w:ascii="Calibri" w:eastAsia="Times New Roman" w:hAnsi="Calibri" w:cs="Times New Roman"/>
                 <w:color w:val="000000"/>
-                <w:lang w:val="ru-RU" w:eastAsia="ru-RU"/>
+                <w:lang w:eastAsia="ru-RU"/>
               </w:rPr>
               <w:t>10</w:t>
             </w:r>
@@ -12740,14 +11891,14 @@
               <w:rPr>
                 <w:rFonts w:ascii="Calibri" w:eastAsia="Times New Roman" w:hAnsi="Calibri" w:cs="Times New Roman"/>
                 <w:color w:val="000000"/>
-                <w:lang w:val="ru-RU" w:eastAsia="ru-RU"/>
+                <w:lang w:eastAsia="ru-RU"/>
               </w:rPr>
             </w:pPr>
             <w:r>
               <w:rPr>
                 <w:rFonts w:ascii="Calibri" w:eastAsia="Times New Roman" w:hAnsi="Calibri" w:cs="Times New Roman"/>
                 <w:color w:val="000000"/>
-                <w:lang w:val="ru-RU" w:eastAsia="ru-RU"/>
+                <w:lang w:eastAsia="ru-RU"/>
               </w:rPr>
               <w:t>100</w:t>
             </w:r>
@@ -12774,14 +11925,14 @@
               <w:rPr>
                 <w:rFonts w:ascii="Calibri" w:eastAsia="Times New Roman" w:hAnsi="Calibri" w:cs="Times New Roman"/>
                 <w:color w:val="000000"/>
-                <w:lang w:val="ru-RU" w:eastAsia="ru-RU"/>
+                <w:lang w:eastAsia="ru-RU"/>
               </w:rPr>
             </w:pPr>
             <w:r>
               <w:rPr>
                 <w:rFonts w:ascii="Calibri" w:eastAsia="Times New Roman" w:hAnsi="Calibri" w:cs="Times New Roman"/>
                 <w:color w:val="000000"/>
-                <w:lang w:val="ru-RU" w:eastAsia="ru-RU"/>
+                <w:lang w:eastAsia="ru-RU"/>
               </w:rPr>
               <w:t>1000</w:t>
             </w:r>
@@ -12812,52 +11963,16 @@
               <w:rPr>
                 <w:rFonts w:ascii="Calibri" w:eastAsia="Times New Roman" w:hAnsi="Calibri" w:cs="Times New Roman"/>
                 <w:color w:val="000000"/>
-                <w:lang w:val="ru-RU" w:eastAsia="ru-RU"/>
+                <w:lang w:eastAsia="ru-RU"/>
               </w:rPr>
             </w:pPr>
             <w:r>
               <w:rPr>
                 <w:rFonts w:ascii="Calibri" w:eastAsia="Times New Roman" w:hAnsi="Calibri" w:cs="Times New Roman"/>
                 <w:color w:val="000000"/>
-                <w:lang w:val="ru-RU" w:eastAsia="ru-RU"/>
-              </w:rPr>
-              <w:t xml:space="preserve">Трансформатор </w:t>
-            </w:r>
-            <w:proofErr w:type="spellStart"/>
-            <w:r>
-              <w:rPr>
-                <w:rFonts w:ascii="Calibri" w:eastAsia="Times New Roman" w:hAnsi="Calibri" w:cs="Times New Roman"/>
-                <w:color w:val="000000"/>
-                <w:lang w:val="ru-RU" w:eastAsia="ru-RU"/>
-              </w:rPr>
-              <w:t>власних</w:t>
-            </w:r>
-            <w:proofErr w:type="spellEnd"/>
-            <w:r>
-              <w:rPr>
-                <w:rFonts w:ascii="Calibri" w:eastAsia="Times New Roman" w:hAnsi="Calibri" w:cs="Times New Roman"/>
-                <w:color w:val="000000"/>
-                <w:lang w:val="ru-RU" w:eastAsia="ru-RU"/>
-              </w:rPr>
-              <w:t xml:space="preserve"> потреб для </w:t>
-            </w:r>
-            <w:proofErr w:type="spellStart"/>
-            <w:r>
-              <w:rPr>
-                <w:rFonts w:ascii="Calibri" w:eastAsia="Times New Roman" w:hAnsi="Calibri" w:cs="Times New Roman"/>
-                <w:color w:val="000000"/>
-                <w:lang w:val="ru-RU" w:eastAsia="ru-RU"/>
-              </w:rPr>
-              <w:t>екскаваторів</w:t>
-            </w:r>
-            <w:proofErr w:type="spellEnd"/>
-            <w:r>
-              <w:rPr>
-                <w:rFonts w:ascii="Calibri" w:eastAsia="Times New Roman" w:hAnsi="Calibri" w:cs="Times New Roman"/>
-                <w:color w:val="000000"/>
-                <w:lang w:val="ru-RU" w:eastAsia="ru-RU"/>
-              </w:rPr>
-              <w:t xml:space="preserve"> ЕКГ-4 (ТМЕ-40)</w:t>
+                <w:lang w:eastAsia="ru-RU"/>
+              </w:rPr>
+              <w:t>Трансформатор власних потреб для екскаваторів ЕКГ-4 (ТМЕ-40)</w:t>
             </w:r>
           </w:p>
         </w:tc>
@@ -12882,14 +11997,14 @@
               <w:rPr>
                 <w:rFonts w:ascii="Calibri" w:eastAsia="Times New Roman" w:hAnsi="Calibri" w:cs="Times New Roman"/>
                 <w:color w:val="000000"/>
-                <w:lang w:val="ru-RU" w:eastAsia="ru-RU"/>
+                <w:lang w:eastAsia="ru-RU"/>
               </w:rPr>
             </w:pPr>
             <w:r>
               <w:rPr>
                 <w:rFonts w:ascii="Calibri" w:eastAsia="Times New Roman" w:hAnsi="Calibri" w:cs="Times New Roman"/>
                 <w:color w:val="000000"/>
-                <w:lang w:val="ru-RU" w:eastAsia="ru-RU"/>
+                <w:lang w:eastAsia="ru-RU"/>
               </w:rPr>
               <w:t>8</w:t>
             </w:r>
@@ -12916,14 +12031,14 @@
               <w:rPr>
                 <w:rFonts w:ascii="Calibri" w:eastAsia="Times New Roman" w:hAnsi="Calibri" w:cs="Times New Roman"/>
                 <w:color w:val="000000"/>
-                <w:lang w:val="ru-RU" w:eastAsia="ru-RU"/>
+                <w:lang w:eastAsia="ru-RU"/>
               </w:rPr>
             </w:pPr>
             <w:r>
               <w:rPr>
                 <w:rFonts w:ascii="Calibri" w:eastAsia="Times New Roman" w:hAnsi="Calibri" w:cs="Times New Roman"/>
                 <w:color w:val="000000"/>
-                <w:lang w:val="ru-RU" w:eastAsia="ru-RU"/>
+                <w:lang w:eastAsia="ru-RU"/>
               </w:rPr>
               <w:t>40</w:t>
             </w:r>
@@ -12950,14 +12065,14 @@
               <w:rPr>
                 <w:rFonts w:ascii="Calibri" w:eastAsia="Times New Roman" w:hAnsi="Calibri" w:cs="Times New Roman"/>
                 <w:color w:val="000000"/>
-                <w:lang w:val="ru-RU" w:eastAsia="ru-RU"/>
+                <w:lang w:eastAsia="ru-RU"/>
               </w:rPr>
             </w:pPr>
             <w:r>
               <w:rPr>
                 <w:rFonts w:ascii="Calibri" w:eastAsia="Times New Roman" w:hAnsi="Calibri" w:cs="Times New Roman"/>
                 <w:color w:val="000000"/>
-                <w:lang w:val="ru-RU" w:eastAsia="ru-RU"/>
+                <w:lang w:eastAsia="ru-RU"/>
               </w:rPr>
               <w:t>320</w:t>
             </w:r>
@@ -12988,52 +12103,16 @@
               <w:rPr>
                 <w:rFonts w:ascii="Calibri" w:eastAsia="Times New Roman" w:hAnsi="Calibri" w:cs="Times New Roman"/>
                 <w:color w:val="000000"/>
-                <w:lang w:val="ru-RU" w:eastAsia="ru-RU"/>
+                <w:lang w:eastAsia="ru-RU"/>
               </w:rPr>
             </w:pPr>
             <w:r>
               <w:rPr>
                 <w:rFonts w:ascii="Calibri" w:eastAsia="Times New Roman" w:hAnsi="Calibri" w:cs="Times New Roman"/>
                 <w:color w:val="000000"/>
-                <w:lang w:val="ru-RU" w:eastAsia="ru-RU"/>
-              </w:rPr>
-              <w:t xml:space="preserve">Трансформатор </w:t>
-            </w:r>
-            <w:proofErr w:type="spellStart"/>
-            <w:r>
-              <w:rPr>
-                <w:rFonts w:ascii="Calibri" w:eastAsia="Times New Roman" w:hAnsi="Calibri" w:cs="Times New Roman"/>
-                <w:color w:val="000000"/>
-                <w:lang w:val="ru-RU" w:eastAsia="ru-RU"/>
-              </w:rPr>
-              <w:t>власних</w:t>
-            </w:r>
-            <w:proofErr w:type="spellEnd"/>
-            <w:r>
-              <w:rPr>
-                <w:rFonts w:ascii="Calibri" w:eastAsia="Times New Roman" w:hAnsi="Calibri" w:cs="Times New Roman"/>
-                <w:color w:val="000000"/>
-                <w:lang w:val="ru-RU" w:eastAsia="ru-RU"/>
-              </w:rPr>
-              <w:t xml:space="preserve"> потреб для </w:t>
-            </w:r>
-            <w:proofErr w:type="spellStart"/>
-            <w:r>
-              <w:rPr>
-                <w:rFonts w:ascii="Calibri" w:eastAsia="Times New Roman" w:hAnsi="Calibri" w:cs="Times New Roman"/>
-                <w:color w:val="000000"/>
-                <w:lang w:val="ru-RU" w:eastAsia="ru-RU"/>
-              </w:rPr>
-              <w:t>екскаваторів</w:t>
-            </w:r>
-            <w:proofErr w:type="spellEnd"/>
-            <w:r>
-              <w:rPr>
-                <w:rFonts w:ascii="Calibri" w:eastAsia="Times New Roman" w:hAnsi="Calibri" w:cs="Times New Roman"/>
-                <w:color w:val="000000"/>
-                <w:lang w:val="ru-RU" w:eastAsia="ru-RU"/>
-              </w:rPr>
-              <w:t xml:space="preserve"> ЕКГ-12.5 (ТМЕ-250)</w:t>
+                <w:lang w:eastAsia="ru-RU"/>
+              </w:rPr>
+              <w:t>Трансформатор власних потреб для екскаваторів ЕКГ-12.5 (ТМЕ-250)</w:t>
             </w:r>
           </w:p>
         </w:tc>
@@ -13058,14 +12137,14 @@
               <w:rPr>
                 <w:rFonts w:ascii="Calibri" w:eastAsia="Times New Roman" w:hAnsi="Calibri" w:cs="Times New Roman"/>
                 <w:color w:val="000000"/>
-                <w:lang w:val="ru-RU" w:eastAsia="ru-RU"/>
+                <w:lang w:eastAsia="ru-RU"/>
               </w:rPr>
             </w:pPr>
             <w:r>
               <w:rPr>
                 <w:rFonts w:ascii="Calibri" w:eastAsia="Times New Roman" w:hAnsi="Calibri" w:cs="Times New Roman"/>
                 <w:color w:val="000000"/>
-                <w:lang w:val="ru-RU" w:eastAsia="ru-RU"/>
+                <w:lang w:eastAsia="ru-RU"/>
               </w:rPr>
               <w:t>8</w:t>
             </w:r>
@@ -13092,14 +12171,14 @@
               <w:rPr>
                 <w:rFonts w:ascii="Calibri" w:eastAsia="Times New Roman" w:hAnsi="Calibri" w:cs="Times New Roman"/>
                 <w:color w:val="000000"/>
-                <w:lang w:val="ru-RU" w:eastAsia="ru-RU"/>
+                <w:lang w:eastAsia="ru-RU"/>
               </w:rPr>
             </w:pPr>
             <w:r>
               <w:rPr>
                 <w:rFonts w:ascii="Calibri" w:eastAsia="Times New Roman" w:hAnsi="Calibri" w:cs="Times New Roman"/>
                 <w:color w:val="000000"/>
-                <w:lang w:val="ru-RU" w:eastAsia="ru-RU"/>
+                <w:lang w:eastAsia="ru-RU"/>
               </w:rPr>
               <w:t>250</w:t>
             </w:r>
@@ -13126,14 +12205,14 @@
               <w:rPr>
                 <w:rFonts w:ascii="Calibri" w:eastAsia="Times New Roman" w:hAnsi="Calibri" w:cs="Times New Roman"/>
                 <w:color w:val="000000"/>
-                <w:lang w:val="ru-RU" w:eastAsia="ru-RU"/>
+                <w:lang w:eastAsia="ru-RU"/>
               </w:rPr>
             </w:pPr>
             <w:r>
               <w:rPr>
                 <w:rFonts w:ascii="Calibri" w:eastAsia="Times New Roman" w:hAnsi="Calibri" w:cs="Times New Roman"/>
                 <w:color w:val="000000"/>
-                <w:lang w:val="ru-RU" w:eastAsia="ru-RU"/>
+                <w:lang w:eastAsia="ru-RU"/>
               </w:rPr>
               <w:t>2000</w:t>
             </w:r>
@@ -13165,26 +12244,16 @@
               <w:rPr>
                 <w:rFonts w:ascii="Calibri" w:eastAsia="Times New Roman" w:hAnsi="Calibri" w:cs="Times New Roman"/>
                 <w:color w:val="000000"/>
-                <w:lang w:val="ru-RU" w:eastAsia="ru-RU"/>
-              </w:rPr>
-            </w:pPr>
-            <w:proofErr w:type="spellStart"/>
+                <w:lang w:eastAsia="ru-RU"/>
+              </w:rPr>
+            </w:pPr>
             <w:r>
               <w:rPr>
                 <w:rFonts w:ascii="Calibri" w:eastAsia="Times New Roman" w:hAnsi="Calibri" w:cs="Times New Roman"/>
                 <w:color w:val="000000"/>
-                <w:lang w:val="ru-RU" w:eastAsia="ru-RU"/>
-              </w:rPr>
-              <w:t>Всього</w:t>
-            </w:r>
-            <w:proofErr w:type="spellEnd"/>
-            <w:r>
-              <w:rPr>
-                <w:rFonts w:ascii="Calibri" w:eastAsia="Times New Roman" w:hAnsi="Calibri" w:cs="Times New Roman"/>
-                <w:color w:val="000000"/>
-                <w:lang w:val="ru-RU" w:eastAsia="ru-RU"/>
-              </w:rPr>
-              <w:t>:</w:t>
+                <w:lang w:eastAsia="ru-RU"/>
+              </w:rPr>
+              <w:t>Всього:</w:t>
             </w:r>
           </w:p>
         </w:tc>
@@ -13209,7 +12278,7 @@
               <w:rPr>
                 <w:rFonts w:ascii="Calibri" w:eastAsia="Times New Roman" w:hAnsi="Calibri" w:cs="Times New Roman"/>
                 <w:color w:val="000000"/>
-                <w:lang w:val="ru-RU" w:eastAsia="ru-RU"/>
+                <w:lang w:eastAsia="ru-RU"/>
               </w:rPr>
             </w:pPr>
           </w:p>
@@ -13236,7 +12305,7 @@
                 <w:rFonts w:ascii="Times New Roman" w:eastAsia="Times New Roman" w:hAnsi="Times New Roman" w:cs="Times New Roman"/>
                 <w:sz w:val="20"/>
                 <w:szCs w:val="20"/>
-                <w:lang w:val="ru-RU" w:eastAsia="ru-RU"/>
+                <w:lang w:eastAsia="ru-RU"/>
               </w:rPr>
             </w:pPr>
           </w:p>
@@ -13262,14 +12331,14 @@
               <w:rPr>
                 <w:rFonts w:ascii="Calibri" w:eastAsia="Times New Roman" w:hAnsi="Calibri" w:cs="Times New Roman"/>
                 <w:color w:val="000000"/>
-                <w:lang w:val="ru-RU" w:eastAsia="ru-RU"/>
+                <w:lang w:eastAsia="ru-RU"/>
               </w:rPr>
             </w:pPr>
             <w:r>
               <w:rPr>
                 <w:rFonts w:ascii="Calibri" w:eastAsia="Times New Roman" w:hAnsi="Calibri" w:cs="Times New Roman"/>
                 <w:color w:val="000000"/>
-                <w:lang w:val="ru-RU" w:eastAsia="ru-RU"/>
+                <w:lang w:eastAsia="ru-RU"/>
               </w:rPr>
               <w:t>3600</w:t>
             </w:r>
@@ -13814,39 +12883,7 @@
                     <w:sz w:val="28"/>
                     <w:szCs w:val="28"/>
                   </w:rPr>
-                  <m:t>=</m:t>
-                </m:r>
-                <m:r>
-                  <w:rPr>
-                    <w:rFonts w:ascii="Cambria Math" w:hAnsi="Cambria Math" w:cs="Times New Roman"/>
-                    <w:sz w:val="28"/>
-                    <w:szCs w:val="28"/>
-                  </w:rPr>
-                  <m:t>160</m:t>
-                </m:r>
-                <m:r>
-                  <w:rPr>
-                    <w:rFonts w:ascii="Cambria Math" w:hAnsi="Cambria Math" w:cs="Times New Roman"/>
-                    <w:sz w:val="28"/>
-                    <w:szCs w:val="28"/>
-                  </w:rPr>
-                  <m:t>×1=</m:t>
-                </m:r>
-                <m:r>
-                  <w:rPr>
-                    <w:rFonts w:ascii="Cambria Math" w:hAnsi="Cambria Math" w:cs="Times New Roman"/>
-                    <w:sz w:val="28"/>
-                    <w:szCs w:val="28"/>
-                  </w:rPr>
-                  <m:t>160</m:t>
-                </m:r>
-                <m:r>
-                  <w:rPr>
-                    <w:rFonts w:ascii="Cambria Math" w:hAnsi="Cambria Math" w:cs="Times New Roman"/>
-                    <w:sz w:val="28"/>
-                    <w:szCs w:val="28"/>
-                  </w:rPr>
-                  <m:t xml:space="preserve"> кВА </m:t>
+                  <m:t xml:space="preserve">=160×1=160 кВА </m:t>
                 </m:r>
               </m:oMath>
             </m:oMathPara>
@@ -13917,15 +12954,6 @@
           <w:lang w:eastAsia="ru-RU"/>
         </w:rPr>
         <w:tab/>
-      </w:r>
-      <w:r>
-        <w:rPr>
-          <w:rFonts w:ascii="Times New Roman" w:eastAsia="Times New Roman" w:hAnsi="Times New Roman" w:cs="Times New Roman"/>
-          <w:color w:val="000000"/>
-          <w:sz w:val="28"/>
-          <w:szCs w:val="28"/>
-          <w:lang w:eastAsia="ru-RU"/>
-        </w:rPr>
         <w:t>Тра</w:t>
       </w:r>
       <w:r>
@@ -14082,55 +13110,7 @@
                     <w:sz w:val="28"/>
                     <w:szCs w:val="28"/>
                   </w:rPr>
-                  <m:t>=</m:t>
-                </m:r>
-                <m:r>
-                  <w:rPr>
-                    <w:rFonts w:ascii="Cambria Math" w:hAnsi="Cambria Math" w:cs="Times New Roman"/>
-                    <w:sz w:val="28"/>
-                    <w:szCs w:val="28"/>
-                  </w:rPr>
-                  <m:t>100</m:t>
-                </m:r>
-                <m:r>
-                  <w:rPr>
-                    <w:rFonts w:ascii="Cambria Math" w:hAnsi="Cambria Math" w:cs="Times New Roman"/>
-                    <w:sz w:val="28"/>
-                    <w:szCs w:val="28"/>
-                  </w:rPr>
-                  <m:t>×1</m:t>
-                </m:r>
-                <m:r>
-                  <w:rPr>
-                    <w:rFonts w:ascii="Cambria Math" w:hAnsi="Cambria Math" w:cs="Times New Roman"/>
-                    <w:sz w:val="28"/>
-                    <w:szCs w:val="28"/>
-                  </w:rPr>
-                  <m:t>0</m:t>
-                </m:r>
-                <m:r>
-                  <w:rPr>
-                    <w:rFonts w:ascii="Cambria Math" w:hAnsi="Cambria Math" w:cs="Times New Roman"/>
-                    <w:sz w:val="28"/>
-                    <w:szCs w:val="28"/>
-                  </w:rPr>
-                  <m:t>=1</m:t>
-                </m:r>
-                <m:r>
-                  <w:rPr>
-                    <w:rFonts w:ascii="Cambria Math" w:hAnsi="Cambria Math" w:cs="Times New Roman"/>
-                    <w:sz w:val="28"/>
-                    <w:szCs w:val="28"/>
-                  </w:rPr>
-                  <m:t>000</m:t>
-                </m:r>
-                <m:r>
-                  <w:rPr>
-                    <w:rFonts w:ascii="Cambria Math" w:hAnsi="Cambria Math" w:cs="Times New Roman"/>
-                    <w:sz w:val="28"/>
-                    <w:szCs w:val="28"/>
-                  </w:rPr>
-                  <m:t xml:space="preserve"> кВА </m:t>
+                  <m:t xml:space="preserve">=100×10=1000 кВА </m:t>
                 </m:r>
               </m:oMath>
             </m:oMathPara>
@@ -14189,6 +13169,7 @@
           <w:lang w:eastAsia="ru-RU"/>
         </w:rPr>
         <w:tab/>
+        <w:t>Тра</w:t>
       </w:r>
       <w:r>
         <w:rPr>
@@ -14198,7 +13179,7 @@
           <w:szCs w:val="28"/>
           <w:lang w:eastAsia="ru-RU"/>
         </w:rPr>
-        <w:t>Тра</w:t>
+        <w:t xml:space="preserve">нсформатор власних потреб </w:t>
       </w:r>
       <w:r>
         <w:rPr>
@@ -14206,39 +13187,9 @@
           <w:color w:val="000000"/>
           <w:sz w:val="28"/>
           <w:szCs w:val="28"/>
-          <w:lang w:eastAsia="ru-RU"/>
-        </w:rPr>
-        <w:t xml:space="preserve">нсформатор власних потреб </w:t>
-      </w:r>
-      <w:r>
-        <w:rPr>
-          <w:rFonts w:ascii="Times New Roman" w:eastAsia="Times New Roman" w:hAnsi="Times New Roman" w:cs="Times New Roman"/>
-          <w:color w:val="000000"/>
-          <w:sz w:val="28"/>
-          <w:szCs w:val="28"/>
           <w:lang w:val="ru-RU" w:eastAsia="ru-RU"/>
         </w:rPr>
-        <w:t>для ЕКГ-</w:t>
-      </w:r>
-      <w:r>
-        <w:rPr>
-          <w:rFonts w:ascii="Times New Roman" w:eastAsia="Times New Roman" w:hAnsi="Times New Roman" w:cs="Times New Roman"/>
-          <w:color w:val="000000"/>
-          <w:sz w:val="28"/>
-          <w:szCs w:val="28"/>
-          <w:lang w:val="ru-RU" w:eastAsia="ru-RU"/>
-        </w:rPr>
-        <w:t>5</w:t>
-      </w:r>
-      <w:r>
-        <w:rPr>
-          <w:rFonts w:ascii="Times New Roman" w:eastAsia="Times New Roman" w:hAnsi="Times New Roman" w:cs="Times New Roman"/>
-          <w:color w:val="000000"/>
-          <w:sz w:val="28"/>
-          <w:szCs w:val="28"/>
-          <w:lang w:val="ru-RU" w:eastAsia="ru-RU"/>
-        </w:rPr>
-        <w:t xml:space="preserve"> </w:t>
+        <w:t xml:space="preserve">для ЕКГ-5 </w:t>
       </w:r>
       <w:r>
         <w:rPr>
@@ -14374,39 +13325,7 @@
                     <w:sz w:val="28"/>
                     <w:szCs w:val="28"/>
                   </w:rPr>
-                  <m:t>=</m:t>
-                </m:r>
-                <m:r>
-                  <w:rPr>
-                    <w:rFonts w:ascii="Cambria Math" w:hAnsi="Cambria Math" w:cs="Times New Roman"/>
-                    <w:sz w:val="28"/>
-                    <w:szCs w:val="28"/>
-                  </w:rPr>
-                  <m:t>40×8</m:t>
-                </m:r>
-                <m:r>
-                  <w:rPr>
-                    <w:rFonts w:ascii="Cambria Math" w:hAnsi="Cambria Math" w:cs="Times New Roman"/>
-                    <w:sz w:val="28"/>
-                    <w:szCs w:val="28"/>
-                  </w:rPr>
-                  <m:t>=</m:t>
-                </m:r>
-                <m:r>
-                  <w:rPr>
-                    <w:rFonts w:ascii="Cambria Math" w:hAnsi="Cambria Math" w:cs="Times New Roman"/>
-                    <w:sz w:val="28"/>
-                    <w:szCs w:val="28"/>
-                  </w:rPr>
-                  <m:t>320</m:t>
-                </m:r>
-                <m:r>
-                  <w:rPr>
-                    <w:rFonts w:ascii="Cambria Math" w:hAnsi="Cambria Math" w:cs="Times New Roman"/>
-                    <w:sz w:val="28"/>
-                    <w:szCs w:val="28"/>
-                  </w:rPr>
-                  <m:t xml:space="preserve"> кВА </m:t>
+                  <m:t xml:space="preserve">=40×8=320 кВА </m:t>
                 </m:r>
               </m:oMath>
             </m:oMathPara>
@@ -14465,6 +13384,7 @@
           <w:lang w:eastAsia="ru-RU"/>
         </w:rPr>
         <w:tab/>
+        <w:t>Тра</w:t>
       </w:r>
       <w:r>
         <w:rPr>
@@ -14474,7 +13394,7 @@
           <w:szCs w:val="28"/>
           <w:lang w:eastAsia="ru-RU"/>
         </w:rPr>
-        <w:t>Тра</w:t>
+        <w:t xml:space="preserve">нсформатор власних потреб </w:t>
       </w:r>
       <w:r>
         <w:rPr>
@@ -14482,39 +13402,9 @@
           <w:color w:val="000000"/>
           <w:sz w:val="28"/>
           <w:szCs w:val="28"/>
-          <w:lang w:eastAsia="ru-RU"/>
-        </w:rPr>
-        <w:t xml:space="preserve">нсформатор власних потреб </w:t>
-      </w:r>
-      <w:r>
-        <w:rPr>
-          <w:rFonts w:ascii="Times New Roman" w:eastAsia="Times New Roman" w:hAnsi="Times New Roman" w:cs="Times New Roman"/>
-          <w:color w:val="000000"/>
-          <w:sz w:val="28"/>
-          <w:szCs w:val="28"/>
           <w:lang w:val="ru-RU" w:eastAsia="ru-RU"/>
         </w:rPr>
-        <w:t>для ЕКГ-</w:t>
-      </w:r>
-      <w:r>
-        <w:rPr>
-          <w:rFonts w:ascii="Times New Roman" w:eastAsia="Times New Roman" w:hAnsi="Times New Roman" w:cs="Times New Roman"/>
-          <w:color w:val="000000"/>
-          <w:sz w:val="28"/>
-          <w:szCs w:val="28"/>
-          <w:lang w:val="ru-RU" w:eastAsia="ru-RU"/>
-        </w:rPr>
-        <w:t>12</w:t>
-      </w:r>
-      <w:r>
-        <w:rPr>
-          <w:rFonts w:ascii="Times New Roman" w:eastAsia="Times New Roman" w:hAnsi="Times New Roman" w:cs="Times New Roman"/>
-          <w:color w:val="000000"/>
-          <w:sz w:val="28"/>
-          <w:szCs w:val="28"/>
-          <w:lang w:val="ru-RU" w:eastAsia="ru-RU"/>
-        </w:rPr>
-        <w:t xml:space="preserve"> </w:t>
+        <w:t xml:space="preserve">для ЕКГ-12 </w:t>
       </w:r>
       <w:r>
         <w:rPr>
@@ -14650,55 +13540,7 @@
                     <w:sz w:val="28"/>
                     <w:szCs w:val="28"/>
                   </w:rPr>
-                  <m:t>=</m:t>
-                </m:r>
-                <m:r>
-                  <w:rPr>
-                    <w:rFonts w:ascii="Cambria Math" w:hAnsi="Cambria Math" w:cs="Times New Roman"/>
-                    <w:sz w:val="28"/>
-                    <w:szCs w:val="28"/>
-                  </w:rPr>
-                  <m:t>250</m:t>
-                </m:r>
-                <m:r>
-                  <w:rPr>
-                    <w:rFonts w:ascii="Cambria Math" w:hAnsi="Cambria Math" w:cs="Times New Roman"/>
-                    <w:sz w:val="28"/>
-                    <w:szCs w:val="28"/>
-                  </w:rPr>
-                  <m:t>×</m:t>
-                </m:r>
-                <m:r>
-                  <w:rPr>
-                    <w:rFonts w:ascii="Cambria Math" w:hAnsi="Cambria Math" w:cs="Times New Roman"/>
-                    <w:sz w:val="28"/>
-                    <w:szCs w:val="28"/>
-                  </w:rPr>
-                  <m:t>8</m:t>
-                </m:r>
-                <m:r>
-                  <w:rPr>
-                    <w:rFonts w:ascii="Cambria Math" w:hAnsi="Cambria Math" w:cs="Times New Roman"/>
-                    <w:sz w:val="28"/>
-                    <w:szCs w:val="28"/>
-                  </w:rPr>
-                  <m:t>=</m:t>
-                </m:r>
-                <m:r>
-                  <w:rPr>
-                    <w:rFonts w:ascii="Cambria Math" w:hAnsi="Cambria Math" w:cs="Times New Roman"/>
-                    <w:sz w:val="28"/>
-                    <w:szCs w:val="28"/>
-                  </w:rPr>
-                  <m:t>2000</m:t>
-                </m:r>
-                <m:r>
-                  <w:rPr>
-                    <w:rFonts w:ascii="Cambria Math" w:hAnsi="Cambria Math" w:cs="Times New Roman"/>
-                    <w:sz w:val="28"/>
-                    <w:szCs w:val="28"/>
-                  </w:rPr>
-                  <m:t xml:space="preserve"> кВА </m:t>
+                  <m:t xml:space="preserve">=250×8=2000 кВА </m:t>
                 </m:r>
               </m:oMath>
             </m:oMathPara>
@@ -14752,7 +13594,23 @@
           <w:sz w:val="28"/>
           <w:szCs w:val="28"/>
         </w:rPr>
-        <w:t>До трансформаторів власних потреб під'єднані такі споживачі:</w:t>
+        <w:t xml:space="preserve">До трансформаторів власних потреб </w:t>
+      </w:r>
+      <w:r>
+        <w:rPr>
+          <w:rFonts w:ascii="Times New Roman" w:hAnsi="Times New Roman" w:cs="Times New Roman"/>
+          <w:sz w:val="28"/>
+          <w:szCs w:val="28"/>
+        </w:rPr>
+        <w:t>(ТМ-40) п</w:t>
+      </w:r>
+      <w:r>
+        <w:rPr>
+          <w:rFonts w:ascii="Times New Roman" w:hAnsi="Times New Roman" w:cs="Times New Roman"/>
+          <w:sz w:val="28"/>
+          <w:szCs w:val="28"/>
+        </w:rPr>
+        <w:t>ід'єднані такі споживачі:</w:t>
       </w:r>
     </w:p>
     <w:p>
@@ -14989,15 +13847,7 @@
                         <w:sz w:val="28"/>
                         <w:szCs w:val="28"/>
                       </w:rPr>
-                      <m:t>p</m:t>
-                    </m:r>
-                    <m:r>
-                      <w:rPr>
-                        <w:rFonts w:ascii="Cambria Math" w:hAnsi="Cambria Math" w:cs="Times New Roman"/>
-                        <w:sz w:val="28"/>
-                        <w:szCs w:val="28"/>
-                      </w:rPr>
-                      <m:t>.тр</m:t>
+                      <m:t>p.тр</m:t>
                     </m:r>
                   </m:sub>
                 </m:sSub>
@@ -15082,39 +13932,7 @@
                         <w:sz w:val="28"/>
                         <w:szCs w:val="28"/>
                       </w:rPr>
-                      <m:t>=80+40+160</m:t>
-                    </m:r>
-                    <m:r>
-                      <w:rPr>
-                        <w:rFonts w:ascii="Cambria Math" w:hAnsi="Cambria Math" w:cs="Times New Roman"/>
-                        <w:sz w:val="28"/>
-                        <w:szCs w:val="28"/>
-                      </w:rPr>
-                      <m:t>+1000+320+2000</m:t>
-                    </m:r>
-                    <m:r>
-                      <w:rPr>
-                        <w:rFonts w:ascii="Cambria Math" w:hAnsi="Cambria Math" w:cs="Times New Roman"/>
-                        <w:sz w:val="28"/>
-                        <w:szCs w:val="28"/>
-                      </w:rPr>
-                      <m:t>=</m:t>
-                    </m:r>
-                    <m:r>
-                      <w:rPr>
-                        <w:rFonts w:ascii="Cambria Math" w:hAnsi="Cambria Math" w:cs="Times New Roman"/>
-                        <w:sz w:val="28"/>
-                        <w:szCs w:val="28"/>
-                      </w:rPr>
-                      <m:t>3600</m:t>
-                    </m:r>
-                    <m:r>
-                      <w:rPr>
-                        <w:rFonts w:ascii="Cambria Math" w:hAnsi="Cambria Math" w:cs="Times New Roman"/>
-                        <w:sz w:val="28"/>
-                        <w:szCs w:val="28"/>
-                      </w:rPr>
-                      <m:t xml:space="preserve"> </m:t>
+                      <m:t xml:space="preserve">=80+40+160+1000+320+2000=3600 </m:t>
                     </m:r>
                     <m:r>
                       <w:rPr>
@@ -15189,39 +14007,7 @@
           <w:sz w:val="28"/>
           <w:szCs w:val="28"/>
         </w:rPr>
-        <w:t>Додаю потужність трансформаторів 6/0.4 кВ до повної</w:t>
-      </w:r>
-      <w:r>
-        <w:rPr>
-          <w:rFonts w:ascii="Times New Roman" w:hAnsi="Times New Roman" w:cs="Times New Roman"/>
-          <w:sz w:val="28"/>
-          <w:szCs w:val="28"/>
-        </w:rPr>
-        <w:t xml:space="preserve"> розрахунков</w:t>
-      </w:r>
-      <w:r>
-        <w:rPr>
-          <w:rFonts w:ascii="Times New Roman" w:hAnsi="Times New Roman" w:cs="Times New Roman"/>
-          <w:sz w:val="28"/>
-          <w:szCs w:val="28"/>
-        </w:rPr>
-        <w:t>ої</w:t>
-      </w:r>
-      <w:r>
-        <w:rPr>
-          <w:rFonts w:ascii="Times New Roman" w:hAnsi="Times New Roman" w:cs="Times New Roman"/>
-          <w:sz w:val="28"/>
-          <w:szCs w:val="28"/>
-        </w:rPr>
-        <w:t xml:space="preserve"> потужн</w:t>
-      </w:r>
-      <w:r>
-        <w:rPr>
-          <w:rFonts w:ascii="Times New Roman" w:hAnsi="Times New Roman" w:cs="Times New Roman"/>
-          <w:sz w:val="28"/>
-          <w:szCs w:val="28"/>
-        </w:rPr>
-        <w:t>ості:</w:t>
+        <w:t>Додаю потужність трансформаторів 6/0.4 кВ до повної розрахункової потужності:</w:t>
       </w:r>
     </w:p>
     <w:tbl>
@@ -15398,31 +14184,7 @@
                     <w:sz w:val="28"/>
                     <w:szCs w:val="28"/>
                   </w:rPr>
-                  <m:t>+</m:t>
-                </m:r>
-                <m:r>
-                  <w:rPr>
-                    <w:rFonts w:ascii="Cambria Math" w:hAnsi="Cambria Math" w:cs="Times New Roman"/>
-                    <w:sz w:val="28"/>
-                    <w:szCs w:val="28"/>
-                  </w:rPr>
-                  <m:t>3600</m:t>
-                </m:r>
-                <m:r>
-                  <w:rPr>
-                    <w:rFonts w:ascii="Cambria Math" w:hAnsi="Cambria Math" w:cs="Times New Roman"/>
-                    <w:sz w:val="28"/>
-                    <w:szCs w:val="28"/>
-                  </w:rPr>
-                  <m:t>=</m:t>
-                </m:r>
-                <m:r>
-                  <w:rPr>
-                    <w:rFonts w:ascii="Cambria Math" w:hAnsi="Cambria Math" w:cs="Times New Roman"/>
-                    <w:sz w:val="28"/>
-                    <w:szCs w:val="28"/>
-                  </w:rPr>
-                  <m:t>28168.46</m:t>
+                  <m:t>+3600=28168.46</m:t>
                 </m:r>
                 <m:r>
                   <w:rPr>
@@ -15469,1182 +14231,6 @@
         </w:rPr>
       </w:pPr>
     </w:p>
-    <w:p>
-      <w:pPr>
-        <w:ind w:firstLine="708"/>
-        <w:rPr>
-          <w:rFonts w:ascii="Times New Roman" w:hAnsi="Times New Roman" w:cs="Times New Roman"/>
-          <w:sz w:val="28"/>
-          <w:szCs w:val="28"/>
-        </w:rPr>
-      </w:pPr>
-      <w:r>
-        <w:rPr>
-          <w:rFonts w:ascii="Times New Roman" w:hAnsi="Times New Roman" w:cs="Times New Roman"/>
-          <w:sz w:val="28"/>
-          <w:szCs w:val="28"/>
-        </w:rPr>
-        <w:t>Розраховую потужність по розрахунковому навантаженню:</w:t>
-      </w:r>
-    </w:p>
-    <w:tbl>
-      <w:tblPr>
-        <w:tblStyle w:val="ab"/>
-        <w:tblW w:w="10491" w:type="dxa"/>
-        <w:tblInd w:w="-431" w:type="dxa"/>
-        <w:tblBorders>
-          <w:top w:val="none" w:sz="0" w:space="0" w:color="auto"/>
-          <w:left w:val="none" w:sz="0" w:space="0" w:color="auto"/>
-          <w:bottom w:val="none" w:sz="0" w:space="0" w:color="auto"/>
-          <w:right w:val="none" w:sz="0" w:space="0" w:color="auto"/>
-          <w:insideH w:val="none" w:sz="0" w:space="0" w:color="auto"/>
-          <w:insideV w:val="none" w:sz="0" w:space="0" w:color="auto"/>
-        </w:tblBorders>
-        <w:tblLook w:val="04A0" w:firstRow="1" w:lastRow="0" w:firstColumn="1" w:lastColumn="0" w:noHBand="0" w:noVBand="1"/>
-      </w:tblPr>
-      <w:tblGrid>
-        <w:gridCol w:w="9215"/>
-        <w:gridCol w:w="1276"/>
-      </w:tblGrid>
-      <w:tr>
-        <w:trPr>
-          <w:trHeight w:val="416"/>
-        </w:trPr>
-        <w:tc>
-          <w:tcPr>
-            <w:tcW w:w="9215" w:type="dxa"/>
-            <w:vAlign w:val="center"/>
-          </w:tcPr>
-          <w:p>
-            <w:pPr>
-              <w:jc w:val="center"/>
-              <w:rPr>
-                <w:rFonts w:ascii="Times New Roman" w:hAnsi="Times New Roman" w:cs="Times New Roman"/>
-                <w:sz w:val="28"/>
-                <w:szCs w:val="28"/>
-              </w:rPr>
-            </w:pPr>
-            <m:oMathPara>
-              <m:oMath>
-                <m:sSub>
-                  <m:sSubPr>
-                    <m:ctrlPr>
-                      <w:rPr>
-                        <w:rFonts w:ascii="Cambria Math" w:hAnsi="Cambria Math" w:cs="Times New Roman"/>
-                        <w:i/>
-                        <w:sz w:val="28"/>
-                        <w:szCs w:val="28"/>
-                      </w:rPr>
-                    </m:ctrlPr>
-                  </m:sSubPr>
-                  <m:e>
-                    <m:r>
-                      <w:rPr>
-                        <w:rFonts w:ascii="Cambria Math" w:hAnsi="Cambria Math" w:cs="Times New Roman"/>
-                        <w:sz w:val="28"/>
-                        <w:szCs w:val="28"/>
-                        <w:lang w:val="en-US"/>
-                      </w:rPr>
-                      <m:t>S</m:t>
-                    </m:r>
-                  </m:e>
-                  <m:sub>
-                    <m:r>
-                      <w:rPr>
-                        <w:rFonts w:ascii="Cambria Math" w:hAnsi="Cambria Math" w:cs="Times New Roman"/>
-                        <w:sz w:val="28"/>
-                        <w:szCs w:val="28"/>
-                      </w:rPr>
-                      <m:t>ном.тр</m:t>
-                    </m:r>
-                  </m:sub>
-                </m:sSub>
-                <m:r>
-                  <w:rPr>
-                    <w:rFonts w:ascii="Cambria Math" w:hAnsi="Cambria Math" w:cs="Times New Roman"/>
-                    <w:sz w:val="28"/>
-                    <w:szCs w:val="28"/>
-                  </w:rPr>
-                  <m:t>=</m:t>
-                </m:r>
-                <m:f>
-                  <m:fPr>
-                    <m:ctrlPr>
-                      <w:rPr>
-                        <w:rFonts w:ascii="Cambria Math" w:hAnsi="Cambria Math" w:cs="Times New Roman"/>
-                        <w:i/>
-                        <w:sz w:val="28"/>
-                        <w:szCs w:val="28"/>
-                      </w:rPr>
-                    </m:ctrlPr>
-                  </m:fPr>
-                  <m:num>
-                    <m:sSub>
-                      <m:sSubPr>
-                        <m:ctrlPr>
-                          <w:rPr>
-                            <w:rFonts w:ascii="Cambria Math" w:hAnsi="Cambria Math" w:cs="Times New Roman"/>
-                            <w:i/>
-                            <w:sz w:val="28"/>
-                            <w:szCs w:val="28"/>
-                            <w:lang w:val="en-US"/>
-                          </w:rPr>
-                        </m:ctrlPr>
-                      </m:sSubPr>
-                      <m:e>
-                        <m:r>
-                          <w:rPr>
-                            <w:rFonts w:ascii="Cambria Math" w:hAnsi="Cambria Math" w:cs="Times New Roman"/>
-                            <w:sz w:val="28"/>
-                            <w:szCs w:val="28"/>
-                            <w:lang w:val="en-US"/>
-                          </w:rPr>
-                          <m:t>S</m:t>
-                        </m:r>
-                      </m:e>
-                      <m:sub>
-                        <m:r>
-                          <w:rPr>
-                            <w:rFonts w:ascii="Cambria Math" w:hAnsi="Cambria Math" w:cs="Times New Roman"/>
-                            <w:sz w:val="28"/>
-                            <w:szCs w:val="28"/>
-                            <w:lang w:val="en-US"/>
-                          </w:rPr>
-                          <m:t>p.</m:t>
-                        </m:r>
-                        <m:r>
-                          <w:rPr>
-                            <w:rFonts w:ascii="Cambria Math" w:hAnsi="Cambria Math" w:cs="Times New Roman"/>
-                            <w:sz w:val="28"/>
-                            <w:szCs w:val="28"/>
-                            <w:lang w:val="uk-UA"/>
-                          </w:rPr>
-                          <m:t>сум</m:t>
-                        </m:r>
-                      </m:sub>
-                    </m:sSub>
-                  </m:num>
-                  <m:den>
-                    <m:sSub>
-                      <m:sSubPr>
-                        <m:ctrlPr>
-                          <w:rPr>
-                            <w:rFonts w:ascii="Cambria Math" w:hAnsi="Cambria Math" w:cs="Times New Roman"/>
-                            <w:i/>
-                            <w:sz w:val="28"/>
-                            <w:szCs w:val="28"/>
-                          </w:rPr>
-                        </m:ctrlPr>
-                      </m:sSubPr>
-                      <m:e>
-                        <m:r>
-                          <w:rPr>
-                            <w:rFonts w:ascii="Cambria Math" w:hAnsi="Cambria Math" w:cs="Times New Roman"/>
-                            <w:sz w:val="28"/>
-                            <w:szCs w:val="28"/>
-                          </w:rPr>
-                          <m:t>K</m:t>
-                        </m:r>
-                      </m:e>
-                      <m:sub>
-                        <m:r>
-                          <w:rPr>
-                            <w:rFonts w:ascii="Cambria Math" w:hAnsi="Cambria Math" w:cs="Times New Roman"/>
-                            <w:sz w:val="28"/>
-                            <w:szCs w:val="28"/>
-                          </w:rPr>
-                          <m:t>пер</m:t>
-                        </m:r>
-                      </m:sub>
-                    </m:sSub>
-                    <m:r>
-                      <w:rPr>
-                        <w:rFonts w:ascii="Cambria Math" w:hAnsi="Cambria Math" w:cs="Times New Roman"/>
-                        <w:sz w:val="28"/>
-                        <w:szCs w:val="28"/>
-                      </w:rPr>
-                      <m:t>×</m:t>
-                    </m:r>
-                    <m:sSub>
-                      <m:sSubPr>
-                        <m:ctrlPr>
-                          <w:rPr>
-                            <w:rFonts w:ascii="Cambria Math" w:hAnsi="Cambria Math" w:cs="Times New Roman"/>
-                            <w:i/>
-                            <w:sz w:val="28"/>
-                            <w:szCs w:val="28"/>
-                          </w:rPr>
-                        </m:ctrlPr>
-                      </m:sSubPr>
-                      <m:e>
-                        <m:r>
-                          <w:rPr>
-                            <w:rFonts w:ascii="Cambria Math" w:hAnsi="Cambria Math" w:cs="Times New Roman"/>
-                            <w:sz w:val="28"/>
-                            <w:szCs w:val="28"/>
-                          </w:rPr>
-                          <m:t>η</m:t>
-                        </m:r>
-                      </m:e>
-                      <m:sub>
-                        <m:r>
-                          <w:rPr>
-                            <w:rFonts w:ascii="Cambria Math" w:hAnsi="Cambria Math" w:cs="Times New Roman"/>
-                            <w:sz w:val="28"/>
-                            <w:szCs w:val="28"/>
-                          </w:rPr>
-                          <m:t>м</m:t>
-                        </m:r>
-                      </m:sub>
-                    </m:sSub>
-                    <m:r>
-                      <w:rPr>
-                        <w:rFonts w:ascii="Cambria Math" w:hAnsi="Cambria Math" w:cs="Times New Roman"/>
-                        <w:sz w:val="28"/>
-                        <w:szCs w:val="28"/>
-                      </w:rPr>
-                      <m:t>×n</m:t>
-                    </m:r>
-                  </m:den>
-                </m:f>
-                <m:r>
-                  <w:rPr>
-                    <w:rFonts w:ascii="Cambria Math" w:eastAsiaTheme="minorEastAsia" w:hAnsi="Cambria Math" w:cs="Times New Roman"/>
-                    <w:sz w:val="28"/>
-                    <w:szCs w:val="28"/>
-                  </w:rPr>
-                  <m:t>=</m:t>
-                </m:r>
-                <m:f>
-                  <m:fPr>
-                    <m:ctrlPr>
-                      <w:rPr>
-                        <w:rFonts w:ascii="Cambria Math" w:eastAsiaTheme="minorEastAsia" w:hAnsi="Cambria Math" w:cs="Times New Roman"/>
-                        <w:i/>
-                        <w:sz w:val="28"/>
-                        <w:szCs w:val="28"/>
-                      </w:rPr>
-                    </m:ctrlPr>
-                  </m:fPr>
-                  <m:num>
-                    <m:r>
-                      <w:rPr>
-                        <w:rFonts w:ascii="Cambria Math" w:hAnsi="Cambria Math" w:cs="Times New Roman"/>
-                        <w:sz w:val="28"/>
-                        <w:szCs w:val="28"/>
-                      </w:rPr>
-                      <m:t>28168.46</m:t>
-                    </m:r>
-                  </m:num>
-                  <m:den>
-                    <m:r>
-                      <w:rPr>
-                        <w:rFonts w:ascii="Cambria Math" w:eastAsiaTheme="minorEastAsia" w:hAnsi="Cambria Math" w:cs="Times New Roman"/>
-                        <w:sz w:val="28"/>
-                        <w:szCs w:val="28"/>
-                      </w:rPr>
-                      <m:t>1.4×0.94×2</m:t>
-                    </m:r>
-                  </m:den>
-                </m:f>
-                <m:r>
-                  <w:rPr>
-                    <w:rFonts w:ascii="Cambria Math" w:eastAsiaTheme="minorEastAsia" w:hAnsi="Cambria Math" w:cs="Times New Roman"/>
-                    <w:sz w:val="28"/>
-                    <w:szCs w:val="28"/>
-                  </w:rPr>
-                  <m:t>=10702.3 кВА</m:t>
-                </m:r>
-              </m:oMath>
-            </m:oMathPara>
-          </w:p>
-        </w:tc>
-        <w:tc>
-          <w:tcPr>
-            <w:tcW w:w="1276" w:type="dxa"/>
-            <w:vAlign w:val="center"/>
-          </w:tcPr>
-          <w:p>
-            <w:pPr>
-              <w:pStyle w:val="ac"/>
-              <w:numPr>
-                <w:ilvl w:val="0"/>
-                <w:numId w:val="5"/>
-              </w:numPr>
-              <w:jc w:val="center"/>
-              <w:rPr>
-                <w:rFonts w:ascii="Times New Roman" w:hAnsi="Times New Roman" w:cs="Times New Roman"/>
-                <w:sz w:val="28"/>
-                <w:szCs w:val="28"/>
-              </w:rPr>
-            </w:pPr>
-          </w:p>
-        </w:tc>
-      </w:tr>
-    </w:tbl>
-    <w:p>
-      <w:pPr>
-        <w:ind w:firstLine="708"/>
-        <w:rPr>
-          <w:rFonts w:ascii="Times New Roman" w:hAnsi="Times New Roman" w:cs="Times New Roman"/>
-          <w:sz w:val="28"/>
-          <w:szCs w:val="28"/>
-        </w:rPr>
-      </w:pPr>
-    </w:p>
-    <w:p>
-      <w:pPr>
-        <w:ind w:firstLine="708"/>
-        <w:rPr>
-          <w:rFonts w:ascii="Times New Roman" w:hAnsi="Times New Roman" w:cs="Times New Roman"/>
-          <w:sz w:val="28"/>
-          <w:szCs w:val="28"/>
-        </w:rPr>
-      </w:pPr>
-      <w:r>
-        <w:rPr>
-          <w:rFonts w:ascii="Times New Roman" w:hAnsi="Times New Roman" w:cs="Times New Roman"/>
-          <w:sz w:val="28"/>
-          <w:szCs w:val="28"/>
-        </w:rPr>
-        <w:t xml:space="preserve">За розрахунковим навантаженням на шинах нижчої напруги трансформатора вибираю його потужність. </w:t>
-      </w:r>
-    </w:p>
-    <w:p>
-      <w:pPr>
-        <w:ind w:firstLine="708"/>
-        <w:rPr>
-          <w:rFonts w:ascii="Times New Roman" w:hAnsi="Times New Roman" w:cs="Times New Roman"/>
-          <w:sz w:val="28"/>
-          <w:szCs w:val="28"/>
-        </w:rPr>
-      </w:pPr>
-      <w:r>
-        <w:rPr>
-          <w:rFonts w:ascii="Times New Roman" w:hAnsi="Times New Roman" w:cs="Times New Roman"/>
-          <w:sz w:val="28"/>
-          <w:szCs w:val="28"/>
-        </w:rPr>
-        <w:t>Обираю 2 трансформатора марки ТДНС-16000/35 потужністю 16000кВА.</w:t>
-      </w:r>
-    </w:p>
-    <w:tbl>
-      <w:tblPr>
-        <w:tblStyle w:val="ab"/>
-        <w:tblW w:w="10491" w:type="dxa"/>
-        <w:tblInd w:w="-431" w:type="dxa"/>
-        <w:tblLook w:val="04A0" w:firstRow="1" w:lastRow="0" w:firstColumn="1" w:lastColumn="0" w:noHBand="0" w:noVBand="1"/>
-      </w:tblPr>
-      <w:tblGrid>
-        <w:gridCol w:w="2598"/>
-        <w:gridCol w:w="1634"/>
-        <w:gridCol w:w="1007"/>
-        <w:gridCol w:w="848"/>
-        <w:gridCol w:w="869"/>
-        <w:gridCol w:w="872"/>
-        <w:gridCol w:w="1212"/>
-        <w:gridCol w:w="1451"/>
-      </w:tblGrid>
-      <w:tr>
-        <w:trPr>
-          <w:trHeight w:val="269"/>
-        </w:trPr>
-        <w:tc>
-          <w:tcPr>
-            <w:tcW w:w="2598" w:type="dxa"/>
-            <w:vMerge w:val="restart"/>
-          </w:tcPr>
-          <w:p>
-            <w:pPr>
-              <w:rPr>
-                <w:rFonts w:ascii="Times New Roman" w:hAnsi="Times New Roman" w:cs="Times New Roman"/>
-                <w:sz w:val="28"/>
-                <w:szCs w:val="28"/>
-                <w:lang w:val="uk-UA"/>
-              </w:rPr>
-            </w:pPr>
-            <w:r>
-              <w:rPr>
-                <w:rFonts w:ascii="Times New Roman" w:hAnsi="Times New Roman" w:cs="Times New Roman"/>
-                <w:sz w:val="28"/>
-                <w:szCs w:val="28"/>
-                <w:lang w:val="uk-UA"/>
-              </w:rPr>
-              <w:t>Тип</w:t>
-            </w:r>
-          </w:p>
-          <w:p>
-            <w:pPr>
-              <w:rPr>
-                <w:rFonts w:ascii="Times New Roman" w:hAnsi="Times New Roman" w:cs="Times New Roman"/>
-                <w:sz w:val="28"/>
-                <w:szCs w:val="28"/>
-                <w:lang w:val="uk-UA"/>
-              </w:rPr>
-            </w:pPr>
-            <w:r>
-              <w:rPr>
-                <w:rFonts w:ascii="Times New Roman" w:hAnsi="Times New Roman" w:cs="Times New Roman"/>
-                <w:sz w:val="28"/>
-                <w:szCs w:val="28"/>
-                <w:lang w:val="uk-UA"/>
-              </w:rPr>
-              <w:t>трансформатора</w:t>
-            </w:r>
-          </w:p>
-        </w:tc>
-        <w:tc>
-          <w:tcPr>
-            <w:tcW w:w="1634" w:type="dxa"/>
-            <w:vMerge w:val="restart"/>
-          </w:tcPr>
-          <w:p>
-            <w:pPr>
-              <w:rPr>
-                <w:rFonts w:ascii="Times New Roman" w:hAnsi="Times New Roman" w:cs="Times New Roman"/>
-                <w:sz w:val="28"/>
-                <w:szCs w:val="28"/>
-                <w:lang w:val="uk-UA"/>
-              </w:rPr>
-            </w:pPr>
-            <w:r>
-              <w:rPr>
-                <w:rFonts w:ascii="Times New Roman" w:hAnsi="Times New Roman" w:cs="Times New Roman"/>
-                <w:sz w:val="28"/>
-                <w:szCs w:val="28"/>
-                <w:lang w:val="uk-UA"/>
-              </w:rPr>
-              <w:t xml:space="preserve">Номінальна потужність, </w:t>
-            </w:r>
-            <w:proofErr w:type="spellStart"/>
-            <w:r>
-              <w:rPr>
-                <w:rFonts w:ascii="Times New Roman" w:hAnsi="Times New Roman" w:cs="Times New Roman"/>
-                <w:sz w:val="28"/>
-                <w:szCs w:val="28"/>
-                <w:lang w:val="uk-UA"/>
-              </w:rPr>
-              <w:t>кВА</w:t>
-            </w:r>
-            <w:proofErr w:type="spellEnd"/>
-          </w:p>
-        </w:tc>
-        <w:tc>
-          <w:tcPr>
-            <w:tcW w:w="1855" w:type="dxa"/>
-            <w:gridSpan w:val="2"/>
-          </w:tcPr>
-          <w:p>
-            <w:pPr>
-              <w:rPr>
-                <w:rFonts w:ascii="Times New Roman" w:hAnsi="Times New Roman" w:cs="Times New Roman"/>
-                <w:sz w:val="28"/>
-                <w:szCs w:val="28"/>
-                <w:lang w:val="uk-UA"/>
-              </w:rPr>
-            </w:pPr>
-            <w:r>
-              <w:rPr>
-                <w:rFonts w:ascii="Times New Roman" w:hAnsi="Times New Roman" w:cs="Times New Roman"/>
-                <w:sz w:val="28"/>
-                <w:szCs w:val="28"/>
-                <w:lang w:val="uk-UA"/>
-              </w:rPr>
-              <w:t>Номінальна напруга</w:t>
-            </w:r>
-            <w:r>
-              <w:rPr>
-                <w:rFonts w:ascii="Times New Roman" w:hAnsi="Times New Roman" w:cs="Times New Roman"/>
-                <w:sz w:val="28"/>
-                <w:szCs w:val="28"/>
-                <w:lang w:val="uk-UA"/>
-              </w:rPr>
-              <w:t>, кВ</w:t>
-            </w:r>
-          </w:p>
-        </w:tc>
-        <w:tc>
-          <w:tcPr>
-            <w:tcW w:w="1741" w:type="dxa"/>
-            <w:gridSpan w:val="2"/>
-          </w:tcPr>
-          <w:p>
-            <w:pPr>
-              <w:rPr>
-                <w:rFonts w:ascii="Times New Roman" w:hAnsi="Times New Roman" w:cs="Times New Roman"/>
-                <w:sz w:val="28"/>
-                <w:szCs w:val="28"/>
-                <w:lang w:val="uk-UA"/>
-              </w:rPr>
-            </w:pPr>
-            <w:r>
-              <w:rPr>
-                <w:rFonts w:ascii="Times New Roman" w:hAnsi="Times New Roman" w:cs="Times New Roman"/>
-                <w:sz w:val="28"/>
-                <w:szCs w:val="28"/>
-                <w:lang w:val="uk-UA"/>
-              </w:rPr>
-              <w:t>Втрати, кВт</w:t>
-            </w:r>
-          </w:p>
-        </w:tc>
-        <w:tc>
-          <w:tcPr>
-            <w:tcW w:w="1212" w:type="dxa"/>
-            <w:vMerge w:val="restart"/>
-          </w:tcPr>
-          <w:p>
-            <w:pPr>
-              <w:rPr>
-                <w:rFonts w:ascii="Times New Roman" w:hAnsi="Times New Roman" w:cs="Times New Roman"/>
-                <w:sz w:val="28"/>
-                <w:szCs w:val="28"/>
-                <w:lang w:val="uk-UA"/>
-              </w:rPr>
-            </w:pPr>
-            <w:r>
-              <w:rPr>
-                <w:rFonts w:ascii="Times New Roman" w:hAnsi="Times New Roman" w:cs="Times New Roman"/>
-                <w:sz w:val="28"/>
-                <w:szCs w:val="28"/>
-                <w:lang w:val="uk-UA"/>
-              </w:rPr>
-              <w:t xml:space="preserve">Напруга К.З. </w:t>
-            </w:r>
-            <m:oMath>
-              <m:sSub>
-                <m:sSubPr>
-                  <m:ctrlPr>
-                    <w:rPr>
-                      <w:rFonts w:ascii="Cambria Math" w:hAnsi="Cambria Math" w:cs="Times New Roman"/>
-                      <w:i/>
-                      <w:sz w:val="28"/>
-                      <w:szCs w:val="28"/>
-                      <w:lang w:val="uk-UA"/>
-                    </w:rPr>
-                  </m:ctrlPr>
-                </m:sSubPr>
-                <m:e>
-                  <m:r>
-                    <w:rPr>
-                      <w:rFonts w:ascii="Cambria Math" w:hAnsi="Cambria Math" w:cs="Times New Roman"/>
-                      <w:sz w:val="28"/>
-                      <w:szCs w:val="28"/>
-                      <w:lang w:val="uk-UA"/>
-                    </w:rPr>
-                    <m:t>U</m:t>
-                  </m:r>
-                </m:e>
-                <m:sub>
-                  <m:r>
-                    <w:rPr>
-                      <w:rFonts w:ascii="Cambria Math" w:hAnsi="Cambria Math" w:cs="Times New Roman"/>
-                      <w:sz w:val="28"/>
-                      <w:szCs w:val="28"/>
-                      <w:lang w:val="uk-UA"/>
-                    </w:rPr>
-                    <m:t>к</m:t>
-                  </m:r>
-                </m:sub>
-              </m:sSub>
-            </m:oMath>
-            <w:r>
-              <w:rPr>
-                <w:rFonts w:ascii="Times New Roman" w:eastAsiaTheme="minorEastAsia" w:hAnsi="Times New Roman" w:cs="Times New Roman"/>
-                <w:sz w:val="28"/>
-                <w:szCs w:val="28"/>
-                <w:lang w:val="uk-UA"/>
-              </w:rPr>
-              <w:t>,%</w:t>
-            </w:r>
-          </w:p>
-        </w:tc>
-        <w:tc>
-          <w:tcPr>
-            <w:tcW w:w="1451" w:type="dxa"/>
-            <w:vMerge w:val="restart"/>
-          </w:tcPr>
-          <w:p>
-            <w:pPr>
-              <w:rPr>
-                <w:rFonts w:ascii="Times New Roman" w:hAnsi="Times New Roman" w:cs="Times New Roman"/>
-                <w:sz w:val="28"/>
-                <w:szCs w:val="28"/>
-                <w:lang w:val="en-US"/>
-              </w:rPr>
-            </w:pPr>
-            <w:r>
-              <w:rPr>
-                <w:rFonts w:ascii="Times New Roman" w:hAnsi="Times New Roman" w:cs="Times New Roman"/>
-                <w:sz w:val="28"/>
-                <w:szCs w:val="28"/>
-                <w:lang w:val="uk-UA"/>
-              </w:rPr>
-              <w:t xml:space="preserve">Струм К.З. </w:t>
-            </w:r>
-            <m:oMath>
-              <m:sSub>
-                <m:sSubPr>
-                  <m:ctrlPr>
-                    <w:rPr>
-                      <w:rFonts w:ascii="Cambria Math" w:hAnsi="Cambria Math" w:cs="Times New Roman"/>
-                      <w:i/>
-                      <w:sz w:val="28"/>
-                      <w:szCs w:val="28"/>
-                      <w:lang w:val="uk-UA"/>
-                    </w:rPr>
-                  </m:ctrlPr>
-                </m:sSubPr>
-                <m:e>
-                  <m:r>
-                    <w:rPr>
-                      <w:rFonts w:ascii="Cambria Math" w:hAnsi="Cambria Math" w:cs="Times New Roman"/>
-                      <w:sz w:val="28"/>
-                      <w:szCs w:val="28"/>
-                      <w:lang w:val="en-US"/>
-                    </w:rPr>
-                    <m:t>I</m:t>
-                  </m:r>
-                </m:e>
-                <m:sub>
-                  <m:r>
-                    <w:rPr>
-                      <w:rFonts w:ascii="Cambria Math" w:hAnsi="Cambria Math" w:cs="Times New Roman"/>
-                      <w:sz w:val="28"/>
-                      <w:szCs w:val="28"/>
-                      <w:lang w:val="uk-UA"/>
-                    </w:rPr>
-                    <m:t>xx</m:t>
-                  </m:r>
-                </m:sub>
-              </m:sSub>
-            </m:oMath>
-            <w:r>
-              <w:rPr>
-                <w:rFonts w:ascii="Times New Roman" w:eastAsiaTheme="minorEastAsia" w:hAnsi="Times New Roman" w:cs="Times New Roman"/>
-                <w:sz w:val="28"/>
-                <w:szCs w:val="28"/>
-                <w:lang w:val="en-US"/>
-              </w:rPr>
-              <w:t>, %</w:t>
-            </w:r>
-          </w:p>
-        </w:tc>
-      </w:tr>
-      <w:tr>
-        <w:trPr>
-          <w:trHeight w:val="376"/>
-        </w:trPr>
-        <w:tc>
-          <w:tcPr>
-            <w:tcW w:w="2598" w:type="dxa"/>
-            <w:vMerge/>
-          </w:tcPr>
-          <w:p>
-            <w:pPr>
-              <w:rPr>
-                <w:rFonts w:ascii="Times New Roman" w:hAnsi="Times New Roman" w:cs="Times New Roman"/>
-                <w:sz w:val="28"/>
-                <w:szCs w:val="28"/>
-                <w:lang w:val="uk-UA"/>
-              </w:rPr>
-            </w:pPr>
-          </w:p>
-        </w:tc>
-        <w:tc>
-          <w:tcPr>
-            <w:tcW w:w="1634" w:type="dxa"/>
-            <w:vMerge/>
-          </w:tcPr>
-          <w:p>
-            <w:pPr>
-              <w:rPr>
-                <w:rFonts w:ascii="Times New Roman" w:hAnsi="Times New Roman" w:cs="Times New Roman"/>
-                <w:sz w:val="28"/>
-                <w:szCs w:val="28"/>
-                <w:lang w:val="uk-UA"/>
-              </w:rPr>
-            </w:pPr>
-          </w:p>
-        </w:tc>
-        <w:tc>
-          <w:tcPr>
-            <w:tcW w:w="1007" w:type="dxa"/>
-          </w:tcPr>
-          <w:p>
-            <w:pPr>
-              <w:rPr>
-                <w:rFonts w:ascii="Times New Roman" w:hAnsi="Times New Roman" w:cs="Times New Roman"/>
-                <w:sz w:val="28"/>
-                <w:szCs w:val="28"/>
-                <w:lang w:val="uk-UA"/>
-              </w:rPr>
-            </w:pPr>
-            <m:oMathPara>
-              <m:oMath>
-                <m:sSub>
-                  <m:sSubPr>
-                    <m:ctrlPr>
-                      <w:rPr>
-                        <w:rFonts w:ascii="Cambria Math" w:hAnsi="Cambria Math" w:cs="Times New Roman"/>
-                        <w:i/>
-                        <w:sz w:val="28"/>
-                        <w:szCs w:val="28"/>
-                        <w:lang w:val="uk-UA"/>
-                      </w:rPr>
-                    </m:ctrlPr>
-                  </m:sSubPr>
-                  <m:e>
-                    <m:r>
-                      <w:rPr>
-                        <w:rFonts w:ascii="Cambria Math" w:hAnsi="Cambria Math" w:cs="Times New Roman"/>
-                        <w:sz w:val="28"/>
-                        <w:szCs w:val="28"/>
-                        <w:lang w:val="en-US"/>
-                      </w:rPr>
-                      <m:t>U</m:t>
-                    </m:r>
-                  </m:e>
-                  <m:sub>
-                    <m:r>
-                      <w:rPr>
-                        <w:rFonts w:ascii="Cambria Math" w:hAnsi="Cambria Math" w:cs="Times New Roman"/>
-                        <w:sz w:val="28"/>
-                        <w:szCs w:val="28"/>
-                        <w:lang w:val="uk-UA"/>
-                      </w:rPr>
-                      <m:t>вн</m:t>
-                    </m:r>
-                  </m:sub>
-                </m:sSub>
-              </m:oMath>
-            </m:oMathPara>
-          </w:p>
-        </w:tc>
-        <w:tc>
-          <w:tcPr>
-            <w:tcW w:w="848" w:type="dxa"/>
-          </w:tcPr>
-          <w:p>
-            <w:pPr>
-              <w:rPr>
-                <w:rFonts w:ascii="Times New Roman" w:hAnsi="Times New Roman" w:cs="Times New Roman"/>
-                <w:sz w:val="28"/>
-                <w:szCs w:val="28"/>
-                <w:lang w:val="uk-UA"/>
-              </w:rPr>
-            </w:pPr>
-            <m:oMathPara>
-              <m:oMath>
-                <m:sSub>
-                  <m:sSubPr>
-                    <m:ctrlPr>
-                      <w:rPr>
-                        <w:rFonts w:ascii="Cambria Math" w:hAnsi="Cambria Math" w:cs="Times New Roman"/>
-                        <w:i/>
-                        <w:sz w:val="28"/>
-                        <w:szCs w:val="28"/>
-                        <w:lang w:val="uk-UA"/>
-                      </w:rPr>
-                    </m:ctrlPr>
-                  </m:sSubPr>
-                  <m:e>
-                    <m:r>
-                      <w:rPr>
-                        <w:rFonts w:ascii="Cambria Math" w:hAnsi="Cambria Math" w:cs="Times New Roman"/>
-                        <w:sz w:val="28"/>
-                        <w:szCs w:val="28"/>
-                        <w:lang w:val="uk-UA"/>
-                      </w:rPr>
-                      <m:t>U</m:t>
-                    </m:r>
-                  </m:e>
-                  <m:sub>
-                    <m:r>
-                      <w:rPr>
-                        <w:rFonts w:ascii="Cambria Math" w:hAnsi="Cambria Math" w:cs="Times New Roman"/>
-                        <w:sz w:val="28"/>
-                        <w:szCs w:val="28"/>
-                        <w:lang w:val="uk-UA"/>
-                      </w:rPr>
-                      <m:t>сн</m:t>
-                    </m:r>
-                  </m:sub>
-                </m:sSub>
-              </m:oMath>
-            </m:oMathPara>
-          </w:p>
-        </w:tc>
-        <w:tc>
-          <w:tcPr>
-            <w:tcW w:w="869" w:type="dxa"/>
-          </w:tcPr>
-          <w:p>
-            <w:pPr>
-              <w:rPr>
-                <w:rFonts w:ascii="Times New Roman" w:hAnsi="Times New Roman" w:cs="Times New Roman"/>
-                <w:sz w:val="28"/>
-                <w:szCs w:val="28"/>
-                <w:lang w:val="uk-UA"/>
-              </w:rPr>
-            </w:pPr>
-            <m:oMathPara>
-              <m:oMath>
-                <m:r>
-                  <w:rPr>
-                    <w:rFonts w:ascii="Cambria Math" w:hAnsi="Cambria Math" w:cs="Times New Roman"/>
-                    <w:sz w:val="28"/>
-                    <w:szCs w:val="28"/>
-                    <w:lang w:val="uk-UA"/>
-                  </w:rPr>
-                  <m:t>∆</m:t>
-                </m:r>
-                <m:sSub>
-                  <m:sSubPr>
-                    <m:ctrlPr>
-                      <w:rPr>
-                        <w:rFonts w:ascii="Cambria Math" w:hAnsi="Cambria Math" w:cs="Times New Roman"/>
-                        <w:i/>
-                        <w:sz w:val="28"/>
-                        <w:szCs w:val="28"/>
-                        <w:lang w:val="uk-UA"/>
-                      </w:rPr>
-                    </m:ctrlPr>
-                  </m:sSubPr>
-                  <m:e>
-                    <m:r>
-                      <w:rPr>
-                        <w:rFonts w:ascii="Cambria Math" w:hAnsi="Cambria Math" w:cs="Times New Roman"/>
-                        <w:sz w:val="28"/>
-                        <w:szCs w:val="28"/>
-                        <w:lang w:val="uk-UA"/>
-                      </w:rPr>
-                      <m:t>P</m:t>
-                    </m:r>
-                  </m:e>
-                  <m:sub>
-                    <m:r>
-                      <w:rPr>
-                        <w:rFonts w:ascii="Cambria Math" w:hAnsi="Cambria Math" w:cs="Times New Roman"/>
-                        <w:sz w:val="28"/>
-                        <w:szCs w:val="28"/>
-                        <w:lang w:val="uk-UA"/>
-                      </w:rPr>
-                      <m:t>хх</m:t>
-                    </m:r>
-                  </m:sub>
-                </m:sSub>
-              </m:oMath>
-            </m:oMathPara>
-          </w:p>
-        </w:tc>
-        <w:tc>
-          <w:tcPr>
-            <w:tcW w:w="872" w:type="dxa"/>
-          </w:tcPr>
-          <w:p>
-            <w:pPr>
-              <w:rPr>
-                <w:rFonts w:ascii="Times New Roman" w:hAnsi="Times New Roman" w:cs="Times New Roman"/>
-                <w:sz w:val="28"/>
-                <w:szCs w:val="28"/>
-                <w:lang w:val="uk-UA"/>
-              </w:rPr>
-            </w:pPr>
-            <m:oMathPara>
-              <m:oMath>
-                <m:r>
-                  <w:rPr>
-                    <w:rFonts w:ascii="Cambria Math" w:hAnsi="Cambria Math" w:cs="Times New Roman"/>
-                    <w:sz w:val="28"/>
-                    <w:szCs w:val="28"/>
-                    <w:lang w:val="uk-UA"/>
-                  </w:rPr>
-                  <m:t>∆</m:t>
-                </m:r>
-                <m:sSub>
-                  <m:sSubPr>
-                    <m:ctrlPr>
-                      <w:rPr>
-                        <w:rFonts w:ascii="Cambria Math" w:hAnsi="Cambria Math" w:cs="Times New Roman"/>
-                        <w:i/>
-                        <w:sz w:val="28"/>
-                        <w:szCs w:val="28"/>
-                        <w:lang w:val="uk-UA"/>
-                      </w:rPr>
-                    </m:ctrlPr>
-                  </m:sSubPr>
-                  <m:e>
-                    <m:r>
-                      <w:rPr>
-                        <w:rFonts w:ascii="Cambria Math" w:hAnsi="Cambria Math" w:cs="Times New Roman"/>
-                        <w:sz w:val="28"/>
-                        <w:szCs w:val="28"/>
-                        <w:lang w:val="uk-UA"/>
-                      </w:rPr>
-                      <m:t>P</m:t>
-                    </m:r>
-                  </m:e>
-                  <m:sub>
-                    <m:r>
-                      <w:rPr>
-                        <w:rFonts w:ascii="Cambria Math" w:hAnsi="Cambria Math" w:cs="Times New Roman"/>
-                        <w:sz w:val="28"/>
-                        <w:szCs w:val="28"/>
-                        <w:lang w:val="uk-UA"/>
-                      </w:rPr>
-                      <m:t>кз</m:t>
-                    </m:r>
-                  </m:sub>
-                </m:sSub>
-              </m:oMath>
-            </m:oMathPara>
-          </w:p>
-        </w:tc>
-        <w:tc>
-          <w:tcPr>
-            <w:tcW w:w="1212" w:type="dxa"/>
-            <w:vMerge/>
-          </w:tcPr>
-          <w:p>
-            <w:pPr>
-              <w:rPr>
-                <w:rFonts w:ascii="Times New Roman" w:hAnsi="Times New Roman" w:cs="Times New Roman"/>
-                <w:sz w:val="28"/>
-                <w:szCs w:val="28"/>
-                <w:lang w:val="uk-UA"/>
-              </w:rPr>
-            </w:pPr>
-          </w:p>
-        </w:tc>
-        <w:tc>
-          <w:tcPr>
-            <w:tcW w:w="1451" w:type="dxa"/>
-            <w:vMerge/>
-          </w:tcPr>
-          <w:p>
-            <w:pPr>
-              <w:rPr>
-                <w:rFonts w:ascii="Times New Roman" w:hAnsi="Times New Roman" w:cs="Times New Roman"/>
-                <w:sz w:val="28"/>
-                <w:szCs w:val="28"/>
-                <w:lang w:val="uk-UA"/>
-              </w:rPr>
-            </w:pPr>
-          </w:p>
-        </w:tc>
-      </w:tr>
-      <w:tr>
-        <w:tc>
-          <w:tcPr>
-            <w:tcW w:w="2598" w:type="dxa"/>
-            <w:vAlign w:val="center"/>
-          </w:tcPr>
-          <w:p>
-            <w:pPr>
-              <w:jc w:val="center"/>
-              <w:rPr>
-                <w:rFonts w:ascii="Times New Roman" w:hAnsi="Times New Roman" w:cs="Times New Roman"/>
-                <w:sz w:val="28"/>
-                <w:szCs w:val="28"/>
-                <w:lang w:val="uk-UA"/>
-              </w:rPr>
-            </w:pPr>
-            <w:r>
-              <w:rPr>
-                <w:rFonts w:ascii="Times New Roman" w:hAnsi="Times New Roman" w:cs="Times New Roman"/>
-                <w:sz w:val="28"/>
-                <w:szCs w:val="28"/>
-                <w:lang w:val="uk-UA"/>
-              </w:rPr>
-              <w:t>ТДНС-16000/35</w:t>
-            </w:r>
-          </w:p>
-        </w:tc>
-        <w:tc>
-          <w:tcPr>
-            <w:tcW w:w="1634" w:type="dxa"/>
-            <w:vAlign w:val="center"/>
-          </w:tcPr>
-          <w:p>
-            <w:pPr>
-              <w:jc w:val="center"/>
-              <w:rPr>
-                <w:rFonts w:ascii="Times New Roman" w:hAnsi="Times New Roman" w:cs="Times New Roman"/>
-                <w:sz w:val="28"/>
-                <w:szCs w:val="28"/>
-                <w:lang w:val="uk-UA"/>
-              </w:rPr>
-            </w:pPr>
-            <w:r>
-              <w:rPr>
-                <w:rFonts w:ascii="Times New Roman" w:hAnsi="Times New Roman" w:cs="Times New Roman"/>
-                <w:sz w:val="28"/>
-                <w:szCs w:val="28"/>
-                <w:lang w:val="uk-UA"/>
-              </w:rPr>
-              <w:t>16000</w:t>
-            </w:r>
-          </w:p>
-        </w:tc>
-        <w:tc>
-          <w:tcPr>
-            <w:tcW w:w="1007" w:type="dxa"/>
-            <w:vAlign w:val="center"/>
-          </w:tcPr>
-          <w:p>
-            <w:pPr>
-              <w:jc w:val="center"/>
-              <w:rPr>
-                <w:rFonts w:ascii="Times New Roman" w:hAnsi="Times New Roman" w:cs="Times New Roman"/>
-                <w:sz w:val="28"/>
-                <w:szCs w:val="28"/>
-                <w:lang w:val="uk-UA"/>
-              </w:rPr>
-            </w:pPr>
-            <w:r>
-              <w:rPr>
-                <w:rFonts w:ascii="Times New Roman" w:hAnsi="Times New Roman" w:cs="Times New Roman"/>
-                <w:sz w:val="28"/>
-                <w:szCs w:val="28"/>
-                <w:lang w:val="uk-UA"/>
-              </w:rPr>
-              <w:t>36.75</w:t>
-            </w:r>
-          </w:p>
-        </w:tc>
-        <w:tc>
-          <w:tcPr>
-            <w:tcW w:w="848" w:type="dxa"/>
-            <w:vAlign w:val="center"/>
-          </w:tcPr>
-          <w:p>
-            <w:pPr>
-              <w:jc w:val="center"/>
-              <w:rPr>
-                <w:rFonts w:ascii="Times New Roman" w:hAnsi="Times New Roman" w:cs="Times New Roman"/>
-                <w:sz w:val="28"/>
-                <w:szCs w:val="28"/>
-                <w:lang w:val="uk-UA"/>
-              </w:rPr>
-            </w:pPr>
-            <w:r>
-              <w:rPr>
-                <w:rFonts w:ascii="Times New Roman" w:hAnsi="Times New Roman" w:cs="Times New Roman"/>
-                <w:sz w:val="28"/>
-                <w:szCs w:val="28"/>
-                <w:lang w:val="uk-UA"/>
-              </w:rPr>
-              <w:t>6.3</w:t>
-            </w:r>
-          </w:p>
-        </w:tc>
-        <w:tc>
-          <w:tcPr>
-            <w:tcW w:w="869" w:type="dxa"/>
-            <w:vAlign w:val="center"/>
-          </w:tcPr>
-          <w:p>
-            <w:pPr>
-              <w:jc w:val="center"/>
-              <w:rPr>
-                <w:rFonts w:ascii="Times New Roman" w:hAnsi="Times New Roman" w:cs="Times New Roman"/>
-                <w:sz w:val="28"/>
-                <w:szCs w:val="28"/>
-                <w:lang w:val="uk-UA"/>
-              </w:rPr>
-            </w:pPr>
-            <w:r>
-              <w:rPr>
-                <w:rFonts w:ascii="Times New Roman" w:hAnsi="Times New Roman" w:cs="Times New Roman"/>
-                <w:sz w:val="28"/>
-                <w:szCs w:val="28"/>
-                <w:lang w:val="uk-UA"/>
-              </w:rPr>
-              <w:t>17.8</w:t>
-            </w:r>
-          </w:p>
-        </w:tc>
-        <w:tc>
-          <w:tcPr>
-            <w:tcW w:w="872" w:type="dxa"/>
-            <w:vAlign w:val="center"/>
-          </w:tcPr>
-          <w:p>
-            <w:pPr>
-              <w:jc w:val="center"/>
-              <w:rPr>
-                <w:rFonts w:ascii="Times New Roman" w:hAnsi="Times New Roman" w:cs="Times New Roman"/>
-                <w:sz w:val="28"/>
-                <w:szCs w:val="28"/>
-                <w:lang w:val="uk-UA"/>
-              </w:rPr>
-            </w:pPr>
-            <w:r>
-              <w:rPr>
-                <w:rFonts w:ascii="Times New Roman" w:hAnsi="Times New Roman" w:cs="Times New Roman"/>
-                <w:sz w:val="28"/>
-                <w:szCs w:val="28"/>
-                <w:lang w:val="uk-UA"/>
-              </w:rPr>
-              <w:t>90</w:t>
-            </w:r>
-          </w:p>
-        </w:tc>
-        <w:tc>
-          <w:tcPr>
-            <w:tcW w:w="1212" w:type="dxa"/>
-            <w:vAlign w:val="center"/>
-          </w:tcPr>
-          <w:p>
-            <w:pPr>
-              <w:jc w:val="center"/>
-              <w:rPr>
-                <w:rFonts w:ascii="Times New Roman" w:hAnsi="Times New Roman" w:cs="Times New Roman"/>
-                <w:sz w:val="28"/>
-                <w:szCs w:val="28"/>
-                <w:lang w:val="uk-UA"/>
-              </w:rPr>
-            </w:pPr>
-            <w:r>
-              <w:rPr>
-                <w:rFonts w:ascii="Times New Roman" w:hAnsi="Times New Roman" w:cs="Times New Roman"/>
-                <w:sz w:val="28"/>
-                <w:szCs w:val="28"/>
-                <w:lang w:val="uk-UA"/>
-              </w:rPr>
-              <w:t>8</w:t>
-            </w:r>
-          </w:p>
-        </w:tc>
-        <w:tc>
-          <w:tcPr>
-            <w:tcW w:w="1451" w:type="dxa"/>
-            <w:vAlign w:val="center"/>
-          </w:tcPr>
-          <w:p>
-            <w:pPr>
-              <w:jc w:val="center"/>
-              <w:rPr>
-                <w:rFonts w:ascii="Times New Roman" w:hAnsi="Times New Roman" w:cs="Times New Roman"/>
-                <w:sz w:val="28"/>
-                <w:szCs w:val="28"/>
-                <w:lang w:val="uk-UA"/>
-              </w:rPr>
-            </w:pPr>
-            <w:r>
-              <w:rPr>
-                <w:rFonts w:ascii="Times New Roman" w:hAnsi="Times New Roman" w:cs="Times New Roman"/>
-                <w:sz w:val="28"/>
-                <w:szCs w:val="28"/>
-                <w:lang w:val="uk-UA"/>
-              </w:rPr>
-              <w:t>0.6</w:t>
-            </w:r>
-          </w:p>
-        </w:tc>
-      </w:tr>
-    </w:tbl>
     <w:p>
       <w:pPr>
         <w:ind w:firstLine="708"/>
@@ -16679,7 +14265,7 @@
 </file>
 
 <file path=word/endnotes.xml><?xml version="1.0" encoding="utf-8"?>
-<w:endnotes xmlns:wpc="http://schemas.microsoft.com/office/word/2010/wordprocessingCanvas" xmlns:cx="http://schemas.microsoft.com/office/drawing/2014/chartex" xmlns:mc="http://schemas.openxmlformats.org/markup-compatibility/2006" xmlns:o="urn:schemas-microsoft-com:office:office" xmlns:r="http://schemas.openxmlformats.org/officeDocument/2006/relationships" xmlns:m="http://schemas.openxmlformats.org/officeDocument/2006/math" xmlns:v="urn:schemas-microsoft-com:vml" xmlns:wp14="http://schemas.microsoft.com/office/word/2010/wordprocessingDrawing" xmlns:wp="http://schemas.openxmlformats.org/drawingml/2006/wordprocessingDrawing" xmlns:w10="urn:schemas-microsoft-com:office:word" xmlns:w="http://schemas.openxmlformats.org/wordprocessingml/2006/main" xmlns:w14="http://schemas.microsoft.com/office/word/2010/wordml" xmlns:w15="http://schemas.microsoft.com/office/word/2012/wordml" xmlns:w16se="http://schemas.microsoft.com/office/word/2015/wordml/symex" xmlns:wpg="http://schemas.microsoft.com/office/word/2010/wordprocessingGroup" xmlns:wpi="http://schemas.microsoft.com/office/word/2010/wordprocessingInk" xmlns:wne="http://schemas.microsoft.com/office/word/2006/wordml" xmlns:wps="http://schemas.microsoft.com/office/word/2010/wordprocessingShape" mc:Ignorable="w14 w15 w16se wp14">
+<w:endnotes xmlns:wpc="http://schemas.microsoft.com/office/word/2010/wordprocessingCanvas" xmlns:cx="http://schemas.microsoft.com/office/drawing/2014/chartex" xmlns:cx1="http://schemas.microsoft.com/office/drawing/2015/9/8/chartex" xmlns:mc="http://schemas.openxmlformats.org/markup-compatibility/2006" xmlns:o="urn:schemas-microsoft-com:office:office" xmlns:r="http://schemas.openxmlformats.org/officeDocument/2006/relationships" xmlns:m="http://schemas.openxmlformats.org/officeDocument/2006/math" xmlns:v="urn:schemas-microsoft-com:vml" xmlns:wp14="http://schemas.microsoft.com/office/word/2010/wordprocessingDrawing" xmlns:wp="http://schemas.openxmlformats.org/drawingml/2006/wordprocessingDrawing" xmlns:w10="urn:schemas-microsoft-com:office:word" xmlns:w="http://schemas.openxmlformats.org/wordprocessingml/2006/main" xmlns:w14="http://schemas.microsoft.com/office/word/2010/wordml" xmlns:w15="http://schemas.microsoft.com/office/word/2012/wordml" xmlns:w16se="http://schemas.microsoft.com/office/word/2015/wordml/symex" xmlns:wpg="http://schemas.microsoft.com/office/word/2010/wordprocessingGroup" xmlns:wpi="http://schemas.microsoft.com/office/word/2010/wordprocessingInk" xmlns:wne="http://schemas.microsoft.com/office/word/2006/wordml" xmlns:wps="http://schemas.microsoft.com/office/word/2010/wordprocessingShape" mc:Ignorable="w14 w15 w16se wp14">
   <w:endnote w:type="separator" w:id="-1">
     <w:p>
       <w:pPr>
@@ -16704,7 +14290,7 @@
 </file>
 
 <file path=word/footnotes.xml><?xml version="1.0" encoding="utf-8"?>
-<w:footnotes xmlns:wpc="http://schemas.microsoft.com/office/word/2010/wordprocessingCanvas" xmlns:cx="http://schemas.microsoft.com/office/drawing/2014/chartex" xmlns:mc="http://schemas.openxmlformats.org/markup-compatibility/2006" xmlns:o="urn:schemas-microsoft-com:office:office" xmlns:r="http://schemas.openxmlformats.org/officeDocument/2006/relationships" xmlns:m="http://schemas.openxmlformats.org/officeDocument/2006/math" xmlns:v="urn:schemas-microsoft-com:vml" xmlns:wp14="http://schemas.microsoft.com/office/word/2010/wordprocessingDrawing" xmlns:wp="http://schemas.openxmlformats.org/drawingml/2006/wordprocessingDrawing" xmlns:w10="urn:schemas-microsoft-com:office:word" xmlns:w="http://schemas.openxmlformats.org/wordprocessingml/2006/main" xmlns:w14="http://schemas.microsoft.com/office/word/2010/wordml" xmlns:w15="http://schemas.microsoft.com/office/word/2012/wordml" xmlns:w16se="http://schemas.microsoft.com/office/word/2015/wordml/symex" xmlns:wpg="http://schemas.microsoft.com/office/word/2010/wordprocessingGroup" xmlns:wpi="http://schemas.microsoft.com/office/word/2010/wordprocessingInk" xmlns:wne="http://schemas.microsoft.com/office/word/2006/wordml" xmlns:wps="http://schemas.microsoft.com/office/word/2010/wordprocessingShape" mc:Ignorable="w14 w15 w16se wp14">
+<w:footnotes xmlns:wpc="http://schemas.microsoft.com/office/word/2010/wordprocessingCanvas" xmlns:cx="http://schemas.microsoft.com/office/drawing/2014/chartex" xmlns:cx1="http://schemas.microsoft.com/office/drawing/2015/9/8/chartex" xmlns:mc="http://schemas.openxmlformats.org/markup-compatibility/2006" xmlns:o="urn:schemas-microsoft-com:office:office" xmlns:r="http://schemas.openxmlformats.org/officeDocument/2006/relationships" xmlns:m="http://schemas.openxmlformats.org/officeDocument/2006/math" xmlns:v="urn:schemas-microsoft-com:vml" xmlns:wp14="http://schemas.microsoft.com/office/word/2010/wordprocessingDrawing" xmlns:wp="http://schemas.openxmlformats.org/drawingml/2006/wordprocessingDrawing" xmlns:w10="urn:schemas-microsoft-com:office:word" xmlns:w="http://schemas.openxmlformats.org/wordprocessingml/2006/main" xmlns:w14="http://schemas.microsoft.com/office/word/2010/wordml" xmlns:w15="http://schemas.microsoft.com/office/word/2012/wordml" xmlns:w16se="http://schemas.microsoft.com/office/word/2015/wordml/symex" xmlns:wpg="http://schemas.microsoft.com/office/word/2010/wordprocessingGroup" xmlns:wpi="http://schemas.microsoft.com/office/word/2010/wordprocessingInk" xmlns:wne="http://schemas.microsoft.com/office/word/2006/wordml" xmlns:wps="http://schemas.microsoft.com/office/word/2010/wordprocessingShape" mc:Ignorable="w14 w15 w16se wp14">
   <w:footnote w:type="separator" w:id="-1">
     <w:p>
       <w:pPr>
@@ -16729,7 +14315,7 @@
 </file>
 
 <file path=word/header1.xml><?xml version="1.0" encoding="utf-8"?>
-<w:hdr xmlns:wpc="http://schemas.microsoft.com/office/word/2010/wordprocessingCanvas" xmlns:cx="http://schemas.microsoft.com/office/drawing/2014/chartex" xmlns:mc="http://schemas.openxmlformats.org/markup-compatibility/2006" xmlns:o="urn:schemas-microsoft-com:office:office" xmlns:r="http://schemas.openxmlformats.org/officeDocument/2006/relationships" xmlns:m="http://schemas.openxmlformats.org/officeDocument/2006/math" xmlns:v="urn:schemas-microsoft-com:vml" xmlns:wp14="http://schemas.microsoft.com/office/word/2010/wordprocessingDrawing" xmlns:wp="http://schemas.openxmlformats.org/drawingml/2006/wordprocessingDrawing" xmlns:w10="urn:schemas-microsoft-com:office:word" xmlns:w="http://schemas.openxmlformats.org/wordprocessingml/2006/main" xmlns:w14="http://schemas.microsoft.com/office/word/2010/wordml" xmlns:w15="http://schemas.microsoft.com/office/word/2012/wordml" xmlns:w16se="http://schemas.microsoft.com/office/word/2015/wordml/symex" xmlns:wpg="http://schemas.microsoft.com/office/word/2010/wordprocessingGroup" xmlns:wpi="http://schemas.microsoft.com/office/word/2010/wordprocessingInk" xmlns:wne="http://schemas.microsoft.com/office/word/2006/wordml" xmlns:wps="http://schemas.microsoft.com/office/word/2010/wordprocessingShape" mc:Ignorable="w14 w15 w16se wp14">
+<w:hdr xmlns:wpc="http://schemas.microsoft.com/office/word/2010/wordprocessingCanvas" xmlns:cx="http://schemas.microsoft.com/office/drawing/2014/chartex" xmlns:cx1="http://schemas.microsoft.com/office/drawing/2015/9/8/chartex" xmlns:mc="http://schemas.openxmlformats.org/markup-compatibility/2006" xmlns:o="urn:schemas-microsoft-com:office:office" xmlns:r="http://schemas.openxmlformats.org/officeDocument/2006/relationships" xmlns:m="http://schemas.openxmlformats.org/officeDocument/2006/math" xmlns:v="urn:schemas-microsoft-com:vml" xmlns:wp14="http://schemas.microsoft.com/office/word/2010/wordprocessingDrawing" xmlns:wp="http://schemas.openxmlformats.org/drawingml/2006/wordprocessingDrawing" xmlns:w10="urn:schemas-microsoft-com:office:word" xmlns:w="http://schemas.openxmlformats.org/wordprocessingml/2006/main" xmlns:w14="http://schemas.microsoft.com/office/word/2010/wordml" xmlns:w15="http://schemas.microsoft.com/office/word/2012/wordml" xmlns:w16se="http://schemas.microsoft.com/office/word/2015/wordml/symex" xmlns:wpg="http://schemas.microsoft.com/office/word/2010/wordprocessingGroup" xmlns:wpi="http://schemas.microsoft.com/office/word/2010/wordprocessingInk" xmlns:wne="http://schemas.microsoft.com/office/word/2006/wordml" xmlns:wps="http://schemas.microsoft.com/office/word/2010/wordprocessingShape" mc:Ignorable="w14 w15 w16se wp14">
   <w:p>
     <w:pPr>
       <w:pStyle w:val="a3"/>
@@ -16737,7 +14323,7 @@
     <w:r>
       <w:rPr>
         <w:noProof/>
-        <w:lang w:val="ru-RU" w:eastAsia="ru-RU"/>
+        <w:lang w:eastAsia="uk-UA"/>
       </w:rPr>
       <mc:AlternateContent>
         <mc:Choice Requires="wpg">
@@ -17875,7 +15461,7 @@
 </file>
 
 <file path=word/numbering.xml><?xml version="1.0" encoding="utf-8"?>
-<w:numbering xmlns:wpc="http://schemas.microsoft.com/office/word/2010/wordprocessingCanvas" xmlns:cx="http://schemas.microsoft.com/office/drawing/2014/chartex" xmlns:mc="http://schemas.openxmlformats.org/markup-compatibility/2006" xmlns:o="urn:schemas-microsoft-com:office:office" xmlns:r="http://schemas.openxmlformats.org/officeDocument/2006/relationships" xmlns:m="http://schemas.openxmlformats.org/officeDocument/2006/math" xmlns:v="urn:schemas-microsoft-com:vml" xmlns:wp14="http://schemas.microsoft.com/office/word/2010/wordprocessingDrawing" xmlns:wp="http://schemas.openxmlformats.org/drawingml/2006/wordprocessingDrawing" xmlns:w10="urn:schemas-microsoft-com:office:word" xmlns:w="http://schemas.openxmlformats.org/wordprocessingml/2006/main" xmlns:w14="http://schemas.microsoft.com/office/word/2010/wordml" xmlns:w15="http://schemas.microsoft.com/office/word/2012/wordml" xmlns:w16se="http://schemas.microsoft.com/office/word/2015/wordml/symex" xmlns:wpg="http://schemas.microsoft.com/office/word/2010/wordprocessingGroup" xmlns:wpi="http://schemas.microsoft.com/office/word/2010/wordprocessingInk" xmlns:wne="http://schemas.microsoft.com/office/word/2006/wordml" xmlns:wps="http://schemas.microsoft.com/office/word/2010/wordprocessingShape" mc:Ignorable="w14 w15 w16se wp14">
+<w:numbering xmlns:wpc="http://schemas.microsoft.com/office/word/2010/wordprocessingCanvas" xmlns:cx="http://schemas.microsoft.com/office/drawing/2014/chartex" xmlns:cx1="http://schemas.microsoft.com/office/drawing/2015/9/8/chartex" xmlns:mc="http://schemas.openxmlformats.org/markup-compatibility/2006" xmlns:o="urn:schemas-microsoft-com:office:office" xmlns:r="http://schemas.openxmlformats.org/officeDocument/2006/relationships" xmlns:m="http://schemas.openxmlformats.org/officeDocument/2006/math" xmlns:v="urn:schemas-microsoft-com:vml" xmlns:wp14="http://schemas.microsoft.com/office/word/2010/wordprocessingDrawing" xmlns:wp="http://schemas.openxmlformats.org/drawingml/2006/wordprocessingDrawing" xmlns:w10="urn:schemas-microsoft-com:office:word" xmlns:w="http://schemas.openxmlformats.org/wordprocessingml/2006/main" xmlns:w14="http://schemas.microsoft.com/office/word/2010/wordml" xmlns:w15="http://schemas.microsoft.com/office/word/2012/wordml" xmlns:w16se="http://schemas.microsoft.com/office/word/2015/wordml/symex" xmlns:wpg="http://schemas.microsoft.com/office/word/2010/wordprocessingGroup" xmlns:wpi="http://schemas.microsoft.com/office/word/2010/wordprocessingInk" xmlns:wne="http://schemas.microsoft.com/office/word/2006/wordml" xmlns:wps="http://schemas.microsoft.com/office/word/2010/wordprocessingShape" mc:Ignorable="w14 w15 w16se wp14">
   <w:abstractNum w:abstractNumId="0" w15:restartNumberingAfterBreak="0">
     <w:nsid w:val="04931A6E"/>
     <w:multiLevelType w:val="hybridMultilevel"/>
@@ -19304,7 +16890,7 @@
 </file>
 
 <file path=customXml/itemProps1.xml><?xml version="1.0" encoding="utf-8"?>
-<ds:datastoreItem xmlns:ds="http://schemas.openxmlformats.org/officeDocument/2006/customXml" ds:itemID="{E45E021A-CF1B-4F53-BFBC-0F14FDF98DBD}">
+<ds:datastoreItem xmlns:ds="http://schemas.openxmlformats.org/officeDocument/2006/customXml" ds:itemID="{F4AE605F-729E-49A8-B967-89D115CB7CA9}">
   <ds:schemaRefs>
     <ds:schemaRef ds:uri="http://schemas.openxmlformats.org/officeDocument/2006/bibliography"/>
   </ds:schemaRefs>

</xml_diff>

<commit_message>
I go to sleep
</commit_message>
<xml_diff>
--- a/2.2.docx
+++ b/2.2.docx
@@ -1,6 +1,6 @@
 
 <file path=word/document.xml><?xml version="1.0" encoding="utf-8"?>
-<w:document xmlns:wpc="http://schemas.microsoft.com/office/word/2010/wordprocessingCanvas" xmlns:cx="http://schemas.microsoft.com/office/drawing/2014/chartex" xmlns:cx1="http://schemas.microsoft.com/office/drawing/2015/9/8/chartex" xmlns:mc="http://schemas.openxmlformats.org/markup-compatibility/2006" xmlns:o="urn:schemas-microsoft-com:office:office" xmlns:r="http://schemas.openxmlformats.org/officeDocument/2006/relationships" xmlns:m="http://schemas.openxmlformats.org/officeDocument/2006/math" xmlns:v="urn:schemas-microsoft-com:vml" xmlns:wp14="http://schemas.microsoft.com/office/word/2010/wordprocessingDrawing" xmlns:wp="http://schemas.openxmlformats.org/drawingml/2006/wordprocessingDrawing" xmlns:w10="urn:schemas-microsoft-com:office:word" xmlns:w="http://schemas.openxmlformats.org/wordprocessingml/2006/main" xmlns:w14="http://schemas.microsoft.com/office/word/2010/wordml" xmlns:w15="http://schemas.microsoft.com/office/word/2012/wordml" xmlns:w16se="http://schemas.microsoft.com/office/word/2015/wordml/symex" xmlns:wpg="http://schemas.microsoft.com/office/word/2010/wordprocessingGroup" xmlns:wpi="http://schemas.microsoft.com/office/word/2010/wordprocessingInk" xmlns:wne="http://schemas.microsoft.com/office/word/2006/wordml" xmlns:wps="http://schemas.microsoft.com/office/word/2010/wordprocessingShape" mc:Ignorable="w14 w15 w16se wp14">
+<w:document xmlns:wpc="http://schemas.microsoft.com/office/word/2010/wordprocessingCanvas" xmlns:cx="http://schemas.microsoft.com/office/drawing/2014/chartex" xmlns:mc="http://schemas.openxmlformats.org/markup-compatibility/2006" xmlns:o="urn:schemas-microsoft-com:office:office" xmlns:r="http://schemas.openxmlformats.org/officeDocument/2006/relationships" xmlns:m="http://schemas.openxmlformats.org/officeDocument/2006/math" xmlns:v="urn:schemas-microsoft-com:vml" xmlns:wp14="http://schemas.microsoft.com/office/word/2010/wordprocessingDrawing" xmlns:wp="http://schemas.openxmlformats.org/drawingml/2006/wordprocessingDrawing" xmlns:w10="urn:schemas-microsoft-com:office:word" xmlns:w="http://schemas.openxmlformats.org/wordprocessingml/2006/main" xmlns:w14="http://schemas.microsoft.com/office/word/2010/wordml" xmlns:w15="http://schemas.microsoft.com/office/word/2012/wordml" xmlns:w16se="http://schemas.microsoft.com/office/word/2015/wordml/symex" xmlns:wpg="http://schemas.microsoft.com/office/word/2010/wordprocessingGroup" xmlns:wpi="http://schemas.microsoft.com/office/word/2010/wordprocessingInk" xmlns:wne="http://schemas.microsoft.com/office/word/2006/wordml" xmlns:wps="http://schemas.microsoft.com/office/word/2010/wordprocessingShape" mc:Ignorable="w14 w15 w16se wp14">
   <w:body>
     <w:p>
       <w:pPr>
@@ -37,6 +37,15 @@
         </w:rPr>
         <w:t>Визначення розрахункових електричних навантажень.</w:t>
       </w:r>
+    </w:p>
+    <w:p>
+      <w:pPr>
+        <w:rPr>
+          <w:rFonts w:ascii="Times New Roman" w:hAnsi="Times New Roman" w:cs="Times New Roman"/>
+          <w:sz w:val="28"/>
+          <w:szCs w:val="28"/>
+        </w:rPr>
+      </w:pPr>
     </w:p>
     <w:p>
       <w:pPr>
@@ -5149,7 +5158,6 @@
           <w:sz w:val="28"/>
           <w:szCs w:val="28"/>
         </w:rPr>
-        <w:lastRenderedPageBreak/>
         <w:t>Розраховую</w:t>
       </w:r>
       <w:r>
@@ -6296,43 +6304,7 @@
                     <w:szCs w:val="28"/>
                     <w:lang w:val="uk-UA"/>
                   </w:rPr>
-                  <m:t>=1250×</m:t>
-                </m:r>
-                <m:r>
-                  <w:rPr>
-                    <w:rFonts w:ascii="Cambria Math" w:eastAsiaTheme="minorEastAsia" w:hAnsi="Cambria Math" w:cs="Times New Roman"/>
-                    <w:sz w:val="28"/>
-                    <w:szCs w:val="28"/>
-                    <w:lang w:val="uk-UA"/>
-                  </w:rPr>
-                  <m:t>5</m:t>
-                </m:r>
-                <m:r>
-                  <w:rPr>
-                    <w:rFonts w:ascii="Cambria Math" w:eastAsiaTheme="minorEastAsia" w:hAnsi="Cambria Math" w:cs="Times New Roman"/>
-                    <w:sz w:val="28"/>
-                    <w:szCs w:val="28"/>
-                    <w:lang w:val="uk-UA"/>
-                  </w:rPr>
-                  <m:t>=</m:t>
-                </m:r>
-                <m:r>
-                  <w:rPr>
-                    <w:rFonts w:ascii="Cambria Math" w:eastAsiaTheme="minorEastAsia" w:hAnsi="Cambria Math" w:cs="Times New Roman"/>
-                    <w:sz w:val="28"/>
-                    <w:szCs w:val="28"/>
-                    <w:lang w:val="uk-UA"/>
-                  </w:rPr>
-                  <m:t>6250</m:t>
-                </m:r>
-                <m:r>
-                  <w:rPr>
-                    <w:rFonts w:ascii="Cambria Math" w:eastAsiaTheme="minorEastAsia" w:hAnsi="Cambria Math" w:cs="Times New Roman"/>
-                    <w:sz w:val="28"/>
-                    <w:szCs w:val="28"/>
-                    <w:lang w:val="uk-UA"/>
-                  </w:rPr>
-                  <m:t xml:space="preserve"> кВт</m:t>
+                  <m:t>=1250×5=6250 кВт</m:t>
                 </m:r>
               </m:oMath>
             </m:oMathPara>
@@ -6689,7 +6661,6 @@
           <w:sz w:val="28"/>
           <w:szCs w:val="28"/>
         </w:rPr>
-        <w:lastRenderedPageBreak/>
         <w:t>Бурові верстати СБО-1/20:</w:t>
       </w:r>
     </w:p>
@@ -8125,43 +8096,7 @@
                     <w:szCs w:val="28"/>
                     <w:lang w:val="uk-UA"/>
                   </w:rPr>
-                  <m:t>=</m:t>
-                </m:r>
-                <m:r>
-                  <w:rPr>
-                    <w:rFonts w:ascii="Cambria Math" w:hAnsi="Cambria Math" w:cs="Times New Roman"/>
-                    <w:sz w:val="28"/>
-                    <w:szCs w:val="28"/>
-                    <w:lang w:val="uk-UA"/>
-                  </w:rPr>
-                  <m:t>6250</m:t>
-                </m:r>
-                <m:r>
-                  <w:rPr>
-                    <w:rFonts w:ascii="Cambria Math" w:hAnsi="Cambria Math" w:cs="Times New Roman"/>
-                    <w:sz w:val="28"/>
-                    <w:szCs w:val="28"/>
-                    <w:lang w:val="uk-UA"/>
-                  </w:rPr>
-                  <m:t>×0.5=</m:t>
-                </m:r>
-                <m:r>
-                  <w:rPr>
-                    <w:rFonts w:ascii="Cambria Math" w:hAnsi="Cambria Math" w:cs="Times New Roman"/>
-                    <w:sz w:val="28"/>
-                    <w:szCs w:val="28"/>
-                    <w:lang w:val="uk-UA"/>
-                  </w:rPr>
-                  <m:t>3125</m:t>
-                </m:r>
-                <m:r>
-                  <w:rPr>
-                    <w:rFonts w:ascii="Cambria Math" w:hAnsi="Cambria Math" w:cs="Times New Roman"/>
-                    <w:sz w:val="28"/>
-                    <w:szCs w:val="28"/>
-                    <w:lang w:val="uk-UA"/>
-                  </w:rPr>
-                  <m:t xml:space="preserve"> </m:t>
+                  <m:t xml:space="preserve">=6250×0.5=3125 </m:t>
                 </m:r>
                 <m:r>
                   <w:rPr>
@@ -8400,7 +8335,6 @@
           <w:sz w:val="28"/>
           <w:szCs w:val="28"/>
         </w:rPr>
-        <w:lastRenderedPageBreak/>
         <w:t>Бурові верстати СБШ-</w:t>
       </w:r>
       <w:r>
@@ -9823,7 +9757,6 @@
           <w:szCs w:val="28"/>
           <w:lang w:val="ru-RU" w:eastAsia="ru-RU"/>
         </w:rPr>
-        <w:lastRenderedPageBreak/>
         <w:t>ЕКГ-12</w:t>
       </w:r>
       <w:r>
@@ -9915,39 +9848,7 @@
                     <w:sz w:val="28"/>
                     <w:szCs w:val="28"/>
                   </w:rPr>
-                  <m:t>=</m:t>
-                </m:r>
-                <m:r>
-                  <w:rPr>
-                    <w:rFonts w:ascii="Cambria Math" w:hAnsi="Cambria Math" w:cs="Times New Roman"/>
-                    <w:sz w:val="28"/>
-                    <w:szCs w:val="28"/>
-                  </w:rPr>
-                  <m:t>3125</m:t>
-                </m:r>
-                <m:r>
-                  <w:rPr>
-                    <w:rFonts w:ascii="Cambria Math" w:hAnsi="Cambria Math" w:cs="Times New Roman"/>
-                    <w:sz w:val="28"/>
-                    <w:szCs w:val="28"/>
-                  </w:rPr>
-                  <m:t>×0.75=</m:t>
-                </m:r>
-                <m:r>
-                  <w:rPr>
-                    <w:rFonts w:ascii="Cambria Math" w:hAnsi="Cambria Math" w:cs="Times New Roman"/>
-                    <w:sz w:val="28"/>
-                    <w:szCs w:val="28"/>
-                  </w:rPr>
-                  <m:t>2343,75</m:t>
-                </m:r>
-                <m:r>
-                  <w:rPr>
-                    <w:rFonts w:ascii="Cambria Math" w:hAnsi="Cambria Math" w:cs="Times New Roman"/>
-                    <w:sz w:val="28"/>
-                    <w:szCs w:val="28"/>
-                  </w:rPr>
-                  <m:t xml:space="preserve"> квар</m:t>
+                  <m:t>=3125×0.75=2343,75 квар</m:t>
                 </m:r>
               </m:oMath>
             </m:oMathPara>
@@ -10607,23 +10508,7 @@
                     <w:sz w:val="28"/>
                     <w:szCs w:val="28"/>
                   </w:rPr>
-                  <m:t>=</m:t>
-                </m:r>
-                <m:r>
-                  <w:rPr>
-                    <w:rFonts w:ascii="Cambria Math" w:hAnsi="Cambria Math" w:cs="Times New Roman"/>
-                    <w:sz w:val="28"/>
-                    <w:szCs w:val="28"/>
-                  </w:rPr>
-                  <m:t>17647</m:t>
-                </m:r>
-                <m:r>
-                  <w:rPr>
-                    <w:rFonts w:ascii="Cambria Math" w:hAnsi="Cambria Math" w:cs="Times New Roman"/>
-                    <w:sz w:val="28"/>
-                    <w:szCs w:val="28"/>
-                  </w:rPr>
-                  <m:t xml:space="preserve"> кВт</m:t>
+                  <m:t>=17647 кВт</m:t>
                 </m:r>
               </m:oMath>
             </m:oMathPara>
@@ -10857,23 +10742,7 @@
                     <w:sz w:val="28"/>
                     <w:szCs w:val="28"/>
                   </w:rPr>
-                  <m:t>=</m:t>
-                </m:r>
-                <m:r>
-                  <w:rPr>
-                    <w:rFonts w:ascii="Cambria Math" w:hAnsi="Cambria Math" w:cs="Times New Roman"/>
-                    <w:sz w:val="28"/>
-                    <w:szCs w:val="28"/>
-                  </w:rPr>
-                  <m:t>13510,2</m:t>
-                </m:r>
-                <m:r>
-                  <w:rPr>
-                    <w:rFonts w:ascii="Cambria Math" w:hAnsi="Cambria Math" w:cs="Times New Roman"/>
-                    <w:sz w:val="28"/>
-                    <w:szCs w:val="28"/>
-                  </w:rPr>
-                  <m:t xml:space="preserve"> кВт</m:t>
+                  <m:t>=13510,2 кВт</m:t>
                 </m:r>
               </m:oMath>
             </m:oMathPara>
@@ -11207,15 +11076,7 @@
                             <w:sz w:val="28"/>
                             <w:szCs w:val="28"/>
                           </w:rPr>
-                          <m:t>1</m:t>
-                        </m:r>
-                        <m:r>
-                          <w:rPr>
-                            <w:rFonts w:ascii="Cambria Math" w:eastAsiaTheme="minorEastAsia" w:hAnsi="Cambria Math" w:cs="Times New Roman"/>
-                            <w:sz w:val="28"/>
-                            <w:szCs w:val="28"/>
-                          </w:rPr>
-                          <m:t>7647</m:t>
+                          <m:t>17647</m:t>
                         </m:r>
                       </m:e>
                       <m:sup>
@@ -11235,15 +11096,7 @@
                         <w:sz w:val="28"/>
                         <w:szCs w:val="28"/>
                       </w:rPr>
-                      <m:t>+</m:t>
-                    </m:r>
-                    <m:r>
-                      <w:rPr>
-                        <w:rFonts w:ascii="Cambria Math" w:eastAsiaTheme="minorEastAsia" w:hAnsi="Cambria Math" w:cs="Times New Roman"/>
-                        <w:sz w:val="28"/>
-                        <w:szCs w:val="28"/>
-                      </w:rPr>
-                      <m:t>13510,2</m:t>
+                      <m:t>+13510,2</m:t>
                     </m:r>
                   </m:e>
                 </m:rad>
@@ -11253,23 +11106,7 @@
                     <w:sz w:val="28"/>
                     <w:szCs w:val="28"/>
                   </w:rPr>
-                  <m:t>=</m:t>
-                </m:r>
-                <m:r>
-                  <w:rPr>
-                    <w:rFonts w:ascii="Cambria Math" w:eastAsiaTheme="minorEastAsia" w:hAnsi="Cambria Math" w:cs="Times New Roman"/>
-                    <w:sz w:val="28"/>
-                    <w:szCs w:val="28"/>
-                  </w:rPr>
-                  <m:t>22224,81</m:t>
-                </m:r>
-                <m:r>
-                  <w:rPr>
-                    <w:rFonts w:ascii="Cambria Math" w:eastAsiaTheme="minorEastAsia" w:hAnsi="Cambria Math" w:cs="Times New Roman"/>
-                    <w:sz w:val="28"/>
-                    <w:szCs w:val="28"/>
-                  </w:rPr>
-                  <m:t xml:space="preserve"> кВА</m:t>
+                  <m:t>=22224,81 кВА</m:t>
                 </m:r>
               </m:oMath>
             </m:oMathPara>
@@ -12248,6 +12085,7 @@
                 <w:color w:val="000000"/>
                 <w:lang w:eastAsia="ru-RU"/>
               </w:rPr>
+              <w:lastRenderedPageBreak/>
               <w:t>Трансформатор власних потреб для екскаваторів ЕКГ-12.5 (ТМЕ-250)</w:t>
             </w:r>
           </w:p>
@@ -13684,39 +13522,7 @@
                     <w:sz w:val="28"/>
                     <w:szCs w:val="28"/>
                   </w:rPr>
-                  <m:t>=250×</m:t>
-                </m:r>
-                <m:r>
-                  <w:rPr>
-                    <w:rFonts w:ascii="Cambria Math" w:hAnsi="Cambria Math" w:cs="Times New Roman"/>
-                    <w:sz w:val="28"/>
-                    <w:szCs w:val="28"/>
-                  </w:rPr>
-                  <m:t>5</m:t>
-                </m:r>
-                <m:r>
-                  <w:rPr>
-                    <w:rFonts w:ascii="Cambria Math" w:hAnsi="Cambria Math" w:cs="Times New Roman"/>
-                    <w:sz w:val="28"/>
-                    <w:szCs w:val="28"/>
-                  </w:rPr>
-                  <m:t>=</m:t>
-                </m:r>
-                <m:r>
-                  <w:rPr>
-                    <w:rFonts w:ascii="Cambria Math" w:hAnsi="Cambria Math" w:cs="Times New Roman"/>
-                    <w:sz w:val="28"/>
-                    <w:szCs w:val="28"/>
-                  </w:rPr>
-                  <m:t>1250</m:t>
-                </m:r>
-                <m:r>
-                  <w:rPr>
-                    <w:rFonts w:ascii="Cambria Math" w:hAnsi="Cambria Math" w:cs="Times New Roman"/>
-                    <w:sz w:val="28"/>
-                    <w:szCs w:val="28"/>
-                  </w:rPr>
-                  <m:t xml:space="preserve"> кВА </m:t>
+                  <m:t xml:space="preserve">=250×5=1250 кВА </m:t>
                 </m:r>
               </m:oMath>
             </m:oMathPara>
@@ -13944,7 +13750,6 @@
           <w:sz w:val="28"/>
           <w:szCs w:val="28"/>
         </w:rPr>
-        <w:lastRenderedPageBreak/>
         <w:t>Розраховую</w:t>
       </w:r>
       <w:r>
@@ -14108,39 +13913,7 @@
                         <w:sz w:val="28"/>
                         <w:szCs w:val="28"/>
                       </w:rPr>
-                      <m:t>=80+40+160+1000+320+</m:t>
-                    </m:r>
-                    <m:r>
-                      <w:rPr>
-                        <w:rFonts w:ascii="Cambria Math" w:hAnsi="Cambria Math" w:cs="Times New Roman"/>
-                        <w:sz w:val="28"/>
-                        <w:szCs w:val="28"/>
-                      </w:rPr>
-                      <m:t>125</m:t>
-                    </m:r>
-                    <m:r>
-                      <w:rPr>
-                        <w:rFonts w:ascii="Cambria Math" w:hAnsi="Cambria Math" w:cs="Times New Roman"/>
-                        <w:sz w:val="28"/>
-                        <w:szCs w:val="28"/>
-                      </w:rPr>
-                      <m:t>0=</m:t>
-                    </m:r>
-                    <m:r>
-                      <w:rPr>
-                        <w:rFonts w:ascii="Cambria Math" w:hAnsi="Cambria Math" w:cs="Times New Roman"/>
-                        <w:sz w:val="28"/>
-                        <w:szCs w:val="28"/>
-                      </w:rPr>
-                      <m:t>2850</m:t>
-                    </m:r>
-                    <m:r>
-                      <w:rPr>
-                        <w:rFonts w:ascii="Cambria Math" w:hAnsi="Cambria Math" w:cs="Times New Roman"/>
-                        <w:sz w:val="28"/>
-                        <w:szCs w:val="28"/>
-                      </w:rPr>
-                      <m:t xml:space="preserve"> </m:t>
+                      <m:t xml:space="preserve">=80+40+160+1000+320+1250=2850 </m:t>
                     </m:r>
                     <m:r>
                       <w:rPr>
@@ -14384,15 +14157,7 @@
                     <w:sz w:val="28"/>
                     <w:szCs w:val="28"/>
                   </w:rPr>
-                  <m:t>2</m:t>
-                </m:r>
-                <m:r>
-                  <w:rPr>
-                    <w:rFonts w:ascii="Cambria Math" w:eastAsiaTheme="minorEastAsia" w:hAnsi="Cambria Math" w:cs="Times New Roman"/>
-                    <w:sz w:val="28"/>
-                    <w:szCs w:val="28"/>
-                  </w:rPr>
-                  <m:t>2224,81</m:t>
+                  <m:t>22224,81</m:t>
                 </m:r>
                 <m:r>
                   <w:rPr>
@@ -14400,31 +14165,7 @@
                     <w:sz w:val="28"/>
                     <w:szCs w:val="28"/>
                   </w:rPr>
-                  <m:t>+</m:t>
-                </m:r>
-                <m:r>
-                  <w:rPr>
-                    <w:rFonts w:ascii="Cambria Math" w:hAnsi="Cambria Math" w:cs="Times New Roman"/>
-                    <w:sz w:val="28"/>
-                    <w:szCs w:val="28"/>
-                  </w:rPr>
-                  <m:t>2850</m:t>
-                </m:r>
-                <m:r>
-                  <w:rPr>
-                    <w:rFonts w:ascii="Cambria Math" w:hAnsi="Cambria Math" w:cs="Times New Roman"/>
-                    <w:sz w:val="28"/>
-                    <w:szCs w:val="28"/>
-                  </w:rPr>
-                  <m:t>=</m:t>
-                </m:r>
-                <m:r>
-                  <w:rPr>
-                    <w:rFonts w:ascii="Cambria Math" w:hAnsi="Cambria Math" w:cs="Times New Roman"/>
-                    <w:sz w:val="28"/>
-                    <w:szCs w:val="28"/>
-                  </w:rPr>
-                  <m:t>25075</m:t>
+                  <m:t>+2850=25075</m:t>
                 </m:r>
                 <m:r>
                   <w:rPr>
@@ -14480,6 +14221,14 @@
           <w:szCs w:val="28"/>
         </w:rPr>
       </w:pPr>
+      <w:r>
+        <w:rPr>
+          <w:rFonts w:ascii="Times New Roman" w:hAnsi="Times New Roman" w:cs="Times New Roman"/>
+          <w:sz w:val="28"/>
+          <w:szCs w:val="28"/>
+        </w:rPr>
+        <w:t>Розраховую струмі на боці 3 і 6 кВ:</w:t>
+      </w:r>
     </w:p>
     <w:p>
       <w:pPr>
@@ -14490,8 +14239,3697 @@
           <w:szCs w:val="28"/>
         </w:rPr>
       </w:pPr>
+      <w:r>
+        <w:rPr>
+          <w:rFonts w:ascii="Times New Roman" w:hAnsi="Times New Roman" w:cs="Times New Roman"/>
+          <w:sz w:val="28"/>
+          <w:szCs w:val="28"/>
+        </w:rPr>
+        <w:t>На стороні 35 кВ:</w:t>
+      </w:r>
+    </w:p>
+    <w:tbl>
+      <w:tblPr>
+        <w:tblStyle w:val="ab"/>
+        <w:tblW w:w="10491" w:type="dxa"/>
+        <w:tblInd w:w="-431" w:type="dxa"/>
+        <w:tblBorders>
+          <w:top w:val="none" w:sz="0" w:space="0" w:color="auto"/>
+          <w:left w:val="none" w:sz="0" w:space="0" w:color="auto"/>
+          <w:bottom w:val="none" w:sz="0" w:space="0" w:color="auto"/>
+          <w:right w:val="none" w:sz="0" w:space="0" w:color="auto"/>
+          <w:insideH w:val="none" w:sz="0" w:space="0" w:color="auto"/>
+          <w:insideV w:val="none" w:sz="0" w:space="0" w:color="auto"/>
+        </w:tblBorders>
+        <w:tblLook w:val="04A0" w:firstRow="1" w:lastRow="0" w:firstColumn="1" w:lastColumn="0" w:noHBand="0" w:noVBand="1"/>
+      </w:tblPr>
+      <w:tblGrid>
+        <w:gridCol w:w="9215"/>
+        <w:gridCol w:w="1276"/>
+      </w:tblGrid>
+      <w:tr>
+        <w:trPr>
+          <w:trHeight w:val="416"/>
+        </w:trPr>
+        <w:tc>
+          <w:tcPr>
+            <w:tcW w:w="9215" w:type="dxa"/>
+            <w:vAlign w:val="center"/>
+          </w:tcPr>
+          <w:p>
+            <w:pPr>
+              <w:jc w:val="center"/>
+              <w:rPr>
+                <w:rFonts w:ascii="Times New Roman" w:eastAsiaTheme="minorEastAsia" w:hAnsi="Times New Roman"/>
+                <w:sz w:val="28"/>
+                <w:szCs w:val="28"/>
+              </w:rPr>
+            </w:pPr>
+            <m:oMathPara>
+              <m:oMath>
+                <m:sSub>
+                  <m:sSubPr>
+                    <m:ctrlPr>
+                      <w:rPr>
+                        <w:rFonts w:ascii="Cambria Math" w:hAnsi="Cambria Math"/>
+                        <w:i/>
+                        <w:sz w:val="28"/>
+                        <w:szCs w:val="28"/>
+                      </w:rPr>
+                    </m:ctrlPr>
+                  </m:sSubPr>
+                  <m:e>
+                    <m:r>
+                      <w:rPr>
+                        <w:rFonts w:ascii="Cambria Math" w:hAnsi="Cambria Math"/>
+                        <w:sz w:val="28"/>
+                        <w:szCs w:val="28"/>
+                        <w:lang w:val="en-US"/>
+                      </w:rPr>
+                      <m:t>I</m:t>
+                    </m:r>
+                  </m:e>
+                  <m:sub>
+                    <m:r>
+                      <w:rPr>
+                        <w:rFonts w:ascii="Cambria Math" w:hAnsi="Cambria Math"/>
+                        <w:sz w:val="28"/>
+                        <w:szCs w:val="28"/>
+                      </w:rPr>
+                      <m:t>роз.35</m:t>
+                    </m:r>
+                  </m:sub>
+                </m:sSub>
+                <m:r>
+                  <w:rPr>
+                    <w:rFonts w:ascii="Cambria Math" w:hAnsi="Cambria Math"/>
+                    <w:sz w:val="28"/>
+                    <w:szCs w:val="28"/>
+                  </w:rPr>
+                  <m:t>=</m:t>
+                </m:r>
+                <m:f>
+                  <m:fPr>
+                    <m:ctrlPr>
+                      <w:rPr>
+                        <w:rFonts w:ascii="Cambria Math" w:hAnsi="Cambria Math"/>
+                        <w:i/>
+                        <w:sz w:val="28"/>
+                        <w:szCs w:val="28"/>
+                      </w:rPr>
+                    </m:ctrlPr>
+                  </m:fPr>
+                  <m:num>
+                    <m:sSub>
+                      <m:sSubPr>
+                        <m:ctrlPr>
+                          <w:rPr>
+                            <w:rFonts w:ascii="Cambria Math" w:hAnsi="Cambria Math"/>
+                            <w:i/>
+                            <w:sz w:val="28"/>
+                            <w:szCs w:val="28"/>
+                          </w:rPr>
+                        </m:ctrlPr>
+                      </m:sSubPr>
+                      <m:e>
+                        <m:r>
+                          <w:rPr>
+                            <w:rFonts w:ascii="Cambria Math" w:hAnsi="Cambria Math"/>
+                            <w:sz w:val="28"/>
+                            <w:szCs w:val="28"/>
+                            <w:lang w:val="en-US"/>
+                          </w:rPr>
+                          <m:t>S</m:t>
+                        </m:r>
+                      </m:e>
+                      <m:sub>
+                        <m:r>
+                          <w:rPr>
+                            <w:rFonts w:ascii="Cambria Math" w:hAnsi="Cambria Math" w:cs="Times New Roman"/>
+                            <w:sz w:val="28"/>
+                            <w:szCs w:val="28"/>
+                          </w:rPr>
+                          <m:t>p.сум</m:t>
+                        </m:r>
+                      </m:sub>
+                    </m:sSub>
+                  </m:num>
+                  <m:den>
+                    <m:rad>
+                      <m:radPr>
+                        <m:degHide m:val="1"/>
+                        <m:ctrlPr>
+                          <w:rPr>
+                            <w:rFonts w:ascii="Cambria Math" w:hAnsi="Cambria Math"/>
+                            <w:i/>
+                            <w:sz w:val="28"/>
+                            <w:szCs w:val="28"/>
+                          </w:rPr>
+                        </m:ctrlPr>
+                      </m:radPr>
+                      <m:deg/>
+                      <m:e>
+                        <m:r>
+                          <w:rPr>
+                            <w:rFonts w:ascii="Cambria Math" w:hAnsi="Cambria Math"/>
+                            <w:sz w:val="28"/>
+                            <w:szCs w:val="28"/>
+                          </w:rPr>
+                          <m:t>3</m:t>
+                        </m:r>
+                      </m:e>
+                    </m:rad>
+                    <m:r>
+                      <w:rPr>
+                        <w:rFonts w:ascii="Cambria Math" w:hAnsi="Cambria Math"/>
+                        <w:sz w:val="28"/>
+                        <w:szCs w:val="28"/>
+                      </w:rPr>
+                      <m:t>+</m:t>
+                    </m:r>
+                    <m:sSub>
+                      <m:sSubPr>
+                        <m:ctrlPr>
+                          <w:rPr>
+                            <w:rFonts w:ascii="Cambria Math" w:hAnsi="Cambria Math"/>
+                            <w:i/>
+                            <w:sz w:val="28"/>
+                            <w:szCs w:val="28"/>
+                          </w:rPr>
+                        </m:ctrlPr>
+                      </m:sSubPr>
+                      <m:e>
+                        <m:r>
+                          <w:rPr>
+                            <w:rFonts w:ascii="Cambria Math" w:hAnsi="Cambria Math"/>
+                            <w:sz w:val="28"/>
+                            <w:szCs w:val="28"/>
+                          </w:rPr>
+                          <m:t>U</m:t>
+                        </m:r>
+                      </m:e>
+                      <m:sub>
+                        <m:r>
+                          <w:rPr>
+                            <w:rFonts w:ascii="Cambria Math" w:hAnsi="Cambria Math"/>
+                            <w:sz w:val="28"/>
+                            <w:szCs w:val="28"/>
+                          </w:rPr>
+                          <m:t>н</m:t>
+                        </m:r>
+                      </m:sub>
+                    </m:sSub>
+                  </m:den>
+                </m:f>
+                <m:r>
+                  <w:rPr>
+                    <w:rFonts w:ascii="Cambria Math" w:hAnsi="Cambria Math"/>
+                    <w:sz w:val="28"/>
+                    <w:szCs w:val="28"/>
+                  </w:rPr>
+                  <m:t>=</m:t>
+                </m:r>
+                <m:f>
+                  <m:fPr>
+                    <m:ctrlPr>
+                      <w:rPr>
+                        <w:rFonts w:ascii="Cambria Math" w:hAnsi="Cambria Math"/>
+                        <w:i/>
+                        <w:sz w:val="28"/>
+                        <w:szCs w:val="28"/>
+                      </w:rPr>
+                    </m:ctrlPr>
+                  </m:fPr>
+                  <m:num>
+                    <m:r>
+                      <w:rPr>
+                        <w:rFonts w:ascii="Cambria Math" w:hAnsi="Cambria Math" w:cs="Times New Roman"/>
+                        <w:sz w:val="28"/>
+                        <w:szCs w:val="28"/>
+                      </w:rPr>
+                      <m:t>25075</m:t>
+                    </m:r>
+                  </m:num>
+                  <m:den>
+                    <m:rad>
+                      <m:radPr>
+                        <m:degHide m:val="1"/>
+                        <m:ctrlPr>
+                          <w:rPr>
+                            <w:rFonts w:ascii="Cambria Math" w:hAnsi="Cambria Math"/>
+                            <w:i/>
+                            <w:sz w:val="28"/>
+                            <w:szCs w:val="28"/>
+                          </w:rPr>
+                        </m:ctrlPr>
+                      </m:radPr>
+                      <m:deg/>
+                      <m:e>
+                        <m:r>
+                          <w:rPr>
+                            <w:rFonts w:ascii="Cambria Math" w:hAnsi="Cambria Math"/>
+                            <w:sz w:val="28"/>
+                            <w:szCs w:val="28"/>
+                          </w:rPr>
+                          <m:t>3</m:t>
+                        </m:r>
+                      </m:e>
+                    </m:rad>
+                    <m:r>
+                      <w:rPr>
+                        <w:rFonts w:ascii="Cambria Math" w:hAnsi="Cambria Math"/>
+                        <w:sz w:val="28"/>
+                        <w:szCs w:val="28"/>
+                      </w:rPr>
+                      <m:t>×35</m:t>
+                    </m:r>
+                  </m:den>
+                </m:f>
+                <m:r>
+                  <w:rPr>
+                    <w:rFonts w:ascii="Cambria Math" w:hAnsi="Cambria Math"/>
+                    <w:sz w:val="28"/>
+                    <w:szCs w:val="28"/>
+                  </w:rPr>
+                  <m:t>=413.62 А</m:t>
+                </m:r>
+              </m:oMath>
+            </m:oMathPara>
+          </w:p>
+          <w:p>
+            <w:pPr>
+              <w:jc w:val="center"/>
+              <w:rPr>
+                <w:rFonts w:ascii="Times New Roman" w:hAnsi="Times New Roman"/>
+                <w:sz w:val="28"/>
+                <w:szCs w:val="28"/>
+              </w:rPr>
+            </w:pPr>
+          </w:p>
+        </w:tc>
+        <w:tc>
+          <w:tcPr>
+            <w:tcW w:w="1276" w:type="dxa"/>
+            <w:vAlign w:val="center"/>
+          </w:tcPr>
+          <w:p>
+            <w:pPr>
+              <w:pStyle w:val="ac"/>
+              <w:numPr>
+                <w:ilvl w:val="0"/>
+                <w:numId w:val="5"/>
+              </w:numPr>
+              <w:jc w:val="center"/>
+              <w:rPr>
+                <w:rFonts w:ascii="Times New Roman" w:hAnsi="Times New Roman" w:cs="Times New Roman"/>
+                <w:sz w:val="28"/>
+                <w:szCs w:val="28"/>
+              </w:rPr>
+            </w:pPr>
+          </w:p>
+        </w:tc>
+      </w:tr>
+    </w:tbl>
+    <w:p>
+      <w:pPr>
+        <w:ind w:firstLine="708"/>
+        <w:rPr>
+          <w:rFonts w:ascii="Times New Roman" w:hAnsi="Times New Roman" w:cs="Times New Roman"/>
+          <w:sz w:val="28"/>
+          <w:szCs w:val="28"/>
+        </w:rPr>
+      </w:pPr>
+      <w:r>
+        <w:rPr>
+          <w:rFonts w:ascii="Times New Roman" w:hAnsi="Times New Roman" w:cs="Times New Roman"/>
+          <w:sz w:val="28"/>
+          <w:szCs w:val="28"/>
+          <w:lang w:val="ru-RU"/>
+        </w:rPr>
+        <w:t xml:space="preserve">На </w:t>
+      </w:r>
+      <w:r>
+        <w:rPr>
+          <w:rFonts w:ascii="Times New Roman" w:hAnsi="Times New Roman" w:cs="Times New Roman"/>
+          <w:sz w:val="28"/>
+          <w:szCs w:val="28"/>
+        </w:rPr>
+        <w:t>стороні 6 кВ:</w:t>
+      </w:r>
+    </w:p>
+    <w:tbl>
+      <w:tblPr>
+        <w:tblStyle w:val="ab"/>
+        <w:tblW w:w="10491" w:type="dxa"/>
+        <w:tblInd w:w="-431" w:type="dxa"/>
+        <w:tblBorders>
+          <w:top w:val="none" w:sz="0" w:space="0" w:color="auto"/>
+          <w:left w:val="none" w:sz="0" w:space="0" w:color="auto"/>
+          <w:bottom w:val="none" w:sz="0" w:space="0" w:color="auto"/>
+          <w:right w:val="none" w:sz="0" w:space="0" w:color="auto"/>
+          <w:insideH w:val="none" w:sz="0" w:space="0" w:color="auto"/>
+          <w:insideV w:val="none" w:sz="0" w:space="0" w:color="auto"/>
+        </w:tblBorders>
+        <w:tblLook w:val="04A0" w:firstRow="1" w:lastRow="0" w:firstColumn="1" w:lastColumn="0" w:noHBand="0" w:noVBand="1"/>
+      </w:tblPr>
+      <w:tblGrid>
+        <w:gridCol w:w="9215"/>
+        <w:gridCol w:w="1276"/>
+      </w:tblGrid>
+      <w:tr>
+        <w:trPr>
+          <w:trHeight w:val="416"/>
+        </w:trPr>
+        <w:tc>
+          <w:tcPr>
+            <w:tcW w:w="9215" w:type="dxa"/>
+            <w:vAlign w:val="center"/>
+          </w:tcPr>
+          <w:p>
+            <w:pPr>
+              <w:jc w:val="center"/>
+              <w:rPr>
+                <w:rFonts w:ascii="Times New Roman" w:eastAsiaTheme="minorEastAsia" w:hAnsi="Times New Roman"/>
+                <w:i/>
+                <w:sz w:val="28"/>
+                <w:szCs w:val="28"/>
+              </w:rPr>
+            </w:pPr>
+            <m:oMathPara>
+              <m:oMath>
+                <m:sSub>
+                  <m:sSubPr>
+                    <m:ctrlPr>
+                      <w:rPr>
+                        <w:rFonts w:ascii="Cambria Math" w:hAnsi="Cambria Math"/>
+                        <w:i/>
+                        <w:sz w:val="28"/>
+                        <w:szCs w:val="28"/>
+                      </w:rPr>
+                    </m:ctrlPr>
+                  </m:sSubPr>
+                  <m:e>
+                    <m:r>
+                      <w:rPr>
+                        <w:rFonts w:ascii="Cambria Math" w:hAnsi="Cambria Math"/>
+                        <w:sz w:val="28"/>
+                        <w:szCs w:val="28"/>
+                        <w:lang w:val="en-US"/>
+                      </w:rPr>
+                      <m:t>I</m:t>
+                    </m:r>
+                  </m:e>
+                  <m:sub>
+                    <m:r>
+                      <w:rPr>
+                        <w:rFonts w:ascii="Cambria Math" w:hAnsi="Cambria Math"/>
+                        <w:sz w:val="28"/>
+                        <w:szCs w:val="28"/>
+                      </w:rPr>
+                      <m:t>роз.6</m:t>
+                    </m:r>
+                  </m:sub>
+                </m:sSub>
+                <m:r>
+                  <w:rPr>
+                    <w:rFonts w:ascii="Cambria Math" w:hAnsi="Cambria Math"/>
+                    <w:sz w:val="28"/>
+                    <w:szCs w:val="28"/>
+                  </w:rPr>
+                  <m:t>=</m:t>
+                </m:r>
+                <m:f>
+                  <m:fPr>
+                    <m:ctrlPr>
+                      <w:rPr>
+                        <w:rFonts w:ascii="Cambria Math" w:hAnsi="Cambria Math"/>
+                        <w:i/>
+                        <w:sz w:val="28"/>
+                        <w:szCs w:val="28"/>
+                      </w:rPr>
+                    </m:ctrlPr>
+                  </m:fPr>
+                  <m:num>
+                    <m:r>
+                      <w:rPr>
+                        <w:rFonts w:ascii="Cambria Math" w:hAnsi="Cambria Math" w:cs="Times New Roman"/>
+                        <w:sz w:val="28"/>
+                        <w:szCs w:val="28"/>
+                      </w:rPr>
+                      <m:t>25075</m:t>
+                    </m:r>
+                  </m:num>
+                  <m:den>
+                    <m:rad>
+                      <m:radPr>
+                        <m:degHide m:val="1"/>
+                        <m:ctrlPr>
+                          <w:rPr>
+                            <w:rFonts w:ascii="Cambria Math" w:hAnsi="Cambria Math"/>
+                            <w:i/>
+                            <w:sz w:val="28"/>
+                            <w:szCs w:val="28"/>
+                          </w:rPr>
+                        </m:ctrlPr>
+                      </m:radPr>
+                      <m:deg/>
+                      <m:e>
+                        <m:r>
+                          <w:rPr>
+                            <w:rFonts w:ascii="Cambria Math" w:hAnsi="Cambria Math"/>
+                            <w:sz w:val="28"/>
+                            <w:szCs w:val="28"/>
+                          </w:rPr>
+                          <m:t>3</m:t>
+                        </m:r>
+                      </m:e>
+                    </m:rad>
+                    <m:r>
+                      <w:rPr>
+                        <w:rFonts w:ascii="Cambria Math" w:hAnsi="Cambria Math"/>
+                        <w:sz w:val="28"/>
+                        <w:szCs w:val="28"/>
+                      </w:rPr>
+                      <m:t>×6</m:t>
+                    </m:r>
+                  </m:den>
+                </m:f>
+                <m:r>
+                  <w:rPr>
+                    <w:rFonts w:ascii="Cambria Math" w:hAnsi="Cambria Math"/>
+                    <w:sz w:val="28"/>
+                    <w:szCs w:val="28"/>
+                  </w:rPr>
+                  <m:t>=2412.82 А</m:t>
+                </m:r>
+              </m:oMath>
+            </m:oMathPara>
+          </w:p>
+          <w:p>
+            <w:pPr>
+              <w:jc w:val="center"/>
+              <w:rPr>
+                <w:rFonts w:ascii="Times New Roman" w:hAnsi="Times New Roman"/>
+                <w:i/>
+                <w:sz w:val="28"/>
+                <w:szCs w:val="28"/>
+              </w:rPr>
+            </w:pPr>
+          </w:p>
+        </w:tc>
+        <w:tc>
+          <w:tcPr>
+            <w:tcW w:w="1276" w:type="dxa"/>
+            <w:vAlign w:val="center"/>
+          </w:tcPr>
+          <w:p>
+            <w:pPr>
+              <w:pStyle w:val="ac"/>
+              <w:numPr>
+                <w:ilvl w:val="0"/>
+                <w:numId w:val="5"/>
+              </w:numPr>
+              <w:jc w:val="center"/>
+              <w:rPr>
+                <w:rFonts w:ascii="Times New Roman" w:hAnsi="Times New Roman" w:cs="Times New Roman"/>
+                <w:sz w:val="28"/>
+                <w:szCs w:val="28"/>
+              </w:rPr>
+            </w:pPr>
+          </w:p>
+        </w:tc>
+      </w:tr>
+    </w:tbl>
+    <w:p>
+      <w:pPr>
+        <w:ind w:firstLine="708"/>
+        <w:jc w:val="both"/>
+        <w:rPr>
+          <w:rFonts w:ascii="Times New Roman" w:hAnsi="Times New Roman" w:cs="Times New Roman"/>
+          <w:sz w:val="28"/>
+          <w:szCs w:val="28"/>
+        </w:rPr>
+      </w:pPr>
+    </w:p>
+    <w:p>
+      <w:pPr>
+        <w:ind w:firstLine="708"/>
+        <w:jc w:val="both"/>
+        <w:rPr>
+          <w:rFonts w:ascii="Times New Roman" w:hAnsi="Times New Roman" w:cs="Times New Roman"/>
+          <w:sz w:val="28"/>
+          <w:szCs w:val="28"/>
+        </w:rPr>
+      </w:pPr>
+      <w:r>
+        <w:rPr>
+          <w:rFonts w:ascii="Times New Roman" w:hAnsi="Times New Roman" w:cs="Times New Roman"/>
+          <w:sz w:val="28"/>
+          <w:szCs w:val="28"/>
+        </w:rPr>
+        <w:t>2.</w:t>
+      </w:r>
+      <w:r>
+        <w:rPr>
+          <w:rFonts w:ascii="Times New Roman" w:hAnsi="Times New Roman" w:cs="Times New Roman"/>
+          <w:sz w:val="28"/>
+          <w:szCs w:val="28"/>
+        </w:rPr>
+        <w:t>3</w:t>
+      </w:r>
+      <w:r>
+        <w:rPr>
+          <w:rFonts w:ascii="Times New Roman" w:hAnsi="Times New Roman" w:cs="Times New Roman"/>
+          <w:sz w:val="28"/>
+          <w:szCs w:val="28"/>
+        </w:rPr>
+        <w:t xml:space="preserve"> Компенсація реактивних навантажень.</w:t>
+      </w:r>
+    </w:p>
+    <w:p>
+      <w:pPr>
+        <w:ind w:firstLine="708"/>
+        <w:jc w:val="both"/>
+        <w:rPr>
+          <w:rFonts w:ascii="Times New Roman" w:hAnsi="Times New Roman" w:cs="Times New Roman"/>
+          <w:sz w:val="28"/>
+          <w:szCs w:val="28"/>
+        </w:rPr>
+      </w:pPr>
+    </w:p>
+    <w:p>
+      <w:pPr>
+        <w:ind w:firstLine="708"/>
+        <w:jc w:val="both"/>
+        <w:rPr>
+          <w:rFonts w:ascii="Times New Roman" w:hAnsi="Times New Roman" w:cs="Times New Roman"/>
+          <w:sz w:val="28"/>
+          <w:szCs w:val="28"/>
+        </w:rPr>
+      </w:pPr>
+      <w:r>
+        <w:rPr>
+          <w:rFonts w:ascii="Times New Roman" w:hAnsi="Times New Roman" w:cs="Times New Roman"/>
+          <w:sz w:val="28"/>
+          <w:szCs w:val="28"/>
+        </w:rPr>
+        <w:t xml:space="preserve">Передача реактивної електричним мережам зв’язана з негативними явищами, які приводять до погіршення техніко – економічних показників роботи, електромереж  та </w:t>
+      </w:r>
+      <w:proofErr w:type="spellStart"/>
+      <w:r>
+        <w:rPr>
+          <w:rFonts w:ascii="Times New Roman" w:hAnsi="Times New Roman" w:cs="Times New Roman"/>
+          <w:sz w:val="28"/>
+          <w:szCs w:val="28"/>
+        </w:rPr>
+        <w:t>електроприймачів</w:t>
+      </w:r>
+      <w:proofErr w:type="spellEnd"/>
+      <w:r>
+        <w:rPr>
+          <w:rFonts w:ascii="Times New Roman" w:hAnsi="Times New Roman" w:cs="Times New Roman"/>
+          <w:sz w:val="28"/>
+          <w:szCs w:val="28"/>
+        </w:rPr>
+        <w:t xml:space="preserve"> при неприпустимих відхилення напруги від номінальних значень.</w:t>
+      </w:r>
+    </w:p>
+    <w:p>
+      <w:pPr>
+        <w:ind w:firstLine="708"/>
+        <w:jc w:val="both"/>
+        <w:rPr>
+          <w:rFonts w:ascii="Times New Roman" w:hAnsi="Times New Roman" w:cs="Times New Roman"/>
+          <w:sz w:val="28"/>
+          <w:szCs w:val="28"/>
+        </w:rPr>
+      </w:pPr>
+      <w:r>
+        <w:rPr>
+          <w:rFonts w:ascii="Times New Roman" w:hAnsi="Times New Roman" w:cs="Times New Roman"/>
+          <w:sz w:val="28"/>
+          <w:szCs w:val="28"/>
+        </w:rPr>
+        <w:t xml:space="preserve">Тому компенсація реактивної потужності або підвищення коефіцієнту потужності </w:t>
+      </w:r>
+      <w:proofErr w:type="spellStart"/>
+      <w:r>
+        <w:rPr>
+          <w:rFonts w:ascii="Times New Roman" w:hAnsi="Times New Roman" w:cs="Times New Roman"/>
+          <w:sz w:val="28"/>
+          <w:szCs w:val="28"/>
+        </w:rPr>
+        <w:t>електроприймачів</w:t>
+      </w:r>
+      <w:proofErr w:type="spellEnd"/>
+      <w:r>
+        <w:rPr>
+          <w:rFonts w:ascii="Times New Roman" w:hAnsi="Times New Roman" w:cs="Times New Roman"/>
+          <w:sz w:val="28"/>
+          <w:szCs w:val="28"/>
+        </w:rPr>
+        <w:t xml:space="preserve"> промислових підприємств має велике значення і є частиною загальної проблеми підвищення ККД роботи систем електропостачання і покращення якості електроенергії</w:t>
+      </w:r>
+      <w:r>
+        <w:rPr>
+          <w:rFonts w:ascii="Times New Roman" w:hAnsi="Times New Roman" w:cs="Times New Roman"/>
+          <w:sz w:val="28"/>
+          <w:szCs w:val="28"/>
+        </w:rPr>
+        <w:t xml:space="preserve">, що </w:t>
+      </w:r>
+      <w:r>
+        <w:rPr>
+          <w:rFonts w:ascii="Times New Roman" w:hAnsi="Times New Roman" w:cs="Times New Roman"/>
+          <w:sz w:val="28"/>
+          <w:szCs w:val="28"/>
+        </w:rPr>
+        <w:t>відпускає</w:t>
+      </w:r>
+      <w:r>
+        <w:rPr>
+          <w:rFonts w:ascii="Times New Roman" w:hAnsi="Times New Roman" w:cs="Times New Roman"/>
+          <w:sz w:val="28"/>
+          <w:szCs w:val="28"/>
+        </w:rPr>
+        <w:t>ться</w:t>
+      </w:r>
+      <w:r>
+        <w:rPr>
+          <w:rFonts w:ascii="Times New Roman" w:hAnsi="Times New Roman" w:cs="Times New Roman"/>
+          <w:sz w:val="28"/>
+          <w:szCs w:val="28"/>
+        </w:rPr>
+        <w:t xml:space="preserve"> споживачам.</w:t>
+      </w:r>
+    </w:p>
+    <w:p>
+      <w:pPr>
+        <w:ind w:firstLine="708"/>
+        <w:jc w:val="both"/>
+        <w:rPr>
+          <w:rFonts w:ascii="Times New Roman" w:hAnsi="Times New Roman" w:cs="Times New Roman"/>
+          <w:sz w:val="28"/>
+          <w:szCs w:val="28"/>
+        </w:rPr>
+      </w:pPr>
+      <w:r>
+        <w:rPr>
+          <w:rFonts w:ascii="Times New Roman" w:hAnsi="Times New Roman" w:cs="Times New Roman"/>
+          <w:sz w:val="28"/>
+          <w:szCs w:val="28"/>
+        </w:rPr>
+        <w:lastRenderedPageBreak/>
+        <w:t>Основними технічними засобами, за допомогою яких здійснюється компенсація реактивної потужності на промислових підприємствах, є: статичні конденсатори, синхронні компенсатори, компенсаційні перетворювачі.</w:t>
+      </w:r>
+    </w:p>
+    <w:p>
+      <w:pPr>
+        <w:ind w:firstLine="708"/>
+        <w:jc w:val="both"/>
+        <w:rPr>
+          <w:rFonts w:ascii="Times New Roman" w:hAnsi="Times New Roman" w:cs="Times New Roman"/>
+          <w:sz w:val="28"/>
+          <w:szCs w:val="28"/>
+        </w:rPr>
+      </w:pPr>
+      <w:r>
+        <w:rPr>
+          <w:rFonts w:ascii="Times New Roman" w:hAnsi="Times New Roman" w:cs="Times New Roman"/>
+          <w:sz w:val="28"/>
+          <w:szCs w:val="28"/>
+        </w:rPr>
+        <w:t>При укладанні договорів підпри</w:t>
+      </w:r>
+      <w:r>
+        <w:rPr>
+          <w:rFonts w:ascii="Times New Roman" w:hAnsi="Times New Roman" w:cs="Times New Roman"/>
+          <w:sz w:val="28"/>
+          <w:szCs w:val="28"/>
+        </w:rPr>
+        <w:t xml:space="preserve">ємств з енергосистемою </w:t>
+      </w:r>
+      <w:r>
+        <w:rPr>
+          <w:rFonts w:ascii="Times New Roman" w:hAnsi="Times New Roman" w:cs="Times New Roman"/>
+          <w:sz w:val="28"/>
+          <w:szCs w:val="28"/>
+        </w:rPr>
+        <w:t>(</w:t>
+      </w:r>
+      <w:r>
+        <w:rPr>
+          <w:rFonts w:ascii="Times New Roman" w:hAnsi="Times New Roman" w:cs="Times New Roman"/>
+          <w:sz w:val="28"/>
+          <w:szCs w:val="28"/>
+        </w:rPr>
+        <w:t>постачальником електроенергії</w:t>
+      </w:r>
+      <w:r>
+        <w:rPr>
+          <w:rFonts w:ascii="Times New Roman" w:hAnsi="Times New Roman" w:cs="Times New Roman"/>
+          <w:sz w:val="28"/>
+          <w:szCs w:val="28"/>
+        </w:rPr>
+        <w:t>) оговорюються не тільки показники активної потужності, а і величина реактивної потужності, яку енергосистема має відпускати підприємству в години максимуму енергосистеми</w:t>
+      </w:r>
+    </w:p>
+    <w:p>
+      <w:pPr>
+        <w:ind w:firstLine="708"/>
+        <w:jc w:val="both"/>
+        <w:rPr>
+          <w:rFonts w:ascii="Times New Roman" w:hAnsi="Times New Roman" w:cs="Times New Roman"/>
+          <w:sz w:val="28"/>
+          <w:szCs w:val="28"/>
+        </w:rPr>
+      </w:pPr>
+      <w:r>
+        <w:rPr>
+          <w:rFonts w:ascii="Times New Roman" w:hAnsi="Times New Roman" w:cs="Times New Roman"/>
+          <w:sz w:val="28"/>
+          <w:szCs w:val="28"/>
+        </w:rPr>
+        <w:t xml:space="preserve">Для мереж промислових підприємств, де склалась визначена система взаємовідносин з енергопостачальниками, </w:t>
+      </w:r>
+      <w:r>
+        <w:rPr>
+          <w:rFonts w:ascii="Times New Roman" w:hAnsi="Times New Roman" w:cs="Times New Roman"/>
+          <w:sz w:val="28"/>
+          <w:szCs w:val="28"/>
+        </w:rPr>
+        <w:t>установка</w:t>
+      </w:r>
+      <w:r>
+        <w:rPr>
+          <w:rFonts w:ascii="Times New Roman" w:hAnsi="Times New Roman" w:cs="Times New Roman"/>
+          <w:sz w:val="28"/>
+          <w:szCs w:val="28"/>
+        </w:rPr>
+        <w:t xml:space="preserve"> комп</w:t>
+      </w:r>
+      <w:r>
+        <w:rPr>
+          <w:rFonts w:ascii="Times New Roman" w:hAnsi="Times New Roman" w:cs="Times New Roman"/>
+          <w:sz w:val="28"/>
+          <w:szCs w:val="28"/>
+        </w:rPr>
+        <w:t>е</w:t>
+      </w:r>
+      <w:r>
+        <w:rPr>
+          <w:rFonts w:ascii="Times New Roman" w:hAnsi="Times New Roman" w:cs="Times New Roman"/>
+          <w:sz w:val="28"/>
+          <w:szCs w:val="28"/>
+        </w:rPr>
+        <w:t>нсуючих пристроїв необхідна.</w:t>
+      </w:r>
+    </w:p>
+    <w:p>
+      <w:pPr>
+        <w:ind w:firstLine="708"/>
+        <w:jc w:val="both"/>
+        <w:rPr>
+          <w:rFonts w:ascii="Times New Roman" w:hAnsi="Times New Roman" w:cs="Times New Roman"/>
+          <w:sz w:val="28"/>
+          <w:szCs w:val="28"/>
+        </w:rPr>
+      </w:pPr>
+      <w:r>
+        <w:rPr>
+          <w:rFonts w:ascii="Times New Roman" w:hAnsi="Times New Roman" w:cs="Times New Roman"/>
+          <w:sz w:val="28"/>
+          <w:szCs w:val="28"/>
+        </w:rPr>
+        <w:t>Потужність</w:t>
+      </w:r>
+      <w:r>
+        <w:rPr>
+          <w:rFonts w:ascii="Times New Roman" w:hAnsi="Times New Roman" w:cs="Times New Roman"/>
+          <w:sz w:val="28"/>
+          <w:szCs w:val="28"/>
+        </w:rPr>
+        <w:t xml:space="preserve"> </w:t>
+      </w:r>
+      <m:oMath>
+        <m:sSub>
+          <m:sSubPr>
+            <m:ctrlPr>
+              <w:rPr>
+                <w:rFonts w:ascii="Cambria Math" w:hAnsi="Cambria Math" w:cs="Times New Roman"/>
+                <w:i/>
+                <w:sz w:val="28"/>
+                <w:szCs w:val="28"/>
+              </w:rPr>
+            </m:ctrlPr>
+          </m:sSubPr>
+          <m:e>
+            <m:r>
+              <w:rPr>
+                <w:rFonts w:ascii="Cambria Math" w:hAnsi="Cambria Math" w:cs="Times New Roman"/>
+                <w:sz w:val="28"/>
+                <w:szCs w:val="28"/>
+                <w:lang w:val="en-US"/>
+              </w:rPr>
+              <m:t>Q</m:t>
+            </m:r>
+          </m:e>
+          <m:sub>
+            <m:r>
+              <w:rPr>
+                <w:rFonts w:ascii="Cambria Math" w:hAnsi="Cambria Math" w:cs="Times New Roman"/>
+                <w:sz w:val="28"/>
+                <w:szCs w:val="28"/>
+              </w:rPr>
+              <m:t>к</m:t>
+            </m:r>
+          </m:sub>
+        </m:sSub>
+      </m:oMath>
+      <w:r>
+        <w:rPr>
+          <w:rFonts w:ascii="Times New Roman" w:hAnsi="Times New Roman" w:cs="Times New Roman"/>
+          <w:sz w:val="28"/>
+          <w:szCs w:val="28"/>
+        </w:rPr>
+        <w:t xml:space="preserve"> компенсуючого улаштування визначається як різниця між фактичною н</w:t>
+      </w:r>
+      <w:r>
+        <w:rPr>
+          <w:rFonts w:ascii="Times New Roman" w:hAnsi="Times New Roman" w:cs="Times New Roman"/>
+          <w:sz w:val="28"/>
+          <w:szCs w:val="28"/>
+        </w:rPr>
+        <w:t xml:space="preserve">айбільшою реактивною потужністю </w:t>
+      </w:r>
+      <m:oMath>
+        <m:sSub>
+          <m:sSubPr>
+            <m:ctrlPr>
+              <w:rPr>
+                <w:rFonts w:ascii="Cambria Math" w:hAnsi="Cambria Math" w:cs="Times New Roman"/>
+                <w:i/>
+                <w:sz w:val="28"/>
+                <w:szCs w:val="28"/>
+              </w:rPr>
+            </m:ctrlPr>
+          </m:sSubPr>
+          <m:e>
+            <m:r>
+              <w:rPr>
+                <w:rFonts w:ascii="Cambria Math" w:hAnsi="Cambria Math" w:cs="Times New Roman"/>
+                <w:sz w:val="28"/>
+                <w:szCs w:val="28"/>
+                <w:lang w:val="en-US"/>
+              </w:rPr>
+              <m:t>Q</m:t>
+            </m:r>
+          </m:e>
+          <m:sub>
+            <m:r>
+              <w:rPr>
+                <w:rFonts w:ascii="Cambria Math" w:hAnsi="Cambria Math" w:cs="Times New Roman"/>
+                <w:sz w:val="28"/>
+                <w:szCs w:val="28"/>
+              </w:rPr>
+              <m:t>р</m:t>
+            </m:r>
+          </m:sub>
+        </m:sSub>
+        <m:r>
+          <w:rPr>
+            <w:rFonts w:ascii="Cambria Math" w:hAnsi="Cambria Math" w:cs="Times New Roman"/>
+            <w:sz w:val="28"/>
+            <w:szCs w:val="28"/>
+          </w:rPr>
+          <m:t xml:space="preserve"> </m:t>
+        </m:r>
+      </m:oMath>
+      <w:r>
+        <w:rPr>
+          <w:rFonts w:ascii="Times New Roman" w:hAnsi="Times New Roman" w:cs="Times New Roman"/>
+          <w:sz w:val="28"/>
+          <w:szCs w:val="28"/>
+        </w:rPr>
+        <w:t>навантаження підприємства і оптим</w:t>
+      </w:r>
+      <w:r>
+        <w:rPr>
+          <w:rFonts w:ascii="Times New Roman" w:hAnsi="Times New Roman" w:cs="Times New Roman"/>
+          <w:sz w:val="28"/>
+          <w:szCs w:val="28"/>
+        </w:rPr>
+        <w:t>альною реактивною потужністю, що дається п</w:t>
+      </w:r>
+      <w:r>
+        <w:rPr>
+          <w:rFonts w:ascii="Times New Roman" w:hAnsi="Times New Roman" w:cs="Times New Roman"/>
+          <w:sz w:val="28"/>
+          <w:szCs w:val="28"/>
+        </w:rPr>
+        <w:t>ідприємству енергосистемою</w:t>
+      </w:r>
+      <w:r>
+        <w:rPr>
+          <w:rFonts w:ascii="Times New Roman" w:hAnsi="Times New Roman" w:cs="Times New Roman"/>
+          <w:sz w:val="28"/>
+          <w:szCs w:val="28"/>
+        </w:rPr>
+        <w:t xml:space="preserve"> </w:t>
+      </w:r>
+      <m:oMath>
+        <m:sSub>
+          <m:sSubPr>
+            <m:ctrlPr>
+              <w:rPr>
+                <w:rFonts w:ascii="Cambria Math" w:hAnsi="Cambria Math" w:cs="Times New Roman"/>
+                <w:i/>
+                <w:sz w:val="28"/>
+                <w:szCs w:val="28"/>
+              </w:rPr>
+            </m:ctrlPr>
+          </m:sSubPr>
+          <m:e>
+            <m:r>
+              <w:rPr>
+                <w:rFonts w:ascii="Cambria Math" w:hAnsi="Cambria Math" w:cs="Times New Roman"/>
+                <w:sz w:val="28"/>
+                <w:szCs w:val="28"/>
+              </w:rPr>
+              <m:t>Q</m:t>
+            </m:r>
+          </m:e>
+          <m:sub>
+            <m:r>
+              <w:rPr>
+                <w:rFonts w:ascii="Cambria Math" w:hAnsi="Cambria Math" w:cs="Times New Roman"/>
+                <w:sz w:val="28"/>
+                <w:szCs w:val="28"/>
+              </w:rPr>
+              <m:t>в</m:t>
+            </m:r>
+          </m:sub>
+        </m:sSub>
+      </m:oMath>
+      <w:r>
+        <w:rPr>
+          <w:rFonts w:ascii="Times New Roman" w:hAnsi="Times New Roman" w:cs="Times New Roman"/>
+          <w:sz w:val="28"/>
+          <w:szCs w:val="28"/>
+        </w:rPr>
+        <w:t xml:space="preserve"> за умовами режиму роботи:</w:t>
+      </w:r>
+    </w:p>
+    <w:tbl>
+      <w:tblPr>
+        <w:tblStyle w:val="ab"/>
+        <w:tblW w:w="10491" w:type="dxa"/>
+        <w:tblInd w:w="-431" w:type="dxa"/>
+        <w:tblBorders>
+          <w:top w:val="none" w:sz="0" w:space="0" w:color="auto"/>
+          <w:left w:val="none" w:sz="0" w:space="0" w:color="auto"/>
+          <w:bottom w:val="none" w:sz="0" w:space="0" w:color="auto"/>
+          <w:right w:val="none" w:sz="0" w:space="0" w:color="auto"/>
+          <w:insideH w:val="none" w:sz="0" w:space="0" w:color="auto"/>
+          <w:insideV w:val="none" w:sz="0" w:space="0" w:color="auto"/>
+        </w:tblBorders>
+        <w:tblLook w:val="04A0" w:firstRow="1" w:lastRow="0" w:firstColumn="1" w:lastColumn="0" w:noHBand="0" w:noVBand="1"/>
+      </w:tblPr>
+      <w:tblGrid>
+        <w:gridCol w:w="9215"/>
+        <w:gridCol w:w="1276"/>
+      </w:tblGrid>
+      <w:tr>
+        <w:trPr>
+          <w:trHeight w:val="416"/>
+        </w:trPr>
+        <w:tc>
+          <w:tcPr>
+            <w:tcW w:w="9215" w:type="dxa"/>
+            <w:vAlign w:val="center"/>
+          </w:tcPr>
+          <w:p>
+            <w:pPr>
+              <w:jc w:val="center"/>
+              <w:rPr>
+                <w:rFonts w:ascii="Times New Roman" w:hAnsi="Times New Roman"/>
+                <w:i/>
+                <w:sz w:val="28"/>
+                <w:szCs w:val="28"/>
+              </w:rPr>
+            </w:pPr>
+            <m:oMathPara>
+              <m:oMath>
+                <m:sSub>
+                  <m:sSubPr>
+                    <m:ctrlPr>
+                      <w:rPr>
+                        <w:rFonts w:ascii="Cambria Math" w:hAnsi="Cambria Math"/>
+                        <w:i/>
+                        <w:sz w:val="28"/>
+                        <w:szCs w:val="28"/>
+                      </w:rPr>
+                    </m:ctrlPr>
+                  </m:sSubPr>
+                  <m:e>
+                    <m:r>
+                      <w:rPr>
+                        <w:rFonts w:ascii="Cambria Math" w:hAnsi="Cambria Math"/>
+                        <w:sz w:val="28"/>
+                        <w:szCs w:val="28"/>
+                      </w:rPr>
+                      <m:t>Q</m:t>
+                    </m:r>
+                  </m:e>
+                  <m:sub>
+                    <m:r>
+                      <w:rPr>
+                        <w:rFonts w:ascii="Cambria Math" w:hAnsi="Cambria Math"/>
+                        <w:sz w:val="28"/>
+                        <w:szCs w:val="28"/>
+                      </w:rPr>
+                      <m:t>к</m:t>
+                    </m:r>
+                  </m:sub>
+                </m:sSub>
+                <m:r>
+                  <w:rPr>
+                    <w:rFonts w:ascii="Cambria Math" w:hAnsi="Cambria Math"/>
+                    <w:sz w:val="28"/>
+                    <w:szCs w:val="28"/>
+                  </w:rPr>
+                  <m:t>=</m:t>
+                </m:r>
+                <m:sSub>
+                  <m:sSubPr>
+                    <m:ctrlPr>
+                      <w:rPr>
+                        <w:rFonts w:ascii="Cambria Math" w:hAnsi="Cambria Math"/>
+                        <w:i/>
+                        <w:sz w:val="28"/>
+                        <w:szCs w:val="28"/>
+                      </w:rPr>
+                    </m:ctrlPr>
+                  </m:sSubPr>
+                  <m:e>
+                    <m:r>
+                      <w:rPr>
+                        <w:rFonts w:ascii="Cambria Math" w:hAnsi="Cambria Math"/>
+                        <w:sz w:val="28"/>
+                        <w:szCs w:val="28"/>
+                      </w:rPr>
+                      <m:t>Q</m:t>
+                    </m:r>
+                  </m:e>
+                  <m:sub>
+                    <m:r>
+                      <w:rPr>
+                        <w:rFonts w:ascii="Cambria Math" w:hAnsi="Cambria Math"/>
+                        <w:sz w:val="28"/>
+                        <w:szCs w:val="28"/>
+                      </w:rPr>
+                      <m:t>р</m:t>
+                    </m:r>
+                  </m:sub>
+                </m:sSub>
+                <m:r>
+                  <w:rPr>
+                    <w:rFonts w:ascii="Cambria Math" w:hAnsi="Cambria Math"/>
+                    <w:sz w:val="28"/>
+                    <w:szCs w:val="28"/>
+                  </w:rPr>
+                  <m:t>-</m:t>
+                </m:r>
+                <m:sSub>
+                  <m:sSubPr>
+                    <m:ctrlPr>
+                      <w:rPr>
+                        <w:rFonts w:ascii="Cambria Math" w:hAnsi="Cambria Math"/>
+                        <w:i/>
+                        <w:sz w:val="28"/>
+                        <w:szCs w:val="28"/>
+                      </w:rPr>
+                    </m:ctrlPr>
+                  </m:sSubPr>
+                  <m:e>
+                    <m:r>
+                      <w:rPr>
+                        <w:rFonts w:ascii="Cambria Math" w:hAnsi="Cambria Math"/>
+                        <w:sz w:val="28"/>
+                        <w:szCs w:val="28"/>
+                      </w:rPr>
+                      <m:t>Q</m:t>
+                    </m:r>
+                  </m:e>
+                  <m:sub>
+                    <m:r>
+                      <w:rPr>
+                        <w:rFonts w:ascii="Cambria Math" w:hAnsi="Cambria Math"/>
+                        <w:sz w:val="28"/>
+                        <w:szCs w:val="28"/>
+                      </w:rPr>
+                      <m:t>в</m:t>
+                    </m:r>
+                  </m:sub>
+                </m:sSub>
+                <m:r>
+                  <w:rPr>
+                    <w:rFonts w:ascii="Cambria Math" w:hAnsi="Cambria Math"/>
+                    <w:sz w:val="28"/>
+                    <w:szCs w:val="28"/>
+                  </w:rPr>
+                  <m:t>=</m:t>
+                </m:r>
+                <m:sSub>
+                  <m:sSubPr>
+                    <m:ctrlPr>
+                      <w:rPr>
+                        <w:rFonts w:ascii="Cambria Math" w:hAnsi="Cambria Math"/>
+                        <w:i/>
+                        <w:sz w:val="28"/>
+                        <w:szCs w:val="28"/>
+                      </w:rPr>
+                    </m:ctrlPr>
+                  </m:sSubPr>
+                  <m:e>
+                    <m:r>
+                      <w:rPr>
+                        <w:rFonts w:ascii="Cambria Math" w:hAnsi="Cambria Math"/>
+                        <w:sz w:val="28"/>
+                        <w:szCs w:val="28"/>
+                      </w:rPr>
+                      <m:t>P</m:t>
+                    </m:r>
+                  </m:e>
+                  <m:sub>
+                    <m:r>
+                      <w:rPr>
+                        <w:rFonts w:ascii="Cambria Math" w:hAnsi="Cambria Math"/>
+                        <w:sz w:val="28"/>
+                        <w:szCs w:val="28"/>
+                      </w:rPr>
+                      <m:t>р</m:t>
+                    </m:r>
+                  </m:sub>
+                </m:sSub>
+                <m:r>
+                  <w:rPr>
+                    <w:rFonts w:ascii="Cambria Math" w:hAnsi="Cambria Math"/>
+                    <w:sz w:val="28"/>
+                    <w:szCs w:val="28"/>
+                  </w:rPr>
+                  <m:t>×</m:t>
+                </m:r>
+                <m:d>
+                  <m:dPr>
+                    <m:ctrlPr>
+                      <w:rPr>
+                        <w:rFonts w:ascii="Cambria Math" w:hAnsi="Cambria Math"/>
+                        <w:i/>
+                        <w:sz w:val="28"/>
+                        <w:szCs w:val="28"/>
+                      </w:rPr>
+                    </m:ctrlPr>
+                  </m:dPr>
+                  <m:e>
+                    <m:r>
+                      <w:rPr>
+                        <w:rFonts w:ascii="Cambria Math" w:hAnsi="Cambria Math"/>
+                        <w:sz w:val="28"/>
+                        <w:szCs w:val="28"/>
+                        <w:lang w:val="en-US"/>
+                      </w:rPr>
+                      <m:t>tg</m:t>
+                    </m:r>
+                    <m:sSub>
+                      <m:sSubPr>
+                        <m:ctrlPr>
+                          <w:rPr>
+                            <w:rFonts w:ascii="Cambria Math" w:hAnsi="Cambria Math"/>
+                            <w:i/>
+                            <w:sz w:val="28"/>
+                            <w:szCs w:val="28"/>
+                            <w:lang w:val="en-US"/>
+                          </w:rPr>
+                        </m:ctrlPr>
+                      </m:sSubPr>
+                      <m:e>
+                        <m:r>
+                          <w:rPr>
+                            <w:rFonts w:ascii="Cambria Math" w:hAnsi="Cambria Math"/>
+                            <w:sz w:val="28"/>
+                            <w:szCs w:val="28"/>
+                            <w:lang w:val="en-US"/>
+                          </w:rPr>
+                          <m:t>φ</m:t>
+                        </m:r>
+                      </m:e>
+                      <m:sub>
+                        <m:r>
+                          <w:rPr>
+                            <w:rFonts w:ascii="Cambria Math" w:hAnsi="Cambria Math"/>
+                            <w:sz w:val="28"/>
+                            <w:szCs w:val="28"/>
+                            <w:lang w:val="en-US"/>
+                          </w:rPr>
+                          <m:t>р</m:t>
+                        </m:r>
+                      </m:sub>
+                    </m:sSub>
+                    <m:r>
+                      <w:rPr>
+                        <w:rFonts w:ascii="Cambria Math" w:hAnsi="Cambria Math"/>
+                        <w:sz w:val="28"/>
+                        <w:szCs w:val="28"/>
+                        <w:lang w:val="en-US"/>
+                      </w:rPr>
+                      <m:t>-tg</m:t>
+                    </m:r>
+                    <m:sSub>
+                      <m:sSubPr>
+                        <m:ctrlPr>
+                          <w:rPr>
+                            <w:rFonts w:ascii="Cambria Math" w:hAnsi="Cambria Math"/>
+                            <w:i/>
+                            <w:sz w:val="28"/>
+                            <w:szCs w:val="28"/>
+                            <w:lang w:val="en-US"/>
+                          </w:rPr>
+                        </m:ctrlPr>
+                      </m:sSubPr>
+                      <m:e>
+                        <m:r>
+                          <w:rPr>
+                            <w:rFonts w:ascii="Cambria Math" w:hAnsi="Cambria Math"/>
+                            <w:sz w:val="28"/>
+                            <w:szCs w:val="28"/>
+                            <w:lang w:val="en-US"/>
+                          </w:rPr>
+                          <m:t>φ</m:t>
+                        </m:r>
+                      </m:e>
+                      <m:sub>
+                        <m:r>
+                          <w:rPr>
+                            <w:rFonts w:ascii="Cambria Math" w:hAnsi="Cambria Math"/>
+                            <w:sz w:val="28"/>
+                            <w:szCs w:val="28"/>
+                            <w:lang w:val="en-US"/>
+                          </w:rPr>
+                          <m:t>в</m:t>
+                        </m:r>
+                      </m:sub>
+                    </m:sSub>
+                  </m:e>
+                </m:d>
+                <m:r>
+                  <w:rPr>
+                    <w:rFonts w:ascii="Cambria Math" w:hAnsi="Cambria Math"/>
+                    <w:sz w:val="28"/>
+                    <w:szCs w:val="28"/>
+                  </w:rPr>
+                  <m:t>, квар</m:t>
+                </m:r>
+              </m:oMath>
+            </m:oMathPara>
+          </w:p>
+        </w:tc>
+        <w:tc>
+          <w:tcPr>
+            <w:tcW w:w="1276" w:type="dxa"/>
+            <w:vAlign w:val="center"/>
+          </w:tcPr>
+          <w:p>
+            <w:pPr>
+              <w:pStyle w:val="ac"/>
+              <w:numPr>
+                <w:ilvl w:val="0"/>
+                <w:numId w:val="5"/>
+              </w:numPr>
+              <w:jc w:val="center"/>
+              <w:rPr>
+                <w:rFonts w:ascii="Times New Roman" w:hAnsi="Times New Roman" w:cs="Times New Roman"/>
+                <w:sz w:val="28"/>
+                <w:szCs w:val="28"/>
+              </w:rPr>
+            </w:pPr>
+          </w:p>
+        </w:tc>
+      </w:tr>
+    </w:tbl>
+    <w:p>
+      <w:pPr>
+        <w:ind w:firstLine="708"/>
+        <w:jc w:val="both"/>
+        <w:rPr>
+          <w:rFonts w:ascii="Times New Roman" w:eastAsiaTheme="minorEastAsia" w:hAnsi="Times New Roman" w:cs="Times New Roman"/>
+          <w:sz w:val="28"/>
+          <w:szCs w:val="28"/>
+        </w:rPr>
+      </w:pPr>
+      <w:r>
+        <w:rPr>
+          <w:rFonts w:ascii="Times New Roman" w:hAnsi="Times New Roman" w:cs="Times New Roman"/>
+          <w:sz w:val="28"/>
+          <w:szCs w:val="28"/>
+        </w:rPr>
+        <w:tab/>
+      </w:r>
+      <w:r>
+        <w:rPr>
+          <w:rFonts w:ascii="Times New Roman" w:hAnsi="Times New Roman" w:cs="Times New Roman"/>
+          <w:sz w:val="28"/>
+          <w:szCs w:val="28"/>
+          <w:lang w:val="ru-RU"/>
+        </w:rPr>
+        <w:t xml:space="preserve">Де </w:t>
+      </w:r>
+      <m:oMath>
+        <m:sSub>
+          <m:sSubPr>
+            <m:ctrlPr>
+              <w:rPr>
+                <w:rFonts w:ascii="Cambria Math" w:hAnsi="Cambria Math" w:cs="Times New Roman"/>
+                <w:i/>
+                <w:sz w:val="28"/>
+                <w:szCs w:val="28"/>
+                <w:lang w:val="ru-RU"/>
+              </w:rPr>
+            </m:ctrlPr>
+          </m:sSubPr>
+          <m:e>
+            <m:r>
+              <w:rPr>
+                <w:rFonts w:ascii="Cambria Math" w:hAnsi="Cambria Math" w:cs="Times New Roman"/>
+                <w:sz w:val="28"/>
+                <w:szCs w:val="28"/>
+                <w:lang w:val="ru-RU"/>
+              </w:rPr>
+              <m:t>P</m:t>
+            </m:r>
+          </m:e>
+          <m:sub>
+            <m:r>
+              <w:rPr>
+                <w:rFonts w:ascii="Cambria Math" w:hAnsi="Cambria Math" w:cs="Times New Roman"/>
+                <w:sz w:val="28"/>
+                <w:szCs w:val="28"/>
+                <w:lang w:val="ru-RU"/>
+              </w:rPr>
+              <m:t>р</m:t>
+            </m:r>
+          </m:sub>
+        </m:sSub>
+      </m:oMath>
+      <w:r>
+        <w:rPr>
+          <w:rFonts w:ascii="Times New Roman" w:eastAsiaTheme="minorEastAsia" w:hAnsi="Times New Roman" w:cs="Times New Roman"/>
+          <w:sz w:val="28"/>
+          <w:szCs w:val="28"/>
+          <w:lang w:val="ru-RU"/>
+        </w:rPr>
+        <w:t xml:space="preserve"> - </w:t>
+      </w:r>
+      <w:r>
+        <w:rPr>
+          <w:rFonts w:ascii="Times New Roman" w:eastAsiaTheme="minorEastAsia" w:hAnsi="Times New Roman" w:cs="Times New Roman"/>
+          <w:sz w:val="28"/>
+          <w:szCs w:val="28"/>
+        </w:rPr>
+        <w:t>потужність активного навантаження підприємства, кВт;</w:t>
+      </w:r>
+    </w:p>
+    <w:p>
+      <w:pPr>
+        <w:ind w:firstLine="708"/>
+        <w:jc w:val="both"/>
+        <w:rPr>
+          <w:rFonts w:ascii="Times New Roman" w:eastAsiaTheme="minorEastAsia" w:hAnsi="Times New Roman" w:cs="Times New Roman"/>
+          <w:sz w:val="28"/>
+          <w:szCs w:val="28"/>
+        </w:rPr>
+      </w:pPr>
+      <w:r>
+        <w:rPr>
+          <w:rFonts w:ascii="Times New Roman" w:eastAsiaTheme="minorEastAsia" w:hAnsi="Times New Roman" w:cs="Times New Roman"/>
+          <w:sz w:val="28"/>
+          <w:szCs w:val="28"/>
+        </w:rPr>
+        <w:tab/>
+      </w:r>
+      <m:oMath>
+        <m:r>
+          <w:rPr>
+            <w:rFonts w:ascii="Cambria Math" w:hAnsi="Cambria Math"/>
+            <w:sz w:val="28"/>
+            <w:szCs w:val="28"/>
+            <w:lang w:val="en-US"/>
+          </w:rPr>
+          <m:t>tg</m:t>
+        </m:r>
+        <m:sSub>
+          <m:sSubPr>
+            <m:ctrlPr>
+              <w:rPr>
+                <w:rFonts w:ascii="Cambria Math" w:hAnsi="Cambria Math"/>
+                <w:i/>
+                <w:sz w:val="28"/>
+                <w:szCs w:val="28"/>
+                <w:lang w:val="en-US"/>
+              </w:rPr>
+            </m:ctrlPr>
+          </m:sSubPr>
+          <m:e>
+            <m:r>
+              <w:rPr>
+                <w:rFonts w:ascii="Cambria Math" w:hAnsi="Cambria Math"/>
+                <w:sz w:val="28"/>
+                <w:szCs w:val="28"/>
+                <w:lang w:val="en-US"/>
+              </w:rPr>
+              <m:t>φ</m:t>
+            </m:r>
+          </m:e>
+          <m:sub>
+            <m:r>
+              <w:rPr>
+                <w:rFonts w:ascii="Cambria Math" w:hAnsi="Cambria Math"/>
+                <w:sz w:val="28"/>
+                <w:szCs w:val="28"/>
+                <w:lang w:val="ru-RU"/>
+              </w:rPr>
+              <m:t>в</m:t>
+            </m:r>
+          </m:sub>
+        </m:sSub>
+      </m:oMath>
+      <w:r>
+        <w:rPr>
+          <w:rFonts w:ascii="Times New Roman" w:eastAsiaTheme="minorEastAsia" w:hAnsi="Times New Roman" w:cs="Times New Roman"/>
+          <w:sz w:val="28"/>
+          <w:szCs w:val="28"/>
+        </w:rPr>
+        <w:t xml:space="preserve"> – оптимальний тангенс, що відповідає встановленими підприємством умовами отримання від енергосистемі </w:t>
+      </w:r>
+      <w:proofErr w:type="spellStart"/>
+      <w:r>
+        <w:rPr>
+          <w:rFonts w:ascii="Times New Roman" w:eastAsiaTheme="minorEastAsia" w:hAnsi="Times New Roman" w:cs="Times New Roman"/>
+          <w:sz w:val="28"/>
+          <w:szCs w:val="28"/>
+        </w:rPr>
+        <w:t>потухностей</w:t>
+      </w:r>
+      <w:proofErr w:type="spellEnd"/>
+      <w:r>
+        <w:rPr>
+          <w:rFonts w:ascii="Times New Roman" w:eastAsiaTheme="minorEastAsia" w:hAnsi="Times New Roman" w:cs="Times New Roman"/>
+          <w:sz w:val="28"/>
+          <w:szCs w:val="28"/>
+        </w:rPr>
+        <w:t xml:space="preserve"> навантаження </w:t>
+      </w:r>
+      <m:oMath>
+        <m:sSub>
+          <m:sSubPr>
+            <m:ctrlPr>
+              <w:rPr>
+                <w:rFonts w:ascii="Cambria Math" w:hAnsi="Cambria Math"/>
+                <w:i/>
+                <w:sz w:val="28"/>
+                <w:szCs w:val="28"/>
+              </w:rPr>
+            </m:ctrlPr>
+          </m:sSubPr>
+          <m:e>
+            <m:r>
+              <w:rPr>
+                <w:rFonts w:ascii="Cambria Math" w:hAnsi="Cambria Math"/>
+                <w:sz w:val="28"/>
+                <w:szCs w:val="28"/>
+              </w:rPr>
+              <m:t>P</m:t>
+            </m:r>
+          </m:e>
+          <m:sub>
+            <m:r>
+              <w:rPr>
+                <w:rFonts w:ascii="Cambria Math" w:hAnsi="Cambria Math"/>
+                <w:sz w:val="28"/>
+                <w:szCs w:val="28"/>
+              </w:rPr>
+              <m:t>р</m:t>
+            </m:r>
+          </m:sub>
+        </m:sSub>
+      </m:oMath>
+      <w:r>
+        <w:rPr>
+          <w:rFonts w:ascii="Times New Roman" w:eastAsiaTheme="minorEastAsia" w:hAnsi="Times New Roman" w:cs="Times New Roman"/>
+          <w:sz w:val="28"/>
+          <w:szCs w:val="28"/>
+        </w:rPr>
+        <w:t xml:space="preserve"> та </w:t>
+      </w:r>
+      <m:oMath>
+        <m:sSub>
+          <m:sSubPr>
+            <m:ctrlPr>
+              <w:rPr>
+                <w:rFonts w:ascii="Cambria Math" w:hAnsi="Cambria Math"/>
+                <w:i/>
+                <w:sz w:val="28"/>
+                <w:szCs w:val="28"/>
+              </w:rPr>
+            </m:ctrlPr>
+          </m:sSubPr>
+          <m:e>
+            <m:r>
+              <w:rPr>
+                <w:rFonts w:ascii="Cambria Math" w:hAnsi="Cambria Math"/>
+                <w:sz w:val="28"/>
+                <w:szCs w:val="28"/>
+              </w:rPr>
+              <m:t>Q</m:t>
+            </m:r>
+          </m:e>
+          <m:sub>
+            <m:r>
+              <w:rPr>
+                <w:rFonts w:ascii="Cambria Math" w:hAnsi="Cambria Math"/>
+                <w:sz w:val="28"/>
+                <w:szCs w:val="28"/>
+              </w:rPr>
+              <m:t>в</m:t>
+            </m:r>
+          </m:sub>
+        </m:sSub>
+      </m:oMath>
+      <w:r>
+        <w:rPr>
+          <w:rFonts w:ascii="Times New Roman" w:eastAsiaTheme="minorEastAsia" w:hAnsi="Times New Roman" w:cs="Times New Roman"/>
+          <w:sz w:val="28"/>
+          <w:szCs w:val="28"/>
+        </w:rPr>
+        <w:t>, який дорівнює 0.1;</w:t>
+      </w:r>
+    </w:p>
+    <w:p>
+      <w:pPr>
+        <w:ind w:firstLine="708"/>
+        <w:rPr>
+          <w:rFonts w:ascii="Times New Roman" w:eastAsiaTheme="minorEastAsia" w:hAnsi="Times New Roman" w:cs="Times New Roman"/>
+          <w:sz w:val="28"/>
+          <w:szCs w:val="28"/>
+          <w:lang w:val="ru-RU"/>
+        </w:rPr>
+      </w:pPr>
+      <w:r>
+        <w:rPr>
+          <w:rFonts w:ascii="Times New Roman" w:eastAsiaTheme="minorEastAsia" w:hAnsi="Times New Roman" w:cs="Times New Roman"/>
+          <w:sz w:val="28"/>
+          <w:szCs w:val="28"/>
+        </w:rPr>
+        <w:tab/>
+      </w:r>
+      <m:oMath>
+        <m:r>
+          <w:rPr>
+            <w:rFonts w:ascii="Cambria Math" w:hAnsi="Cambria Math"/>
+            <w:sz w:val="28"/>
+            <w:szCs w:val="28"/>
+          </w:rPr>
+          <m:t>tg</m:t>
+        </m:r>
+        <m:sSub>
+          <m:sSubPr>
+            <m:ctrlPr>
+              <w:rPr>
+                <w:rFonts w:ascii="Cambria Math" w:hAnsi="Cambria Math"/>
+                <w:i/>
+                <w:sz w:val="28"/>
+                <w:szCs w:val="28"/>
+              </w:rPr>
+            </m:ctrlPr>
+          </m:sSubPr>
+          <m:e>
+            <m:r>
+              <w:rPr>
+                <w:rFonts w:ascii="Cambria Math" w:hAnsi="Cambria Math"/>
+                <w:sz w:val="28"/>
+                <w:szCs w:val="28"/>
+              </w:rPr>
+              <m:t>φ</m:t>
+            </m:r>
+          </m:e>
+          <m:sub>
+            <m:r>
+              <w:rPr>
+                <w:rFonts w:ascii="Cambria Math" w:hAnsi="Cambria Math"/>
+                <w:sz w:val="28"/>
+                <w:szCs w:val="28"/>
+              </w:rPr>
+              <m:t>р</m:t>
+            </m:r>
+          </m:sub>
+        </m:sSub>
+      </m:oMath>
+      <w:r>
+        <w:rPr>
+          <w:rFonts w:ascii="Times New Roman" w:eastAsiaTheme="minorEastAsia" w:hAnsi="Times New Roman" w:cs="Times New Roman"/>
+          <w:sz w:val="28"/>
+          <w:szCs w:val="28"/>
+        </w:rPr>
+        <w:t xml:space="preserve"> – фактичний тангенс, </w:t>
+      </w:r>
+      <w:r>
+        <w:rPr>
+          <w:rFonts w:ascii="Times New Roman" w:eastAsiaTheme="minorEastAsia" w:hAnsi="Times New Roman" w:cs="Times New Roman"/>
+          <w:sz w:val="28"/>
+          <w:szCs w:val="28"/>
+        </w:rPr>
+        <w:t xml:space="preserve">що відповідає </w:t>
+      </w:r>
+      <w:proofErr w:type="spellStart"/>
+      <w:r>
+        <w:rPr>
+          <w:rFonts w:ascii="Times New Roman" w:eastAsiaTheme="minorEastAsia" w:hAnsi="Times New Roman" w:cs="Times New Roman"/>
+          <w:sz w:val="28"/>
+          <w:szCs w:val="28"/>
+        </w:rPr>
+        <w:t>потужностям</w:t>
+      </w:r>
+      <w:proofErr w:type="spellEnd"/>
+      <w:r>
+        <w:rPr>
+          <w:rFonts w:ascii="Times New Roman" w:eastAsiaTheme="minorEastAsia" w:hAnsi="Times New Roman" w:cs="Times New Roman"/>
+          <w:sz w:val="28"/>
+          <w:szCs w:val="28"/>
+        </w:rPr>
+        <w:t xml:space="preserve"> навантаження </w:t>
+      </w:r>
+      <m:oMath>
+        <m:sSub>
+          <m:sSubPr>
+            <m:ctrlPr>
+              <w:rPr>
+                <w:rFonts w:ascii="Cambria Math" w:hAnsi="Cambria Math"/>
+                <w:i/>
+                <w:sz w:val="28"/>
+                <w:szCs w:val="28"/>
+                <w:lang w:val="ru-RU"/>
+              </w:rPr>
+            </m:ctrlPr>
+          </m:sSubPr>
+          <m:e>
+            <m:r>
+              <w:rPr>
+                <w:rFonts w:ascii="Cambria Math" w:hAnsi="Cambria Math"/>
+                <w:sz w:val="28"/>
+                <w:szCs w:val="28"/>
+              </w:rPr>
+              <m:t>P</m:t>
+            </m:r>
+          </m:e>
+          <m:sub>
+            <m:r>
+              <w:rPr>
+                <w:rFonts w:ascii="Cambria Math" w:hAnsi="Cambria Math"/>
+                <w:sz w:val="28"/>
+                <w:szCs w:val="28"/>
+              </w:rPr>
+              <m:t>р</m:t>
+            </m:r>
+          </m:sub>
+        </m:sSub>
+      </m:oMath>
+      <w:r>
+        <w:rPr>
+          <w:rFonts w:ascii="Times New Roman" w:eastAsiaTheme="minorEastAsia" w:hAnsi="Times New Roman" w:cs="Times New Roman"/>
+          <w:sz w:val="28"/>
+          <w:szCs w:val="28"/>
+          <w:lang w:val="ru-RU"/>
+        </w:rPr>
+        <w:t xml:space="preserve"> та </w:t>
+      </w:r>
+      <m:oMath>
+        <m:sSub>
+          <m:sSubPr>
+            <m:ctrlPr>
+              <w:rPr>
+                <w:rFonts w:ascii="Cambria Math" w:hAnsi="Cambria Math"/>
+                <w:i/>
+                <w:sz w:val="28"/>
+                <w:szCs w:val="28"/>
+                <w:lang w:val="ru-RU"/>
+              </w:rPr>
+            </m:ctrlPr>
+          </m:sSubPr>
+          <m:e>
+            <m:r>
+              <w:rPr>
+                <w:rFonts w:ascii="Cambria Math" w:hAnsi="Cambria Math"/>
+                <w:sz w:val="28"/>
+                <w:szCs w:val="28"/>
+              </w:rPr>
+              <m:t>Q</m:t>
+            </m:r>
+          </m:e>
+          <m:sub>
+            <m:r>
+              <w:rPr>
+                <w:rFonts w:ascii="Cambria Math" w:hAnsi="Cambria Math"/>
+                <w:sz w:val="28"/>
+                <w:szCs w:val="28"/>
+              </w:rPr>
+              <m:t>р</m:t>
+            </m:r>
+          </m:sub>
+        </m:sSub>
+      </m:oMath>
+      <w:r>
+        <w:rPr>
+          <w:rFonts w:ascii="Times New Roman" w:eastAsiaTheme="minorEastAsia" w:hAnsi="Times New Roman" w:cs="Times New Roman"/>
+          <w:sz w:val="28"/>
+          <w:szCs w:val="28"/>
+          <w:lang w:val="ru-RU"/>
+        </w:rPr>
+        <w:t xml:space="preserve">, </w:t>
+      </w:r>
+      <w:proofErr w:type="spellStart"/>
+      <w:r>
+        <w:rPr>
+          <w:rFonts w:ascii="Times New Roman" w:eastAsiaTheme="minorEastAsia" w:hAnsi="Times New Roman" w:cs="Times New Roman"/>
+          <w:sz w:val="28"/>
+          <w:szCs w:val="28"/>
+          <w:lang w:val="ru-RU"/>
+        </w:rPr>
+        <w:t>який</w:t>
+      </w:r>
+      <w:proofErr w:type="spellEnd"/>
+      <w:r>
+        <w:rPr>
+          <w:rFonts w:ascii="Times New Roman" w:eastAsiaTheme="minorEastAsia" w:hAnsi="Times New Roman" w:cs="Times New Roman"/>
+          <w:sz w:val="28"/>
+          <w:szCs w:val="28"/>
+          <w:lang w:val="ru-RU"/>
+        </w:rPr>
+        <w:t xml:space="preserve"> </w:t>
+      </w:r>
+      <w:proofErr w:type="spellStart"/>
+      <w:r>
+        <w:rPr>
+          <w:rFonts w:ascii="Times New Roman" w:eastAsiaTheme="minorEastAsia" w:hAnsi="Times New Roman" w:cs="Times New Roman"/>
+          <w:sz w:val="28"/>
+          <w:szCs w:val="28"/>
+          <w:lang w:val="ru-RU"/>
+        </w:rPr>
+        <w:t>дорівнює</w:t>
+      </w:r>
+      <w:proofErr w:type="spellEnd"/>
+      <w:r>
+        <w:rPr>
+          <w:rFonts w:ascii="Times New Roman" w:eastAsiaTheme="minorEastAsia" w:hAnsi="Times New Roman" w:cs="Times New Roman"/>
+          <w:sz w:val="28"/>
+          <w:szCs w:val="28"/>
+          <w:lang w:val="ru-RU"/>
+        </w:rPr>
+        <w:t>:</w:t>
+      </w:r>
+    </w:p>
+    <w:tbl>
+      <w:tblPr>
+        <w:tblStyle w:val="ab"/>
+        <w:tblW w:w="10491" w:type="dxa"/>
+        <w:tblInd w:w="-431" w:type="dxa"/>
+        <w:tblBorders>
+          <w:top w:val="none" w:sz="0" w:space="0" w:color="auto"/>
+          <w:left w:val="none" w:sz="0" w:space="0" w:color="auto"/>
+          <w:bottom w:val="none" w:sz="0" w:space="0" w:color="auto"/>
+          <w:right w:val="none" w:sz="0" w:space="0" w:color="auto"/>
+          <w:insideH w:val="none" w:sz="0" w:space="0" w:color="auto"/>
+          <w:insideV w:val="none" w:sz="0" w:space="0" w:color="auto"/>
+        </w:tblBorders>
+        <w:tblLook w:val="04A0" w:firstRow="1" w:lastRow="0" w:firstColumn="1" w:lastColumn="0" w:noHBand="0" w:noVBand="1"/>
+      </w:tblPr>
+      <w:tblGrid>
+        <w:gridCol w:w="9215"/>
+        <w:gridCol w:w="1276"/>
+      </w:tblGrid>
+      <w:tr>
+        <w:trPr>
+          <w:trHeight w:val="416"/>
+        </w:trPr>
+        <w:tc>
+          <w:tcPr>
+            <w:tcW w:w="9215" w:type="dxa"/>
+            <w:vAlign w:val="center"/>
+          </w:tcPr>
+          <w:p>
+            <w:pPr>
+              <w:jc w:val="center"/>
+              <w:rPr>
+                <w:rFonts w:ascii="Times New Roman" w:hAnsi="Times New Roman"/>
+                <w:i/>
+                <w:sz w:val="28"/>
+                <w:szCs w:val="28"/>
+                <w:lang w:val="uk-UA"/>
+              </w:rPr>
+            </w:pPr>
+            <m:oMathPara>
+              <m:oMath>
+                <m:r>
+                  <w:rPr>
+                    <w:rFonts w:ascii="Cambria Math" w:hAnsi="Cambria Math"/>
+                    <w:sz w:val="28"/>
+                    <w:szCs w:val="28"/>
+                  </w:rPr>
+                  <m:t>tg</m:t>
+                </m:r>
+                <m:sSub>
+                  <m:sSubPr>
+                    <m:ctrlPr>
+                      <w:rPr>
+                        <w:rFonts w:ascii="Cambria Math" w:hAnsi="Cambria Math"/>
+                        <w:i/>
+                        <w:sz w:val="28"/>
+                        <w:szCs w:val="28"/>
+                      </w:rPr>
+                    </m:ctrlPr>
+                  </m:sSubPr>
+                  <m:e>
+                    <m:r>
+                      <w:rPr>
+                        <w:rFonts w:ascii="Cambria Math" w:hAnsi="Cambria Math"/>
+                        <w:sz w:val="28"/>
+                        <w:szCs w:val="28"/>
+                      </w:rPr>
+                      <m:t>φ</m:t>
+                    </m:r>
+                  </m:e>
+                  <m:sub>
+                    <m:r>
+                      <w:rPr>
+                        <w:rFonts w:ascii="Cambria Math" w:hAnsi="Cambria Math"/>
+                        <w:sz w:val="28"/>
+                        <w:szCs w:val="28"/>
+                      </w:rPr>
+                      <m:t>р</m:t>
+                    </m:r>
+                  </m:sub>
+                </m:sSub>
+                <m:r>
+                  <w:rPr>
+                    <w:rFonts w:ascii="Cambria Math" w:hAnsi="Cambria Math"/>
+                    <w:sz w:val="28"/>
+                    <w:szCs w:val="28"/>
+                  </w:rPr>
+                  <m:t xml:space="preserve">= </m:t>
+                </m:r>
+                <m:f>
+                  <m:fPr>
+                    <m:ctrlPr>
+                      <w:rPr>
+                        <w:rFonts w:ascii="Cambria Math" w:hAnsi="Cambria Math"/>
+                        <w:i/>
+                        <w:sz w:val="28"/>
+                        <w:szCs w:val="28"/>
+                      </w:rPr>
+                    </m:ctrlPr>
+                  </m:fPr>
+                  <m:num>
+                    <m:sSub>
+                      <m:sSubPr>
+                        <m:ctrlPr>
+                          <w:rPr>
+                            <w:rFonts w:ascii="Cambria Math" w:hAnsi="Cambria Math"/>
+                            <w:i/>
+                            <w:sz w:val="28"/>
+                            <w:szCs w:val="28"/>
+                          </w:rPr>
+                        </m:ctrlPr>
+                      </m:sSubPr>
+                      <m:e>
+                        <m:r>
+                          <w:rPr>
+                            <w:rFonts w:ascii="Cambria Math" w:hAnsi="Cambria Math"/>
+                            <w:sz w:val="28"/>
+                            <w:szCs w:val="28"/>
+                          </w:rPr>
+                          <m:t>Q</m:t>
+                        </m:r>
+                      </m:e>
+                      <m:sub>
+                        <m:r>
+                          <w:rPr>
+                            <w:rFonts w:ascii="Cambria Math" w:hAnsi="Cambria Math"/>
+                            <w:sz w:val="28"/>
+                            <w:szCs w:val="28"/>
+                          </w:rPr>
+                          <m:t>р</m:t>
+                        </m:r>
+                      </m:sub>
+                    </m:sSub>
+                  </m:num>
+                  <m:den>
+                    <m:sSub>
+                      <m:sSubPr>
+                        <m:ctrlPr>
+                          <w:rPr>
+                            <w:rFonts w:ascii="Cambria Math" w:hAnsi="Cambria Math"/>
+                            <w:i/>
+                            <w:sz w:val="28"/>
+                            <w:szCs w:val="28"/>
+                          </w:rPr>
+                        </m:ctrlPr>
+                      </m:sSubPr>
+                      <m:e>
+                        <m:r>
+                          <w:rPr>
+                            <w:rFonts w:ascii="Cambria Math" w:hAnsi="Cambria Math"/>
+                            <w:sz w:val="28"/>
+                            <w:szCs w:val="28"/>
+                          </w:rPr>
+                          <m:t>P</m:t>
+                        </m:r>
+                      </m:e>
+                      <m:sub>
+                        <m:r>
+                          <w:rPr>
+                            <w:rFonts w:ascii="Cambria Math" w:hAnsi="Cambria Math"/>
+                            <w:sz w:val="28"/>
+                            <w:szCs w:val="28"/>
+                          </w:rPr>
+                          <m:t>р</m:t>
+                        </m:r>
+                      </m:sub>
+                    </m:sSub>
+                  </m:den>
+                </m:f>
+                <m:r>
+                  <w:rPr>
+                    <w:rFonts w:ascii="Cambria Math" w:hAnsi="Cambria Math"/>
+                    <w:sz w:val="28"/>
+                    <w:szCs w:val="28"/>
+                  </w:rPr>
+                  <m:t>=</m:t>
+                </m:r>
+                <m:f>
+                  <m:fPr>
+                    <m:ctrlPr>
+                      <w:rPr>
+                        <w:rFonts w:ascii="Cambria Math" w:hAnsi="Cambria Math"/>
+                        <w:i/>
+                        <w:sz w:val="28"/>
+                        <w:szCs w:val="28"/>
+                        <w:lang w:val="uk-UA"/>
+                      </w:rPr>
+                    </m:ctrlPr>
+                  </m:fPr>
+                  <m:num>
+                    <m:r>
+                      <m:rPr>
+                        <m:sty m:val="p"/>
+                      </m:rPr>
+                      <w:rPr>
+                        <w:rFonts w:ascii="Cambria Math" w:eastAsia="Times New Roman" w:hAnsi="Cambria Math" w:cs="Times New Roman"/>
+                        <w:color w:val="000000"/>
+                        <w:sz w:val="28"/>
+                        <w:szCs w:val="28"/>
+                        <w:lang w:eastAsia="ru-RU"/>
+                      </w:rPr>
+                      <m:t>13510,2</m:t>
+                    </m:r>
+                  </m:num>
+                  <m:den>
+                    <m:r>
+                      <m:rPr>
+                        <m:sty m:val="p"/>
+                      </m:rPr>
+                      <w:rPr>
+                        <w:rFonts w:ascii="Cambria Math" w:eastAsia="Times New Roman" w:hAnsi="Cambria Math" w:cs="Times New Roman"/>
+                        <w:color w:val="000000"/>
+                        <w:sz w:val="28"/>
+                        <w:szCs w:val="28"/>
+                        <w:lang w:eastAsia="ru-RU"/>
+                      </w:rPr>
+                      <m:t>17647</m:t>
+                    </m:r>
+                  </m:den>
+                </m:f>
+                <m:r>
+                  <w:rPr>
+                    <w:rFonts w:ascii="Cambria Math" w:hAnsi="Cambria Math"/>
+                    <w:sz w:val="28"/>
+                    <w:szCs w:val="28"/>
+                    <w:lang w:val="uk-UA"/>
+                  </w:rPr>
+                  <m:t>=0.76</m:t>
+                </m:r>
+              </m:oMath>
+            </m:oMathPara>
+          </w:p>
+        </w:tc>
+        <w:tc>
+          <w:tcPr>
+            <w:tcW w:w="1276" w:type="dxa"/>
+            <w:vAlign w:val="center"/>
+          </w:tcPr>
+          <w:p>
+            <w:pPr>
+              <w:pStyle w:val="ac"/>
+              <w:numPr>
+                <w:ilvl w:val="0"/>
+                <w:numId w:val="5"/>
+              </w:numPr>
+              <w:jc w:val="center"/>
+              <w:rPr>
+                <w:rFonts w:ascii="Times New Roman" w:hAnsi="Times New Roman" w:cs="Times New Roman"/>
+                <w:sz w:val="28"/>
+                <w:szCs w:val="28"/>
+              </w:rPr>
+            </w:pPr>
+          </w:p>
+        </w:tc>
+      </w:tr>
+    </w:tbl>
+    <w:p>
+      <w:pPr>
+        <w:ind w:firstLine="708"/>
+        <w:rPr>
+          <w:rFonts w:ascii="Times New Roman" w:hAnsi="Times New Roman" w:cs="Times New Roman"/>
+          <w:sz w:val="28"/>
+          <w:szCs w:val="28"/>
+        </w:rPr>
+      </w:pPr>
+      <w:r>
+        <w:rPr>
+          <w:rFonts w:ascii="Times New Roman" w:hAnsi="Times New Roman" w:cs="Times New Roman"/>
+          <w:sz w:val="28"/>
+          <w:szCs w:val="28"/>
+        </w:rPr>
+        <w:t>За формулою 2.</w:t>
+      </w:r>
+      <w:r>
+        <w:rPr>
+          <w:rFonts w:ascii="Times New Roman" w:hAnsi="Times New Roman" w:cs="Times New Roman"/>
+          <w:sz w:val="28"/>
+          <w:szCs w:val="28"/>
+        </w:rPr>
+        <w:t>47</w:t>
+      </w:r>
+      <w:r>
+        <w:rPr>
+          <w:rFonts w:ascii="Times New Roman" w:hAnsi="Times New Roman" w:cs="Times New Roman"/>
+          <w:sz w:val="28"/>
+          <w:szCs w:val="28"/>
+        </w:rPr>
+        <w:t xml:space="preserve"> визначаємо потужність компенсуючого</w:t>
+      </w:r>
+      <w:r>
+        <w:rPr>
+          <w:rFonts w:ascii="Times New Roman" w:hAnsi="Times New Roman" w:cs="Times New Roman"/>
+          <w:sz w:val="28"/>
+          <w:szCs w:val="28"/>
+        </w:rPr>
+        <w:t xml:space="preserve"> пристрою</w:t>
+      </w:r>
+      <w:r>
+        <w:rPr>
+          <w:rFonts w:ascii="Times New Roman" w:hAnsi="Times New Roman" w:cs="Times New Roman"/>
+          <w:sz w:val="28"/>
+          <w:szCs w:val="28"/>
+        </w:rPr>
+        <w:t>:</w:t>
+      </w:r>
+    </w:p>
+    <w:tbl>
+      <w:tblPr>
+        <w:tblStyle w:val="ab"/>
+        <w:tblW w:w="10491" w:type="dxa"/>
+        <w:tblInd w:w="-431" w:type="dxa"/>
+        <w:tblBorders>
+          <w:top w:val="none" w:sz="0" w:space="0" w:color="auto"/>
+          <w:left w:val="none" w:sz="0" w:space="0" w:color="auto"/>
+          <w:bottom w:val="none" w:sz="0" w:space="0" w:color="auto"/>
+          <w:right w:val="none" w:sz="0" w:space="0" w:color="auto"/>
+          <w:insideH w:val="none" w:sz="0" w:space="0" w:color="auto"/>
+          <w:insideV w:val="none" w:sz="0" w:space="0" w:color="auto"/>
+        </w:tblBorders>
+        <w:tblLook w:val="04A0" w:firstRow="1" w:lastRow="0" w:firstColumn="1" w:lastColumn="0" w:noHBand="0" w:noVBand="1"/>
+      </w:tblPr>
+      <w:tblGrid>
+        <w:gridCol w:w="9215"/>
+        <w:gridCol w:w="1276"/>
+      </w:tblGrid>
+      <w:tr>
+        <w:trPr>
+          <w:trHeight w:val="416"/>
+        </w:trPr>
+        <w:tc>
+          <w:tcPr>
+            <w:tcW w:w="9215" w:type="dxa"/>
+            <w:vAlign w:val="center"/>
+          </w:tcPr>
+          <w:p>
+            <w:pPr>
+              <w:jc w:val="center"/>
+              <w:rPr>
+                <w:rFonts w:ascii="Times New Roman" w:hAnsi="Times New Roman"/>
+                <w:sz w:val="28"/>
+                <w:szCs w:val="28"/>
+              </w:rPr>
+            </w:pPr>
+            <m:oMath>
+              <m:sSub>
+                <m:sSubPr>
+                  <m:ctrlPr>
+                    <w:rPr>
+                      <w:rFonts w:ascii="Cambria Math" w:hAnsi="Cambria Math"/>
+                      <w:i/>
+                      <w:sz w:val="28"/>
+                      <w:szCs w:val="28"/>
+                    </w:rPr>
+                  </m:ctrlPr>
+                </m:sSubPr>
+                <m:e>
+                  <m:r>
+                    <w:rPr>
+                      <w:rFonts w:ascii="Cambria Math" w:hAnsi="Cambria Math"/>
+                      <w:sz w:val="28"/>
+                      <w:szCs w:val="28"/>
+                    </w:rPr>
+                    <m:t>Q</m:t>
+                  </m:r>
+                </m:e>
+                <m:sub>
+                  <m:r>
+                    <w:rPr>
+                      <w:rFonts w:ascii="Cambria Math" w:hAnsi="Cambria Math"/>
+                      <w:sz w:val="28"/>
+                      <w:szCs w:val="28"/>
+                    </w:rPr>
+                    <m:t>кп</m:t>
+                  </m:r>
+                </m:sub>
+              </m:sSub>
+              <m:r>
+                <w:rPr>
+                  <w:rFonts w:ascii="Cambria Math" w:hAnsi="Cambria Math"/>
+                  <w:sz w:val="28"/>
+                  <w:szCs w:val="28"/>
+                </w:rPr>
+                <m:t>=</m:t>
+              </m:r>
+              <m:r>
+                <m:rPr>
+                  <m:sty m:val="p"/>
+                </m:rPr>
+                <w:rPr>
+                  <w:rFonts w:ascii="Cambria Math" w:eastAsia="Times New Roman" w:hAnsi="Cambria Math" w:cs="Times New Roman"/>
+                  <w:color w:val="000000"/>
+                  <w:sz w:val="28"/>
+                  <w:szCs w:val="28"/>
+                  <w:lang w:eastAsia="ru-RU"/>
+                </w:rPr>
+                <m:t>17647×</m:t>
+              </m:r>
+              <m:d>
+                <m:dPr>
+                  <m:ctrlPr>
+                    <w:rPr>
+                      <w:rFonts w:ascii="Cambria Math" w:eastAsia="Times New Roman" w:hAnsi="Cambria Math" w:cs="Times New Roman"/>
+                      <w:color w:val="000000"/>
+                      <w:sz w:val="28"/>
+                      <w:szCs w:val="28"/>
+                      <w:lang w:eastAsia="ru-RU"/>
+                    </w:rPr>
+                  </m:ctrlPr>
+                </m:dPr>
+                <m:e>
+                  <m:r>
+                    <w:rPr>
+                      <w:rFonts w:ascii="Cambria Math" w:eastAsia="Times New Roman" w:hAnsi="Cambria Math" w:cs="Times New Roman"/>
+                      <w:color w:val="000000"/>
+                      <w:sz w:val="28"/>
+                      <w:szCs w:val="28"/>
+                      <w:lang w:eastAsia="ru-RU"/>
+                    </w:rPr>
+                    <m:t>0.76-0.1</m:t>
+                  </m:r>
+                </m:e>
+              </m:d>
+              <m:r>
+                <w:rPr>
+                  <w:rFonts w:ascii="Cambria Math" w:eastAsia="Times New Roman" w:hAnsi="Cambria Math" w:cs="Times New Roman"/>
+                  <w:color w:val="000000"/>
+                  <w:sz w:val="28"/>
+                  <w:szCs w:val="28"/>
+                  <w:lang w:eastAsia="ru-RU"/>
+                </w:rPr>
+                <m:t>=11647.02</m:t>
+              </m:r>
+            </m:oMath>
+            <w:r>
+              <w:rPr>
+                <w:rFonts w:ascii="Times New Roman" w:eastAsiaTheme="minorEastAsia" w:hAnsi="Times New Roman"/>
+                <w:color w:val="000000"/>
+                <w:sz w:val="28"/>
+                <w:szCs w:val="28"/>
+                <w:lang w:eastAsia="ru-RU"/>
+              </w:rPr>
+              <w:t xml:space="preserve"> квар</w:t>
+            </w:r>
+          </w:p>
+        </w:tc>
+        <w:tc>
+          <w:tcPr>
+            <w:tcW w:w="1276" w:type="dxa"/>
+            <w:vAlign w:val="center"/>
+          </w:tcPr>
+          <w:p>
+            <w:pPr>
+              <w:pStyle w:val="ac"/>
+              <w:numPr>
+                <w:ilvl w:val="0"/>
+                <w:numId w:val="5"/>
+              </w:numPr>
+              <w:jc w:val="center"/>
+              <w:rPr>
+                <w:rFonts w:ascii="Times New Roman" w:hAnsi="Times New Roman" w:cs="Times New Roman"/>
+                <w:sz w:val="28"/>
+                <w:szCs w:val="28"/>
+              </w:rPr>
+            </w:pPr>
+          </w:p>
+        </w:tc>
+      </w:tr>
+    </w:tbl>
+    <w:p>
+      <w:pPr>
+        <w:ind w:firstLine="708"/>
+        <w:rPr>
+          <w:rFonts w:ascii="Times New Roman" w:hAnsi="Times New Roman" w:cs="Times New Roman"/>
+          <w:sz w:val="28"/>
+          <w:szCs w:val="28"/>
+        </w:rPr>
+      </w:pPr>
+    </w:p>
+    <w:p>
+      <w:pPr>
+        <w:ind w:firstLine="708"/>
+        <w:jc w:val="both"/>
+        <w:rPr>
+          <w:rFonts w:ascii="Times New Roman" w:hAnsi="Times New Roman" w:cs="Times New Roman"/>
+          <w:sz w:val="28"/>
+          <w:szCs w:val="28"/>
+        </w:rPr>
+      </w:pPr>
+      <w:r>
+        <w:rPr>
+          <w:rFonts w:ascii="Times New Roman" w:hAnsi="Times New Roman" w:cs="Times New Roman"/>
+          <w:sz w:val="28"/>
+          <w:szCs w:val="28"/>
+        </w:rPr>
+        <w:t>Обираю комплексн</w:t>
+      </w:r>
+      <w:r>
+        <w:rPr>
+          <w:rFonts w:ascii="Times New Roman" w:hAnsi="Times New Roman" w:cs="Times New Roman"/>
+          <w:sz w:val="28"/>
+          <w:szCs w:val="28"/>
+        </w:rPr>
+        <w:t>і</w:t>
+      </w:r>
+      <w:r>
+        <w:rPr>
+          <w:rFonts w:ascii="Times New Roman" w:hAnsi="Times New Roman" w:cs="Times New Roman"/>
+          <w:sz w:val="28"/>
+          <w:szCs w:val="28"/>
+        </w:rPr>
+        <w:t xml:space="preserve"> конденсаторні установки типу БСК</w:t>
+      </w:r>
+      <w:r>
+        <w:rPr>
+          <w:rFonts w:ascii="Times New Roman" w:hAnsi="Times New Roman" w:cs="Times New Roman"/>
+          <w:sz w:val="28"/>
+          <w:szCs w:val="28"/>
+        </w:rPr>
+        <w:t>-6.3(10.5)-10000УЗ.</w:t>
+      </w:r>
+    </w:p>
+    <w:p>
+      <w:pPr>
+        <w:ind w:firstLine="708"/>
+        <w:jc w:val="both"/>
+        <w:rPr>
+          <w:rFonts w:ascii="Times New Roman" w:hAnsi="Times New Roman" w:cs="Times New Roman"/>
+          <w:sz w:val="28"/>
+          <w:szCs w:val="28"/>
+        </w:rPr>
+      </w:pPr>
+      <w:r>
+        <w:rPr>
+          <w:rFonts w:ascii="Times New Roman" w:hAnsi="Times New Roman" w:cs="Times New Roman"/>
+          <w:sz w:val="28"/>
+          <w:szCs w:val="28"/>
+        </w:rPr>
+        <w:t>Установки підключається до шин підстанції напругою 6 кВ.</w:t>
+      </w:r>
+    </w:p>
+    <w:p>
+      <w:pPr>
+        <w:ind w:firstLine="708"/>
+        <w:jc w:val="both"/>
+        <w:rPr>
+          <w:rFonts w:ascii="Times New Roman" w:hAnsi="Times New Roman" w:cs="Times New Roman"/>
+          <w:sz w:val="28"/>
+          <w:szCs w:val="28"/>
+        </w:rPr>
+      </w:pPr>
+      <w:r>
+        <w:rPr>
+          <w:rFonts w:ascii="Times New Roman" w:hAnsi="Times New Roman" w:cs="Times New Roman"/>
+          <w:sz w:val="28"/>
+          <w:szCs w:val="28"/>
+        </w:rPr>
+        <w:t>Загальна</w:t>
+      </w:r>
+      <w:r>
+        <w:rPr>
+          <w:rFonts w:ascii="Times New Roman" w:hAnsi="Times New Roman" w:cs="Times New Roman"/>
+          <w:sz w:val="28"/>
+          <w:szCs w:val="28"/>
+        </w:rPr>
+        <w:t xml:space="preserve"> </w:t>
+      </w:r>
+      <w:r>
+        <w:rPr>
+          <w:rFonts w:ascii="Times New Roman" w:hAnsi="Times New Roman" w:cs="Times New Roman"/>
+          <w:sz w:val="28"/>
+          <w:szCs w:val="28"/>
+        </w:rPr>
+        <w:t xml:space="preserve">потужність установок </w:t>
+      </w:r>
+      <w:r>
+        <w:rPr>
+          <w:rFonts w:ascii="Times New Roman" w:hAnsi="Times New Roman" w:cs="Times New Roman"/>
+          <w:sz w:val="28"/>
+          <w:szCs w:val="28"/>
+        </w:rPr>
+        <w:t>10000</w:t>
+      </w:r>
+      <w:r>
+        <w:rPr>
+          <w:rFonts w:ascii="Times New Roman" w:hAnsi="Times New Roman" w:cs="Times New Roman"/>
+          <w:sz w:val="28"/>
+          <w:szCs w:val="28"/>
+        </w:rPr>
+        <w:t xml:space="preserve"> </w:t>
+      </w:r>
+      <w:proofErr w:type="spellStart"/>
+      <w:r>
+        <w:rPr>
+          <w:rFonts w:ascii="Times New Roman" w:hAnsi="Times New Roman" w:cs="Times New Roman"/>
+          <w:sz w:val="28"/>
+          <w:szCs w:val="28"/>
+        </w:rPr>
+        <w:t>к</w:t>
+      </w:r>
+      <w:r>
+        <w:rPr>
+          <w:rFonts w:ascii="Times New Roman" w:hAnsi="Times New Roman" w:cs="Times New Roman"/>
+          <w:sz w:val="28"/>
+          <w:szCs w:val="28"/>
+        </w:rPr>
+        <w:t>ва</w:t>
+      </w:r>
+      <w:r>
+        <w:rPr>
+          <w:rFonts w:ascii="Times New Roman" w:hAnsi="Times New Roman" w:cs="Times New Roman"/>
+          <w:sz w:val="28"/>
+          <w:szCs w:val="28"/>
+        </w:rPr>
+        <w:t>р</w:t>
+      </w:r>
+      <w:proofErr w:type="spellEnd"/>
+      <w:r>
+        <w:rPr>
+          <w:rFonts w:ascii="Times New Roman" w:hAnsi="Times New Roman" w:cs="Times New Roman"/>
+          <w:sz w:val="28"/>
+          <w:szCs w:val="28"/>
+        </w:rPr>
+        <w:t>.</w:t>
+      </w:r>
       <w:bookmarkStart w:id="0" w:name="_GoBack"/>
       <w:bookmarkEnd w:id="0"/>
+    </w:p>
+    <w:p>
+      <w:pPr>
+        <w:ind w:firstLine="708"/>
+        <w:jc w:val="both"/>
+        <w:rPr>
+          <w:rFonts w:ascii="Times New Roman" w:hAnsi="Times New Roman" w:cs="Times New Roman"/>
+          <w:sz w:val="28"/>
+          <w:szCs w:val="28"/>
+        </w:rPr>
+      </w:pPr>
+      <w:r>
+        <w:rPr>
+          <w:rFonts w:ascii="Times New Roman" w:hAnsi="Times New Roman" w:cs="Times New Roman"/>
+          <w:sz w:val="28"/>
+          <w:szCs w:val="28"/>
+        </w:rPr>
+        <w:t>Визнача</w:t>
+      </w:r>
+      <w:r>
+        <w:rPr>
+          <w:rFonts w:ascii="Times New Roman" w:hAnsi="Times New Roman" w:cs="Times New Roman"/>
+          <w:sz w:val="28"/>
+          <w:szCs w:val="28"/>
+        </w:rPr>
+        <w:t>ю</w:t>
+      </w:r>
+      <w:r>
+        <w:rPr>
+          <w:rFonts w:ascii="Times New Roman" w:hAnsi="Times New Roman" w:cs="Times New Roman"/>
+          <w:sz w:val="28"/>
+          <w:szCs w:val="28"/>
+        </w:rPr>
+        <w:t xml:space="preserve"> реактивну потужність з урахуванням компенсуючих установок</w:t>
+      </w:r>
+      <w:r>
+        <w:rPr>
+          <w:rFonts w:ascii="Times New Roman" w:hAnsi="Times New Roman" w:cs="Times New Roman"/>
+          <w:sz w:val="28"/>
+          <w:szCs w:val="28"/>
+        </w:rPr>
+        <w:t>:</w:t>
+      </w:r>
+    </w:p>
+    <w:tbl>
+      <w:tblPr>
+        <w:tblStyle w:val="ab"/>
+        <w:tblW w:w="10491" w:type="dxa"/>
+        <w:tblInd w:w="-431" w:type="dxa"/>
+        <w:tblBorders>
+          <w:top w:val="none" w:sz="0" w:space="0" w:color="auto"/>
+          <w:left w:val="none" w:sz="0" w:space="0" w:color="auto"/>
+          <w:bottom w:val="none" w:sz="0" w:space="0" w:color="auto"/>
+          <w:right w:val="none" w:sz="0" w:space="0" w:color="auto"/>
+          <w:insideH w:val="none" w:sz="0" w:space="0" w:color="auto"/>
+          <w:insideV w:val="none" w:sz="0" w:space="0" w:color="auto"/>
+        </w:tblBorders>
+        <w:tblLook w:val="04A0" w:firstRow="1" w:lastRow="0" w:firstColumn="1" w:lastColumn="0" w:noHBand="0" w:noVBand="1"/>
+      </w:tblPr>
+      <w:tblGrid>
+        <w:gridCol w:w="9215"/>
+        <w:gridCol w:w="1276"/>
+      </w:tblGrid>
+      <w:tr>
+        <w:trPr>
+          <w:trHeight w:val="416"/>
+        </w:trPr>
+        <w:tc>
+          <w:tcPr>
+            <w:tcW w:w="9215" w:type="dxa"/>
+            <w:vAlign w:val="center"/>
+          </w:tcPr>
+          <w:p>
+            <w:pPr>
+              <w:jc w:val="center"/>
+              <w:rPr>
+                <w:rFonts w:ascii="Times New Roman" w:hAnsi="Times New Roman"/>
+                <w:sz w:val="28"/>
+                <w:szCs w:val="28"/>
+              </w:rPr>
+            </w:pPr>
+            <m:oMath>
+              <m:sSubSup>
+                <m:sSubSupPr>
+                  <m:ctrlPr>
+                    <w:rPr>
+                      <w:rFonts w:ascii="Cambria Math" w:hAnsi="Cambria Math"/>
+                      <w:i/>
+                      <w:sz w:val="28"/>
+                      <w:szCs w:val="28"/>
+                    </w:rPr>
+                  </m:ctrlPr>
+                </m:sSubSupPr>
+                <m:e>
+                  <m:r>
+                    <w:rPr>
+                      <w:rFonts w:ascii="Cambria Math" w:hAnsi="Cambria Math"/>
+                      <w:sz w:val="28"/>
+                      <w:szCs w:val="28"/>
+                    </w:rPr>
+                    <m:t>Q</m:t>
+                  </m:r>
+                </m:e>
+                <m:sub>
+                  <m:r>
+                    <w:rPr>
+                      <w:rFonts w:ascii="Cambria Math" w:hAnsi="Cambria Math"/>
+                      <w:sz w:val="28"/>
+                      <w:szCs w:val="28"/>
+                    </w:rPr>
+                    <m:t>р</m:t>
+                  </m:r>
+                </m:sub>
+                <m:sup>
+                  <m:r>
+                    <w:rPr>
+                      <w:rFonts w:ascii="Cambria Math" w:hAnsi="Cambria Math"/>
+                      <w:sz w:val="28"/>
+                      <w:szCs w:val="28"/>
+                    </w:rPr>
+                    <m:t>'</m:t>
+                  </m:r>
+                </m:sup>
+              </m:sSubSup>
+              <m:r>
+                <w:rPr>
+                  <w:rFonts w:ascii="Cambria Math" w:eastAsiaTheme="minorEastAsia" w:hAnsi="Cambria Math"/>
+                  <w:sz w:val="28"/>
+                  <w:szCs w:val="28"/>
+                </w:rPr>
+                <m:t>=</m:t>
+              </m:r>
+              <m:sSub>
+                <m:sSubPr>
+                  <m:ctrlPr>
+                    <w:rPr>
+                      <w:rFonts w:ascii="Cambria Math" w:eastAsiaTheme="minorEastAsia" w:hAnsi="Cambria Math"/>
+                      <w:i/>
+                      <w:sz w:val="28"/>
+                      <w:szCs w:val="28"/>
+                    </w:rPr>
+                  </m:ctrlPr>
+                </m:sSubPr>
+                <m:e>
+                  <m:r>
+                    <w:rPr>
+                      <w:rFonts w:ascii="Cambria Math" w:eastAsiaTheme="minorEastAsia" w:hAnsi="Cambria Math"/>
+                      <w:sz w:val="28"/>
+                      <w:szCs w:val="28"/>
+                      <w:lang w:val="en-US"/>
+                    </w:rPr>
+                    <m:t>Q</m:t>
+                  </m:r>
+                </m:e>
+                <m:sub>
+                  <m:r>
+                    <w:rPr>
+                      <w:rFonts w:ascii="Cambria Math" w:eastAsiaTheme="minorEastAsia" w:hAnsi="Cambria Math"/>
+                      <w:sz w:val="28"/>
+                      <w:szCs w:val="28"/>
+                    </w:rPr>
+                    <m:t>р</m:t>
+                  </m:r>
+                </m:sub>
+              </m:sSub>
+              <m:r>
+                <w:rPr>
+                  <w:rFonts w:ascii="Cambria Math" w:eastAsiaTheme="minorEastAsia" w:hAnsi="Cambria Math"/>
+                  <w:sz w:val="28"/>
+                  <w:szCs w:val="28"/>
+                </w:rPr>
+                <m:t>-</m:t>
+              </m:r>
+              <m:sSub>
+                <m:sSubPr>
+                  <m:ctrlPr>
+                    <w:rPr>
+                      <w:rFonts w:ascii="Cambria Math" w:eastAsiaTheme="minorEastAsia" w:hAnsi="Cambria Math"/>
+                      <w:i/>
+                      <w:sz w:val="28"/>
+                      <w:szCs w:val="28"/>
+                    </w:rPr>
+                  </m:ctrlPr>
+                </m:sSubPr>
+                <m:e>
+                  <m:r>
+                    <w:rPr>
+                      <w:rFonts w:ascii="Cambria Math" w:eastAsiaTheme="minorEastAsia" w:hAnsi="Cambria Math"/>
+                      <w:sz w:val="28"/>
+                      <w:szCs w:val="28"/>
+                    </w:rPr>
+                    <m:t>Q</m:t>
+                  </m:r>
+                </m:e>
+                <m:sub>
+                  <m:r>
+                    <w:rPr>
+                      <w:rFonts w:ascii="Cambria Math" w:eastAsiaTheme="minorEastAsia" w:hAnsi="Cambria Math"/>
+                      <w:sz w:val="28"/>
+                      <w:szCs w:val="28"/>
+                    </w:rPr>
+                    <m:t>кп</m:t>
+                  </m:r>
+                </m:sub>
+              </m:sSub>
+              <m:r>
+                <w:rPr>
+                  <w:rFonts w:ascii="Cambria Math" w:eastAsiaTheme="minorEastAsia" w:hAnsi="Cambria Math"/>
+                  <w:sz w:val="28"/>
+                  <w:szCs w:val="28"/>
+                </w:rPr>
+                <m:t>=</m:t>
+              </m:r>
+              <m:r>
+                <m:rPr>
+                  <m:sty m:val="p"/>
+                </m:rPr>
+                <w:rPr>
+                  <w:rFonts w:ascii="Cambria Math" w:eastAsia="Times New Roman" w:hAnsi="Cambria Math" w:cs="Times New Roman"/>
+                  <w:color w:val="000000"/>
+                  <w:sz w:val="28"/>
+                  <w:szCs w:val="28"/>
+                  <w:lang w:eastAsia="ru-RU"/>
+                </w:rPr>
+                <m:t>13510,2-10000=3510,2</m:t>
+              </m:r>
+            </m:oMath>
+            <w:r>
+              <w:rPr>
+                <w:rFonts w:ascii="Times New Roman" w:eastAsiaTheme="minorEastAsia" w:hAnsi="Times New Roman"/>
+                <w:color w:val="000000"/>
+                <w:sz w:val="28"/>
+                <w:szCs w:val="28"/>
+                <w:lang w:eastAsia="ru-RU"/>
+              </w:rPr>
+              <w:t xml:space="preserve"> </w:t>
+            </w:r>
+            <w:proofErr w:type="spellStart"/>
+            <w:r>
+              <w:rPr>
+                <w:rFonts w:ascii="Times New Roman" w:eastAsiaTheme="minorEastAsia" w:hAnsi="Times New Roman"/>
+                <w:color w:val="000000"/>
+                <w:sz w:val="28"/>
+                <w:szCs w:val="28"/>
+                <w:lang w:eastAsia="ru-RU"/>
+              </w:rPr>
+              <w:t>квар</w:t>
+            </w:r>
+            <w:proofErr w:type="spellEnd"/>
+          </w:p>
+        </w:tc>
+        <w:tc>
+          <w:tcPr>
+            <w:tcW w:w="1276" w:type="dxa"/>
+            <w:vAlign w:val="center"/>
+          </w:tcPr>
+          <w:p>
+            <w:pPr>
+              <w:pStyle w:val="ac"/>
+              <w:numPr>
+                <w:ilvl w:val="0"/>
+                <w:numId w:val="5"/>
+              </w:numPr>
+              <w:jc w:val="center"/>
+              <w:rPr>
+                <w:rFonts w:ascii="Times New Roman" w:hAnsi="Times New Roman" w:cs="Times New Roman"/>
+                <w:sz w:val="28"/>
+                <w:szCs w:val="28"/>
+              </w:rPr>
+            </w:pPr>
+          </w:p>
+        </w:tc>
+      </w:tr>
+    </w:tbl>
+    <w:p>
+      <w:pPr>
+        <w:ind w:firstLine="708"/>
+        <w:jc w:val="both"/>
+        <w:rPr>
+          <w:rFonts w:ascii="Times New Roman" w:hAnsi="Times New Roman" w:cs="Times New Roman"/>
+          <w:sz w:val="28"/>
+          <w:szCs w:val="28"/>
+        </w:rPr>
+      </w:pPr>
+      <w:r>
+        <w:rPr>
+          <w:rFonts w:ascii="Times New Roman" w:hAnsi="Times New Roman" w:cs="Times New Roman"/>
+          <w:sz w:val="28"/>
+          <w:szCs w:val="28"/>
+        </w:rPr>
+        <w:t xml:space="preserve">    </w:t>
+      </w:r>
+    </w:p>
+    <w:p>
+      <w:pPr>
+        <w:ind w:firstLine="708"/>
+        <w:jc w:val="both"/>
+        <w:rPr>
+          <w:rFonts w:ascii="Times New Roman" w:hAnsi="Times New Roman" w:cs="Times New Roman"/>
+          <w:sz w:val="28"/>
+          <w:szCs w:val="28"/>
+        </w:rPr>
+      </w:pPr>
+      <w:r>
+        <w:rPr>
+          <w:rFonts w:ascii="Times New Roman" w:hAnsi="Times New Roman" w:cs="Times New Roman"/>
+          <w:sz w:val="28"/>
+          <w:szCs w:val="28"/>
+        </w:rPr>
+        <w:lastRenderedPageBreak/>
+        <w:t xml:space="preserve"> Визначаю повну розрахункову потужність підстанції з урахуванням компенсуючих установок:</w:t>
+      </w:r>
+    </w:p>
+    <w:tbl>
+      <w:tblPr>
+        <w:tblStyle w:val="ab"/>
+        <w:tblW w:w="10491" w:type="dxa"/>
+        <w:tblInd w:w="-431" w:type="dxa"/>
+        <w:tblBorders>
+          <w:top w:val="none" w:sz="0" w:space="0" w:color="auto"/>
+          <w:left w:val="none" w:sz="0" w:space="0" w:color="auto"/>
+          <w:bottom w:val="none" w:sz="0" w:space="0" w:color="auto"/>
+          <w:right w:val="none" w:sz="0" w:space="0" w:color="auto"/>
+          <w:insideH w:val="none" w:sz="0" w:space="0" w:color="auto"/>
+          <w:insideV w:val="none" w:sz="0" w:space="0" w:color="auto"/>
+        </w:tblBorders>
+        <w:tblLook w:val="04A0" w:firstRow="1" w:lastRow="0" w:firstColumn="1" w:lastColumn="0" w:noHBand="0" w:noVBand="1"/>
+      </w:tblPr>
+      <w:tblGrid>
+        <w:gridCol w:w="9215"/>
+        <w:gridCol w:w="1276"/>
+      </w:tblGrid>
+      <w:tr>
+        <w:trPr>
+          <w:trHeight w:val="416"/>
+        </w:trPr>
+        <w:tc>
+          <w:tcPr>
+            <w:tcW w:w="9215" w:type="dxa"/>
+            <w:vAlign w:val="center"/>
+          </w:tcPr>
+          <w:p>
+            <w:pPr>
+              <w:jc w:val="center"/>
+              <w:rPr>
+                <w:rFonts w:ascii="Times New Roman" w:hAnsi="Times New Roman"/>
+                <w:i/>
+                <w:sz w:val="28"/>
+                <w:szCs w:val="28"/>
+                <w:lang w:val="en-US"/>
+              </w:rPr>
+            </w:pPr>
+            <m:oMathPara>
+              <m:oMath>
+                <m:sSubSup>
+                  <m:sSubSupPr>
+                    <m:ctrlPr>
+                      <w:rPr>
+                        <w:rFonts w:ascii="Cambria Math" w:hAnsi="Cambria Math"/>
+                        <w:i/>
+                        <w:sz w:val="28"/>
+                        <w:szCs w:val="28"/>
+                      </w:rPr>
+                    </m:ctrlPr>
+                  </m:sSubSupPr>
+                  <m:e>
+                    <m:r>
+                      <w:rPr>
+                        <w:rFonts w:ascii="Cambria Math" w:hAnsi="Cambria Math"/>
+                        <w:sz w:val="28"/>
+                        <w:szCs w:val="28"/>
+                      </w:rPr>
+                      <m:t>S</m:t>
+                    </m:r>
+                  </m:e>
+                  <m:sub>
+                    <m:r>
+                      <w:rPr>
+                        <w:rFonts w:ascii="Cambria Math" w:hAnsi="Cambria Math"/>
+                        <w:sz w:val="28"/>
+                        <w:szCs w:val="28"/>
+                      </w:rPr>
+                      <m:t>р</m:t>
+                    </m:r>
+                  </m:sub>
+                  <m:sup>
+                    <m:r>
+                      <w:rPr>
+                        <w:rFonts w:ascii="Cambria Math" w:hAnsi="Cambria Math"/>
+                        <w:sz w:val="28"/>
+                        <w:szCs w:val="28"/>
+                      </w:rPr>
+                      <m:t>'</m:t>
+                    </m:r>
+                  </m:sup>
+                </m:sSubSup>
+                <m:r>
+                  <w:rPr>
+                    <w:rFonts w:ascii="Cambria Math" w:hAnsi="Cambria Math"/>
+                    <w:sz w:val="28"/>
+                    <w:szCs w:val="28"/>
+                  </w:rPr>
+                  <m:t>=</m:t>
+                </m:r>
+                <m:rad>
+                  <m:radPr>
+                    <m:degHide m:val="1"/>
+                    <m:ctrlPr>
+                      <w:rPr>
+                        <w:rFonts w:ascii="Cambria Math" w:hAnsi="Cambria Math"/>
+                        <w:i/>
+                        <w:sz w:val="28"/>
+                        <w:szCs w:val="28"/>
+                      </w:rPr>
+                    </m:ctrlPr>
+                  </m:radPr>
+                  <m:deg/>
+                  <m:e>
+                    <m:sSup>
+                      <m:sSupPr>
+                        <m:ctrlPr>
+                          <w:rPr>
+                            <w:rFonts w:ascii="Cambria Math" w:hAnsi="Cambria Math"/>
+                            <w:i/>
+                            <w:sz w:val="28"/>
+                            <w:szCs w:val="28"/>
+                          </w:rPr>
+                        </m:ctrlPr>
+                      </m:sSupPr>
+                      <m:e>
+                        <m:r>
+                          <m:rPr>
+                            <m:sty m:val="p"/>
+                          </m:rPr>
+                          <w:rPr>
+                            <w:rFonts w:ascii="Cambria Math" w:eastAsia="Times New Roman" w:hAnsi="Cambria Math" w:cs="Times New Roman"/>
+                            <w:color w:val="000000"/>
+                            <w:sz w:val="28"/>
+                            <w:szCs w:val="28"/>
+                            <w:lang w:eastAsia="ru-RU"/>
+                          </w:rPr>
+                          <m:t>17647</m:t>
+                        </m:r>
+                      </m:e>
+                      <m:sup>
+                        <m:r>
+                          <w:rPr>
+                            <w:rFonts w:ascii="Cambria Math" w:hAnsi="Cambria Math"/>
+                            <w:sz w:val="28"/>
+                            <w:szCs w:val="28"/>
+                          </w:rPr>
+                          <m:t>2</m:t>
+                        </m:r>
+                      </m:sup>
+                    </m:sSup>
+                    <m:r>
+                      <w:rPr>
+                        <w:rFonts w:ascii="Cambria Math" w:hAnsi="Cambria Math"/>
+                        <w:sz w:val="28"/>
+                        <w:szCs w:val="28"/>
+                      </w:rPr>
+                      <m:t>+</m:t>
+                    </m:r>
+                    <m:sSup>
+                      <m:sSupPr>
+                        <m:ctrlPr>
+                          <w:rPr>
+                            <w:rFonts w:ascii="Cambria Math" w:hAnsi="Cambria Math"/>
+                            <w:i/>
+                            <w:sz w:val="28"/>
+                            <w:szCs w:val="28"/>
+                          </w:rPr>
+                        </m:ctrlPr>
+                      </m:sSupPr>
+                      <m:e>
+                        <m:r>
+                          <w:rPr>
+                            <w:rFonts w:ascii="Cambria Math" w:hAnsi="Cambria Math"/>
+                            <w:sz w:val="28"/>
+                            <w:szCs w:val="28"/>
+                          </w:rPr>
+                          <m:t>3510.2</m:t>
+                        </m:r>
+                      </m:e>
+                      <m:sup>
+                        <m:r>
+                          <w:rPr>
+                            <w:rFonts w:ascii="Cambria Math" w:hAnsi="Cambria Math"/>
+                            <w:sz w:val="28"/>
+                            <w:szCs w:val="28"/>
+                          </w:rPr>
+                          <m:t>2</m:t>
+                        </m:r>
+                      </m:sup>
+                    </m:sSup>
+                  </m:e>
+                </m:rad>
+                <m:r>
+                  <w:rPr>
+                    <w:rFonts w:ascii="Cambria Math" w:hAnsi="Cambria Math"/>
+                    <w:sz w:val="28"/>
+                    <w:szCs w:val="28"/>
+                  </w:rPr>
+                  <m:t>=17992.72 кВА</m:t>
+                </m:r>
+              </m:oMath>
+            </m:oMathPara>
+          </w:p>
+        </w:tc>
+        <w:tc>
+          <w:tcPr>
+            <w:tcW w:w="1276" w:type="dxa"/>
+            <w:vAlign w:val="center"/>
+          </w:tcPr>
+          <w:p>
+            <w:pPr>
+              <w:pStyle w:val="ac"/>
+              <w:numPr>
+                <w:ilvl w:val="0"/>
+                <w:numId w:val="5"/>
+              </w:numPr>
+              <w:jc w:val="center"/>
+              <w:rPr>
+                <w:rFonts w:ascii="Times New Roman" w:hAnsi="Times New Roman" w:cs="Times New Roman"/>
+                <w:sz w:val="28"/>
+                <w:szCs w:val="28"/>
+              </w:rPr>
+            </w:pPr>
+          </w:p>
+        </w:tc>
+      </w:tr>
+    </w:tbl>
+    <w:p>
+      <w:pPr>
+        <w:ind w:firstLine="708"/>
+        <w:jc w:val="both"/>
+        <w:rPr>
+          <w:rFonts w:ascii="Times New Roman" w:hAnsi="Times New Roman" w:cs="Times New Roman"/>
+          <w:sz w:val="28"/>
+          <w:szCs w:val="28"/>
+        </w:rPr>
+      </w:pPr>
+    </w:p>
+    <w:p>
+      <w:pPr>
+        <w:ind w:firstLine="708"/>
+        <w:jc w:val="both"/>
+        <w:rPr>
+          <w:rFonts w:ascii="Times New Roman" w:hAnsi="Times New Roman" w:cs="Times New Roman"/>
+          <w:sz w:val="28"/>
+          <w:szCs w:val="28"/>
+        </w:rPr>
+      </w:pPr>
+      <w:r>
+        <w:rPr>
+          <w:rFonts w:ascii="Times New Roman" w:hAnsi="Times New Roman" w:cs="Times New Roman"/>
+          <w:sz w:val="28"/>
+          <w:szCs w:val="28"/>
+        </w:rPr>
+        <w:t>В визначаю робочий струм з урахуванням компенсації реактивної потужності:</w:t>
+      </w:r>
+    </w:p>
+    <w:tbl>
+      <w:tblPr>
+        <w:tblStyle w:val="ab"/>
+        <w:tblW w:w="10491" w:type="dxa"/>
+        <w:tblInd w:w="-431" w:type="dxa"/>
+        <w:tblBorders>
+          <w:top w:val="none" w:sz="0" w:space="0" w:color="auto"/>
+          <w:left w:val="none" w:sz="0" w:space="0" w:color="auto"/>
+          <w:bottom w:val="none" w:sz="0" w:space="0" w:color="auto"/>
+          <w:right w:val="none" w:sz="0" w:space="0" w:color="auto"/>
+          <w:insideH w:val="none" w:sz="0" w:space="0" w:color="auto"/>
+          <w:insideV w:val="none" w:sz="0" w:space="0" w:color="auto"/>
+        </w:tblBorders>
+        <w:tblLook w:val="04A0" w:firstRow="1" w:lastRow="0" w:firstColumn="1" w:lastColumn="0" w:noHBand="0" w:noVBand="1"/>
+      </w:tblPr>
+      <w:tblGrid>
+        <w:gridCol w:w="9215"/>
+        <w:gridCol w:w="1276"/>
+      </w:tblGrid>
+      <w:tr>
+        <w:trPr>
+          <w:trHeight w:val="416"/>
+        </w:trPr>
+        <w:tc>
+          <w:tcPr>
+            <w:tcW w:w="9215" w:type="dxa"/>
+            <w:vAlign w:val="center"/>
+          </w:tcPr>
+          <w:p>
+            <w:pPr>
+              <w:jc w:val="center"/>
+              <w:rPr>
+                <w:rFonts w:ascii="Times New Roman" w:hAnsi="Times New Roman"/>
+                <w:sz w:val="28"/>
+                <w:szCs w:val="28"/>
+              </w:rPr>
+            </w:pPr>
+            <m:oMathPara>
+              <m:oMath>
+                <m:sSubSup>
+                  <m:sSubSupPr>
+                    <m:ctrlPr>
+                      <w:rPr>
+                        <w:rFonts w:ascii="Cambria Math" w:hAnsi="Cambria Math"/>
+                        <w:i/>
+                        <w:sz w:val="28"/>
+                        <w:szCs w:val="28"/>
+                      </w:rPr>
+                    </m:ctrlPr>
+                  </m:sSubSupPr>
+                  <m:e>
+                    <m:r>
+                      <w:rPr>
+                        <w:rFonts w:ascii="Cambria Math" w:hAnsi="Cambria Math"/>
+                        <w:sz w:val="28"/>
+                        <w:szCs w:val="28"/>
+                        <w:lang w:val="en-US"/>
+                      </w:rPr>
+                      <m:t>I</m:t>
+                    </m:r>
+                  </m:e>
+                  <m:sub>
+                    <m:r>
+                      <w:rPr>
+                        <w:rFonts w:ascii="Cambria Math" w:hAnsi="Cambria Math"/>
+                        <w:sz w:val="28"/>
+                        <w:szCs w:val="28"/>
+                      </w:rPr>
+                      <m:t>р</m:t>
+                    </m:r>
+                  </m:sub>
+                  <m:sup>
+                    <m:r>
+                      <w:rPr>
+                        <w:rFonts w:ascii="Cambria Math" w:hAnsi="Cambria Math"/>
+                        <w:sz w:val="28"/>
+                        <w:szCs w:val="28"/>
+                      </w:rPr>
+                      <m:t>'</m:t>
+                    </m:r>
+                  </m:sup>
+                </m:sSubSup>
+                <m:r>
+                  <w:rPr>
+                    <w:rFonts w:ascii="Cambria Math" w:hAnsi="Cambria Math"/>
+                    <w:sz w:val="28"/>
+                    <w:szCs w:val="28"/>
+                  </w:rPr>
+                  <m:t>=</m:t>
+                </m:r>
+                <m:f>
+                  <m:fPr>
+                    <m:ctrlPr>
+                      <w:rPr>
+                        <w:rFonts w:ascii="Cambria Math" w:hAnsi="Cambria Math"/>
+                        <w:i/>
+                        <w:sz w:val="28"/>
+                        <w:szCs w:val="28"/>
+                      </w:rPr>
+                    </m:ctrlPr>
+                  </m:fPr>
+                  <m:num>
+                    <m:r>
+                      <w:rPr>
+                        <w:rFonts w:ascii="Cambria Math" w:hAnsi="Cambria Math"/>
+                        <w:sz w:val="28"/>
+                        <w:szCs w:val="28"/>
+                      </w:rPr>
+                      <m:t>17992.72</m:t>
+                    </m:r>
+                  </m:num>
+                  <m:den>
+                    <m:rad>
+                      <m:radPr>
+                        <m:degHide m:val="1"/>
+                        <m:ctrlPr>
+                          <w:rPr>
+                            <w:rFonts w:ascii="Cambria Math" w:hAnsi="Cambria Math"/>
+                            <w:i/>
+                            <w:sz w:val="28"/>
+                            <w:szCs w:val="28"/>
+                          </w:rPr>
+                        </m:ctrlPr>
+                      </m:radPr>
+                      <m:deg/>
+                      <m:e>
+                        <m:r>
+                          <w:rPr>
+                            <w:rFonts w:ascii="Cambria Math" w:hAnsi="Cambria Math"/>
+                            <w:sz w:val="28"/>
+                            <w:szCs w:val="28"/>
+                          </w:rPr>
+                          <m:t>3</m:t>
+                        </m:r>
+                      </m:e>
+                    </m:rad>
+                    <m:r>
+                      <w:rPr>
+                        <w:rFonts w:ascii="Cambria Math" w:hAnsi="Cambria Math"/>
+                        <w:sz w:val="28"/>
+                        <w:szCs w:val="28"/>
+                      </w:rPr>
+                      <m:t>×6</m:t>
+                    </m:r>
+                  </m:den>
+                </m:f>
+                <m:r>
+                  <w:rPr>
+                    <w:rFonts w:ascii="Cambria Math" w:hAnsi="Cambria Math"/>
+                    <w:sz w:val="28"/>
+                    <w:szCs w:val="28"/>
+                  </w:rPr>
+                  <m:t>=1731.35 А</m:t>
+                </m:r>
+              </m:oMath>
+            </m:oMathPara>
+          </w:p>
+        </w:tc>
+        <w:tc>
+          <w:tcPr>
+            <w:tcW w:w="1276" w:type="dxa"/>
+            <w:vAlign w:val="center"/>
+          </w:tcPr>
+          <w:p>
+            <w:pPr>
+              <w:pStyle w:val="ac"/>
+              <w:numPr>
+                <w:ilvl w:val="0"/>
+                <w:numId w:val="5"/>
+              </w:numPr>
+              <w:jc w:val="center"/>
+              <w:rPr>
+                <w:rFonts w:ascii="Times New Roman" w:hAnsi="Times New Roman" w:cs="Times New Roman"/>
+                <w:sz w:val="28"/>
+                <w:szCs w:val="28"/>
+              </w:rPr>
+            </w:pPr>
+          </w:p>
+        </w:tc>
+      </w:tr>
+    </w:tbl>
+    <w:p>
+      <w:pPr>
+        <w:ind w:firstLine="708"/>
+        <w:jc w:val="both"/>
+        <w:rPr>
+          <w:rFonts w:ascii="Times New Roman" w:hAnsi="Times New Roman" w:cs="Times New Roman"/>
+          <w:sz w:val="28"/>
+          <w:szCs w:val="28"/>
+        </w:rPr>
+      </w:pPr>
+      <w:r>
+        <w:rPr>
+          <w:rFonts w:ascii="Times New Roman" w:hAnsi="Times New Roman" w:cs="Times New Roman"/>
+          <w:sz w:val="28"/>
+          <w:szCs w:val="28"/>
+        </w:rPr>
+        <w:t>Розраховую коефіцієнт потужності з урахуванням компенсації реактивної потужності:</w:t>
+      </w:r>
+    </w:p>
+    <w:tbl>
+      <w:tblPr>
+        <w:tblStyle w:val="ab"/>
+        <w:tblW w:w="10491" w:type="dxa"/>
+        <w:tblInd w:w="-431" w:type="dxa"/>
+        <w:tblBorders>
+          <w:top w:val="none" w:sz="0" w:space="0" w:color="auto"/>
+          <w:left w:val="none" w:sz="0" w:space="0" w:color="auto"/>
+          <w:bottom w:val="none" w:sz="0" w:space="0" w:color="auto"/>
+          <w:right w:val="none" w:sz="0" w:space="0" w:color="auto"/>
+          <w:insideH w:val="none" w:sz="0" w:space="0" w:color="auto"/>
+          <w:insideV w:val="none" w:sz="0" w:space="0" w:color="auto"/>
+        </w:tblBorders>
+        <w:tblLook w:val="04A0" w:firstRow="1" w:lastRow="0" w:firstColumn="1" w:lastColumn="0" w:noHBand="0" w:noVBand="1"/>
+      </w:tblPr>
+      <w:tblGrid>
+        <w:gridCol w:w="9215"/>
+        <w:gridCol w:w="1276"/>
+      </w:tblGrid>
+      <w:tr>
+        <w:trPr>
+          <w:trHeight w:val="416"/>
+        </w:trPr>
+        <w:tc>
+          <w:tcPr>
+            <w:tcW w:w="9215" w:type="dxa"/>
+            <w:vAlign w:val="center"/>
+          </w:tcPr>
+          <w:p>
+            <w:pPr>
+              <w:jc w:val="center"/>
+              <w:rPr>
+                <w:rFonts w:ascii="Times New Roman" w:eastAsiaTheme="minorEastAsia" w:hAnsi="Times New Roman"/>
+                <w:sz w:val="28"/>
+                <w:szCs w:val="28"/>
+              </w:rPr>
+            </w:pPr>
+            <m:oMathPara>
+              <m:oMath>
+                <m:r>
+                  <w:rPr>
+                    <w:rFonts w:ascii="Cambria Math" w:hAnsi="Cambria Math"/>
+                    <w:sz w:val="28"/>
+                    <w:szCs w:val="28"/>
+                  </w:rPr>
+                  <m:t>cos</m:t>
+                </m:r>
+                <m:sSubSup>
+                  <m:sSubSupPr>
+                    <m:ctrlPr>
+                      <w:rPr>
+                        <w:rFonts w:ascii="Cambria Math" w:hAnsi="Cambria Math"/>
+                        <w:i/>
+                        <w:sz w:val="28"/>
+                        <w:szCs w:val="28"/>
+                      </w:rPr>
+                    </m:ctrlPr>
+                  </m:sSubSupPr>
+                  <m:e>
+                    <m:r>
+                      <w:rPr>
+                        <w:rFonts w:ascii="Cambria Math" w:hAnsi="Cambria Math"/>
+                        <w:sz w:val="28"/>
+                        <w:szCs w:val="28"/>
+                      </w:rPr>
+                      <m:t>φ</m:t>
+                    </m:r>
+                  </m:e>
+                  <m:sub>
+                    <m:r>
+                      <w:rPr>
+                        <w:rFonts w:ascii="Cambria Math" w:hAnsi="Cambria Math"/>
+                        <w:sz w:val="28"/>
+                        <w:szCs w:val="28"/>
+                      </w:rPr>
+                      <m:t>р</m:t>
+                    </m:r>
+                  </m:sub>
+                  <m:sup>
+                    <m:r>
+                      <w:rPr>
+                        <w:rFonts w:ascii="Cambria Math" w:hAnsi="Cambria Math"/>
+                        <w:sz w:val="28"/>
+                        <w:szCs w:val="28"/>
+                        <w:lang w:val="en-US"/>
+                      </w:rPr>
+                      <m:t>'</m:t>
+                    </m:r>
+                  </m:sup>
+                </m:sSubSup>
+                <m:r>
+                  <w:rPr>
+                    <w:rFonts w:ascii="Cambria Math" w:hAnsi="Cambria Math"/>
+                    <w:sz w:val="28"/>
+                    <w:szCs w:val="28"/>
+                  </w:rPr>
+                  <m:t>=</m:t>
+                </m:r>
+                <m:f>
+                  <m:fPr>
+                    <m:ctrlPr>
+                      <w:rPr>
+                        <w:rFonts w:ascii="Cambria Math" w:hAnsi="Cambria Math"/>
+                        <w:i/>
+                        <w:sz w:val="28"/>
+                        <w:szCs w:val="28"/>
+                      </w:rPr>
+                    </m:ctrlPr>
+                  </m:fPr>
+                  <m:num>
+                    <m:r>
+                      <m:rPr>
+                        <m:sty m:val="p"/>
+                      </m:rPr>
+                      <w:rPr>
+                        <w:rFonts w:ascii="Cambria Math" w:eastAsia="Times New Roman" w:hAnsi="Cambria Math" w:cs="Times New Roman"/>
+                        <w:color w:val="000000"/>
+                        <w:sz w:val="28"/>
+                        <w:szCs w:val="28"/>
+                        <w:lang w:eastAsia="ru-RU"/>
+                      </w:rPr>
+                      <m:t>17647</m:t>
+                    </m:r>
+                  </m:num>
+                  <m:den>
+                    <m:r>
+                      <w:rPr>
+                        <w:rFonts w:ascii="Cambria Math" w:hAnsi="Cambria Math"/>
+                        <w:sz w:val="28"/>
+                        <w:szCs w:val="28"/>
+                      </w:rPr>
+                      <m:t>17992.72</m:t>
+                    </m:r>
+                  </m:den>
+                </m:f>
+                <m:r>
+                  <w:rPr>
+                    <w:rFonts w:ascii="Cambria Math" w:hAnsi="Cambria Math"/>
+                    <w:sz w:val="28"/>
+                    <w:szCs w:val="28"/>
+                  </w:rPr>
+                  <m:t>=0.9807</m:t>
+                </m:r>
+              </m:oMath>
+            </m:oMathPara>
+          </w:p>
+          <w:p>
+            <w:pPr>
+              <w:jc w:val="center"/>
+              <w:rPr>
+                <w:rFonts w:ascii="Times New Roman" w:hAnsi="Times New Roman"/>
+                <w:sz w:val="28"/>
+                <w:szCs w:val="28"/>
+              </w:rPr>
+            </w:pPr>
+          </w:p>
+        </w:tc>
+        <w:tc>
+          <w:tcPr>
+            <w:tcW w:w="1276" w:type="dxa"/>
+            <w:vAlign w:val="center"/>
+          </w:tcPr>
+          <w:p>
+            <w:pPr>
+              <w:pStyle w:val="ac"/>
+              <w:numPr>
+                <w:ilvl w:val="0"/>
+                <w:numId w:val="5"/>
+              </w:numPr>
+              <w:jc w:val="center"/>
+              <w:rPr>
+                <w:rFonts w:ascii="Times New Roman" w:hAnsi="Times New Roman" w:cs="Times New Roman"/>
+                <w:sz w:val="28"/>
+                <w:szCs w:val="28"/>
+              </w:rPr>
+            </w:pPr>
+          </w:p>
+        </w:tc>
+      </w:tr>
+    </w:tbl>
+    <w:p>
+      <w:pPr>
+        <w:ind w:firstLine="708"/>
+        <w:jc w:val="both"/>
+        <w:rPr>
+          <w:rFonts w:ascii="Times New Roman" w:eastAsiaTheme="minorEastAsia" w:hAnsi="Times New Roman" w:cs="Times New Roman"/>
+          <w:sz w:val="28"/>
+          <w:szCs w:val="28"/>
+          <w:lang w:val="en-US"/>
+        </w:rPr>
+      </w:pPr>
+      <w:r>
+        <w:rPr>
+          <w:rFonts w:ascii="Times New Roman" w:hAnsi="Times New Roman" w:cs="Times New Roman"/>
+          <w:sz w:val="28"/>
+          <w:szCs w:val="28"/>
+        </w:rPr>
+        <w:t xml:space="preserve">Розраховую </w:t>
+      </w:r>
+      <m:oMath>
+        <m:r>
+          <w:rPr>
+            <w:rFonts w:ascii="Cambria Math" w:hAnsi="Cambria Math"/>
+            <w:sz w:val="28"/>
+            <w:szCs w:val="28"/>
+            <w:lang w:val="en-US"/>
+          </w:rPr>
+          <m:t>tg</m:t>
+        </m:r>
+        <m:sSubSup>
+          <m:sSubSupPr>
+            <m:ctrlPr>
+              <w:rPr>
+                <w:rFonts w:ascii="Cambria Math" w:hAnsi="Cambria Math"/>
+                <w:i/>
+                <w:sz w:val="28"/>
+                <w:szCs w:val="28"/>
+                <w:lang w:val="ru-RU"/>
+              </w:rPr>
+            </m:ctrlPr>
+          </m:sSubSupPr>
+          <m:e>
+            <m:r>
+              <w:rPr>
+                <w:rFonts w:ascii="Cambria Math" w:hAnsi="Cambria Math"/>
+                <w:sz w:val="28"/>
+                <w:szCs w:val="28"/>
+              </w:rPr>
+              <m:t>φ</m:t>
+            </m:r>
+          </m:e>
+          <m:sub>
+            <m:r>
+              <w:rPr>
+                <w:rFonts w:ascii="Cambria Math" w:hAnsi="Cambria Math"/>
+                <w:sz w:val="28"/>
+                <w:szCs w:val="28"/>
+              </w:rPr>
+              <m:t>р</m:t>
+            </m:r>
+          </m:sub>
+          <m:sup>
+            <m:r>
+              <w:rPr>
+                <w:rFonts w:ascii="Cambria Math" w:hAnsi="Cambria Math"/>
+                <w:sz w:val="28"/>
+                <w:szCs w:val="28"/>
+                <w:lang w:val="en-US"/>
+              </w:rPr>
+              <m:t>'</m:t>
+            </m:r>
+          </m:sup>
+        </m:sSubSup>
+      </m:oMath>
+      <w:r>
+        <w:rPr>
+          <w:rFonts w:ascii="Times New Roman" w:eastAsiaTheme="minorEastAsia" w:hAnsi="Times New Roman" w:cs="Times New Roman"/>
+          <w:sz w:val="28"/>
+          <w:szCs w:val="28"/>
+          <w:lang w:val="en-US"/>
+        </w:rPr>
+        <w:t>:</w:t>
+      </w:r>
+    </w:p>
+    <w:tbl>
+      <w:tblPr>
+        <w:tblStyle w:val="ab"/>
+        <w:tblW w:w="10491" w:type="dxa"/>
+        <w:tblInd w:w="-431" w:type="dxa"/>
+        <w:tblBorders>
+          <w:top w:val="none" w:sz="0" w:space="0" w:color="auto"/>
+          <w:left w:val="none" w:sz="0" w:space="0" w:color="auto"/>
+          <w:bottom w:val="none" w:sz="0" w:space="0" w:color="auto"/>
+          <w:right w:val="none" w:sz="0" w:space="0" w:color="auto"/>
+          <w:insideH w:val="none" w:sz="0" w:space="0" w:color="auto"/>
+          <w:insideV w:val="none" w:sz="0" w:space="0" w:color="auto"/>
+        </w:tblBorders>
+        <w:tblLook w:val="04A0" w:firstRow="1" w:lastRow="0" w:firstColumn="1" w:lastColumn="0" w:noHBand="0" w:noVBand="1"/>
+      </w:tblPr>
+      <w:tblGrid>
+        <w:gridCol w:w="9215"/>
+        <w:gridCol w:w="1276"/>
+      </w:tblGrid>
+      <w:tr>
+        <w:trPr>
+          <w:trHeight w:val="416"/>
+        </w:trPr>
+        <w:tc>
+          <w:tcPr>
+            <w:tcW w:w="9215" w:type="dxa"/>
+            <w:vAlign w:val="center"/>
+          </w:tcPr>
+          <w:p>
+            <w:pPr>
+              <w:jc w:val="center"/>
+              <w:rPr>
+                <w:rFonts w:ascii="Times New Roman" w:eastAsiaTheme="minorEastAsia" w:hAnsi="Times New Roman"/>
+                <w:sz w:val="28"/>
+                <w:szCs w:val="28"/>
+              </w:rPr>
+            </w:pPr>
+            <m:oMathPara>
+              <m:oMath>
+                <m:r>
+                  <w:rPr>
+                    <w:rFonts w:ascii="Cambria Math" w:hAnsi="Cambria Math"/>
+                    <w:sz w:val="28"/>
+                    <w:szCs w:val="28"/>
+                    <w:lang w:val="en-US"/>
+                  </w:rPr>
+                  <m:t>tg</m:t>
+                </m:r>
+                <m:sSubSup>
+                  <m:sSubSupPr>
+                    <m:ctrlPr>
+                      <w:rPr>
+                        <w:rFonts w:ascii="Cambria Math" w:hAnsi="Cambria Math"/>
+                        <w:i/>
+                        <w:sz w:val="28"/>
+                        <w:szCs w:val="28"/>
+                      </w:rPr>
+                    </m:ctrlPr>
+                  </m:sSubSupPr>
+                  <m:e>
+                    <m:r>
+                      <w:rPr>
+                        <w:rFonts w:ascii="Cambria Math" w:hAnsi="Cambria Math"/>
+                        <w:sz w:val="28"/>
+                        <w:szCs w:val="28"/>
+                      </w:rPr>
+                      <m:t>φ</m:t>
+                    </m:r>
+                  </m:e>
+                  <m:sub>
+                    <m:r>
+                      <w:rPr>
+                        <w:rFonts w:ascii="Cambria Math" w:hAnsi="Cambria Math"/>
+                        <w:sz w:val="28"/>
+                        <w:szCs w:val="28"/>
+                      </w:rPr>
+                      <m:t>р</m:t>
+                    </m:r>
+                  </m:sub>
+                  <m:sup>
+                    <m:r>
+                      <w:rPr>
+                        <w:rFonts w:ascii="Cambria Math" w:hAnsi="Cambria Math"/>
+                        <w:sz w:val="28"/>
+                        <w:szCs w:val="28"/>
+                        <w:lang w:val="en-US"/>
+                      </w:rPr>
+                      <m:t>'</m:t>
+                    </m:r>
+                  </m:sup>
+                </m:sSubSup>
+                <m:r>
+                  <w:rPr>
+                    <w:rFonts w:ascii="Cambria Math" w:hAnsi="Cambria Math"/>
+                    <w:sz w:val="28"/>
+                    <w:szCs w:val="28"/>
+                  </w:rPr>
+                  <m:t>=</m:t>
+                </m:r>
+                <m:f>
+                  <m:fPr>
+                    <m:ctrlPr>
+                      <w:rPr>
+                        <w:rFonts w:ascii="Cambria Math" w:hAnsi="Cambria Math"/>
+                        <w:i/>
+                        <w:sz w:val="28"/>
+                        <w:szCs w:val="28"/>
+                      </w:rPr>
+                    </m:ctrlPr>
+                  </m:fPr>
+                  <m:num>
+                    <m:r>
+                      <m:rPr>
+                        <m:sty m:val="p"/>
+                      </m:rPr>
+                      <w:rPr>
+                        <w:rFonts w:ascii="Cambria Math" w:eastAsia="Times New Roman" w:hAnsi="Cambria Math" w:cs="Times New Roman"/>
+                        <w:color w:val="000000"/>
+                        <w:sz w:val="28"/>
+                        <w:szCs w:val="28"/>
+                        <w:lang w:eastAsia="ru-RU"/>
+                      </w:rPr>
+                      <m:t>3510,2</m:t>
+                    </m:r>
+                    <m:r>
+                      <m:rPr>
+                        <m:sty m:val="p"/>
+                      </m:rPr>
+                      <w:rPr>
+                        <w:rFonts w:ascii="Cambria Math" w:eastAsiaTheme="minorEastAsia" w:hAnsi="Cambria Math"/>
+                        <w:color w:val="000000"/>
+                        <w:sz w:val="28"/>
+                        <w:szCs w:val="28"/>
+                        <w:lang w:eastAsia="ru-RU"/>
+                      </w:rPr>
+                      <m:t xml:space="preserve"> </m:t>
+                    </m:r>
+                  </m:num>
+                  <m:den>
+                    <m:r>
+                      <m:rPr>
+                        <m:sty m:val="p"/>
+                      </m:rPr>
+                      <w:rPr>
+                        <w:rFonts w:ascii="Cambria Math" w:eastAsia="Times New Roman" w:hAnsi="Cambria Math" w:cs="Times New Roman"/>
+                        <w:color w:val="000000"/>
+                        <w:sz w:val="28"/>
+                        <w:szCs w:val="28"/>
+                        <w:lang w:eastAsia="ru-RU"/>
+                      </w:rPr>
+                      <m:t>17647</m:t>
+                    </m:r>
+                  </m:den>
+                </m:f>
+                <m:r>
+                  <w:rPr>
+                    <w:rFonts w:ascii="Cambria Math" w:hAnsi="Cambria Math"/>
+                    <w:sz w:val="28"/>
+                    <w:szCs w:val="28"/>
+                  </w:rPr>
+                  <m:t>=0.1989</m:t>
+                </m:r>
+              </m:oMath>
+            </m:oMathPara>
+          </w:p>
+          <w:p>
+            <w:pPr>
+              <w:jc w:val="center"/>
+              <w:rPr>
+                <w:rFonts w:ascii="Times New Roman" w:hAnsi="Times New Roman"/>
+                <w:sz w:val="28"/>
+                <w:szCs w:val="28"/>
+              </w:rPr>
+            </w:pPr>
+          </w:p>
+        </w:tc>
+        <w:tc>
+          <w:tcPr>
+            <w:tcW w:w="1276" w:type="dxa"/>
+            <w:vAlign w:val="center"/>
+          </w:tcPr>
+          <w:p>
+            <w:pPr>
+              <w:pStyle w:val="ac"/>
+              <w:numPr>
+                <w:ilvl w:val="0"/>
+                <w:numId w:val="5"/>
+              </w:numPr>
+              <w:jc w:val="center"/>
+              <w:rPr>
+                <w:rFonts w:ascii="Times New Roman" w:hAnsi="Times New Roman" w:cs="Times New Roman"/>
+                <w:sz w:val="28"/>
+                <w:szCs w:val="28"/>
+              </w:rPr>
+            </w:pPr>
+          </w:p>
+        </w:tc>
+      </w:tr>
+    </w:tbl>
+    <w:p>
+      <w:pPr>
+        <w:ind w:firstLine="708"/>
+        <w:jc w:val="both"/>
+        <w:rPr>
+          <w:rFonts w:ascii="Times New Roman" w:hAnsi="Times New Roman" w:cs="Times New Roman"/>
+          <w:sz w:val="28"/>
+          <w:szCs w:val="28"/>
+          <w:lang w:val="en-US"/>
+        </w:rPr>
+      </w:pPr>
+    </w:p>
+    <w:p>
+      <w:pPr>
+        <w:ind w:firstLine="708"/>
+        <w:jc w:val="both"/>
+        <w:rPr>
+          <w:rFonts w:ascii="Times New Roman" w:hAnsi="Times New Roman" w:cs="Times New Roman"/>
+          <w:sz w:val="28"/>
+          <w:szCs w:val="28"/>
+        </w:rPr>
+      </w:pPr>
     </w:p>
     <w:sectPr>
       <w:headerReference w:type="default" r:id="rId8"/>
@@ -14505,7 +17943,7 @@
 </file>
 
 <file path=word/endnotes.xml><?xml version="1.0" encoding="utf-8"?>
-<w:endnotes xmlns:wpc="http://schemas.microsoft.com/office/word/2010/wordprocessingCanvas" xmlns:cx="http://schemas.microsoft.com/office/drawing/2014/chartex" xmlns:cx1="http://schemas.microsoft.com/office/drawing/2015/9/8/chartex" xmlns:mc="http://schemas.openxmlformats.org/markup-compatibility/2006" xmlns:o="urn:schemas-microsoft-com:office:office" xmlns:r="http://schemas.openxmlformats.org/officeDocument/2006/relationships" xmlns:m="http://schemas.openxmlformats.org/officeDocument/2006/math" xmlns:v="urn:schemas-microsoft-com:vml" xmlns:wp14="http://schemas.microsoft.com/office/word/2010/wordprocessingDrawing" xmlns:wp="http://schemas.openxmlformats.org/drawingml/2006/wordprocessingDrawing" xmlns:w10="urn:schemas-microsoft-com:office:word" xmlns:w="http://schemas.openxmlformats.org/wordprocessingml/2006/main" xmlns:w14="http://schemas.microsoft.com/office/word/2010/wordml" xmlns:w15="http://schemas.microsoft.com/office/word/2012/wordml" xmlns:w16se="http://schemas.microsoft.com/office/word/2015/wordml/symex" xmlns:wpg="http://schemas.microsoft.com/office/word/2010/wordprocessingGroup" xmlns:wpi="http://schemas.microsoft.com/office/word/2010/wordprocessingInk" xmlns:wne="http://schemas.microsoft.com/office/word/2006/wordml" xmlns:wps="http://schemas.microsoft.com/office/word/2010/wordprocessingShape" mc:Ignorable="w14 w15 w16se wp14">
+<w:endnotes xmlns:wpc="http://schemas.microsoft.com/office/word/2010/wordprocessingCanvas" xmlns:cx="http://schemas.microsoft.com/office/drawing/2014/chartex" xmlns:mc="http://schemas.openxmlformats.org/markup-compatibility/2006" xmlns:o="urn:schemas-microsoft-com:office:office" xmlns:r="http://schemas.openxmlformats.org/officeDocument/2006/relationships" xmlns:m="http://schemas.openxmlformats.org/officeDocument/2006/math" xmlns:v="urn:schemas-microsoft-com:vml" xmlns:wp14="http://schemas.microsoft.com/office/word/2010/wordprocessingDrawing" xmlns:wp="http://schemas.openxmlformats.org/drawingml/2006/wordprocessingDrawing" xmlns:w10="urn:schemas-microsoft-com:office:word" xmlns:w="http://schemas.openxmlformats.org/wordprocessingml/2006/main" xmlns:w14="http://schemas.microsoft.com/office/word/2010/wordml" xmlns:w15="http://schemas.microsoft.com/office/word/2012/wordml" xmlns:w16se="http://schemas.microsoft.com/office/word/2015/wordml/symex" xmlns:wpg="http://schemas.microsoft.com/office/word/2010/wordprocessingGroup" xmlns:wpi="http://schemas.microsoft.com/office/word/2010/wordprocessingInk" xmlns:wne="http://schemas.microsoft.com/office/word/2006/wordml" xmlns:wps="http://schemas.microsoft.com/office/word/2010/wordprocessingShape" mc:Ignorable="w14 w15 w16se wp14">
   <w:endnote w:type="separator" w:id="-1">
     <w:p>
       <w:pPr>
@@ -14530,7 +17968,7 @@
 </file>
 
 <file path=word/footnotes.xml><?xml version="1.0" encoding="utf-8"?>
-<w:footnotes xmlns:wpc="http://schemas.microsoft.com/office/word/2010/wordprocessingCanvas" xmlns:cx="http://schemas.microsoft.com/office/drawing/2014/chartex" xmlns:cx1="http://schemas.microsoft.com/office/drawing/2015/9/8/chartex" xmlns:mc="http://schemas.openxmlformats.org/markup-compatibility/2006" xmlns:o="urn:schemas-microsoft-com:office:office" xmlns:r="http://schemas.openxmlformats.org/officeDocument/2006/relationships" xmlns:m="http://schemas.openxmlformats.org/officeDocument/2006/math" xmlns:v="urn:schemas-microsoft-com:vml" xmlns:wp14="http://schemas.microsoft.com/office/word/2010/wordprocessingDrawing" xmlns:wp="http://schemas.openxmlformats.org/drawingml/2006/wordprocessingDrawing" xmlns:w10="urn:schemas-microsoft-com:office:word" xmlns:w="http://schemas.openxmlformats.org/wordprocessingml/2006/main" xmlns:w14="http://schemas.microsoft.com/office/word/2010/wordml" xmlns:w15="http://schemas.microsoft.com/office/word/2012/wordml" xmlns:w16se="http://schemas.microsoft.com/office/word/2015/wordml/symex" xmlns:wpg="http://schemas.microsoft.com/office/word/2010/wordprocessingGroup" xmlns:wpi="http://schemas.microsoft.com/office/word/2010/wordprocessingInk" xmlns:wne="http://schemas.microsoft.com/office/word/2006/wordml" xmlns:wps="http://schemas.microsoft.com/office/word/2010/wordprocessingShape" mc:Ignorable="w14 w15 w16se wp14">
+<w:footnotes xmlns:wpc="http://schemas.microsoft.com/office/word/2010/wordprocessingCanvas" xmlns:cx="http://schemas.microsoft.com/office/drawing/2014/chartex" xmlns:mc="http://schemas.openxmlformats.org/markup-compatibility/2006" xmlns:o="urn:schemas-microsoft-com:office:office" xmlns:r="http://schemas.openxmlformats.org/officeDocument/2006/relationships" xmlns:m="http://schemas.openxmlformats.org/officeDocument/2006/math" xmlns:v="urn:schemas-microsoft-com:vml" xmlns:wp14="http://schemas.microsoft.com/office/word/2010/wordprocessingDrawing" xmlns:wp="http://schemas.openxmlformats.org/drawingml/2006/wordprocessingDrawing" xmlns:w10="urn:schemas-microsoft-com:office:word" xmlns:w="http://schemas.openxmlformats.org/wordprocessingml/2006/main" xmlns:w14="http://schemas.microsoft.com/office/word/2010/wordml" xmlns:w15="http://schemas.microsoft.com/office/word/2012/wordml" xmlns:w16se="http://schemas.microsoft.com/office/word/2015/wordml/symex" xmlns:wpg="http://schemas.microsoft.com/office/word/2010/wordprocessingGroup" xmlns:wpi="http://schemas.microsoft.com/office/word/2010/wordprocessingInk" xmlns:wne="http://schemas.microsoft.com/office/word/2006/wordml" xmlns:wps="http://schemas.microsoft.com/office/word/2010/wordprocessingShape" mc:Ignorable="w14 w15 w16se wp14">
   <w:footnote w:type="separator" w:id="-1">
     <w:p>
       <w:pPr>
@@ -14555,7 +17993,7 @@
 </file>
 
 <file path=word/header1.xml><?xml version="1.0" encoding="utf-8"?>
-<w:hdr xmlns:wpc="http://schemas.microsoft.com/office/word/2010/wordprocessingCanvas" xmlns:cx="http://schemas.microsoft.com/office/drawing/2014/chartex" xmlns:cx1="http://schemas.microsoft.com/office/drawing/2015/9/8/chartex" xmlns:mc="http://schemas.openxmlformats.org/markup-compatibility/2006" xmlns:o="urn:schemas-microsoft-com:office:office" xmlns:r="http://schemas.openxmlformats.org/officeDocument/2006/relationships" xmlns:m="http://schemas.openxmlformats.org/officeDocument/2006/math" xmlns:v="urn:schemas-microsoft-com:vml" xmlns:wp14="http://schemas.microsoft.com/office/word/2010/wordprocessingDrawing" xmlns:wp="http://schemas.openxmlformats.org/drawingml/2006/wordprocessingDrawing" xmlns:w10="urn:schemas-microsoft-com:office:word" xmlns:w="http://schemas.openxmlformats.org/wordprocessingml/2006/main" xmlns:w14="http://schemas.microsoft.com/office/word/2010/wordml" xmlns:w15="http://schemas.microsoft.com/office/word/2012/wordml" xmlns:w16se="http://schemas.microsoft.com/office/word/2015/wordml/symex" xmlns:wpg="http://schemas.microsoft.com/office/word/2010/wordprocessingGroup" xmlns:wpi="http://schemas.microsoft.com/office/word/2010/wordprocessingInk" xmlns:wne="http://schemas.microsoft.com/office/word/2006/wordml" xmlns:wps="http://schemas.microsoft.com/office/word/2010/wordprocessingShape" mc:Ignorable="w14 w15 w16se wp14">
+<w:hdr xmlns:wpc="http://schemas.microsoft.com/office/word/2010/wordprocessingCanvas" xmlns:cx="http://schemas.microsoft.com/office/drawing/2014/chartex" xmlns:mc="http://schemas.openxmlformats.org/markup-compatibility/2006" xmlns:o="urn:schemas-microsoft-com:office:office" xmlns:r="http://schemas.openxmlformats.org/officeDocument/2006/relationships" xmlns:m="http://schemas.openxmlformats.org/officeDocument/2006/math" xmlns:v="urn:schemas-microsoft-com:vml" xmlns:wp14="http://schemas.microsoft.com/office/word/2010/wordprocessingDrawing" xmlns:wp="http://schemas.openxmlformats.org/drawingml/2006/wordprocessingDrawing" xmlns:w10="urn:schemas-microsoft-com:office:word" xmlns:w="http://schemas.openxmlformats.org/wordprocessingml/2006/main" xmlns:w14="http://schemas.microsoft.com/office/word/2010/wordml" xmlns:w15="http://schemas.microsoft.com/office/word/2012/wordml" xmlns:w16se="http://schemas.microsoft.com/office/word/2015/wordml/symex" xmlns:wpg="http://schemas.microsoft.com/office/word/2010/wordprocessingGroup" xmlns:wpi="http://schemas.microsoft.com/office/word/2010/wordprocessingInk" xmlns:wne="http://schemas.microsoft.com/office/word/2006/wordml" xmlns:wps="http://schemas.microsoft.com/office/word/2010/wordprocessingShape" mc:Ignorable="w14 w15 w16se wp14">
   <w:p>
     <w:pPr>
       <w:pStyle w:val="a3"/>
@@ -14563,7 +18001,7 @@
     <w:r>
       <w:rPr>
         <w:noProof/>
-        <w:lang w:eastAsia="uk-UA"/>
+        <w:lang w:val="ru-RU" w:eastAsia="ru-RU"/>
       </w:rPr>
       <mc:AlternateContent>
         <mc:Choice Requires="wpg">
@@ -15701,7 +19139,7 @@
 </file>
 
 <file path=word/numbering.xml><?xml version="1.0" encoding="utf-8"?>
-<w:numbering xmlns:wpc="http://schemas.microsoft.com/office/word/2010/wordprocessingCanvas" xmlns:cx="http://schemas.microsoft.com/office/drawing/2014/chartex" xmlns:cx1="http://schemas.microsoft.com/office/drawing/2015/9/8/chartex" xmlns:mc="http://schemas.openxmlformats.org/markup-compatibility/2006" xmlns:o="urn:schemas-microsoft-com:office:office" xmlns:r="http://schemas.openxmlformats.org/officeDocument/2006/relationships" xmlns:m="http://schemas.openxmlformats.org/officeDocument/2006/math" xmlns:v="urn:schemas-microsoft-com:vml" xmlns:wp14="http://schemas.microsoft.com/office/word/2010/wordprocessingDrawing" xmlns:wp="http://schemas.openxmlformats.org/drawingml/2006/wordprocessingDrawing" xmlns:w10="urn:schemas-microsoft-com:office:word" xmlns:w="http://schemas.openxmlformats.org/wordprocessingml/2006/main" xmlns:w14="http://schemas.microsoft.com/office/word/2010/wordml" xmlns:w15="http://schemas.microsoft.com/office/word/2012/wordml" xmlns:w16se="http://schemas.microsoft.com/office/word/2015/wordml/symex" xmlns:wpg="http://schemas.microsoft.com/office/word/2010/wordprocessingGroup" xmlns:wpi="http://schemas.microsoft.com/office/word/2010/wordprocessingInk" xmlns:wne="http://schemas.microsoft.com/office/word/2006/wordml" xmlns:wps="http://schemas.microsoft.com/office/word/2010/wordprocessingShape" mc:Ignorable="w14 w15 w16se wp14">
+<w:numbering xmlns:wpc="http://schemas.microsoft.com/office/word/2010/wordprocessingCanvas" xmlns:cx="http://schemas.microsoft.com/office/drawing/2014/chartex" xmlns:mc="http://schemas.openxmlformats.org/markup-compatibility/2006" xmlns:o="urn:schemas-microsoft-com:office:office" xmlns:r="http://schemas.openxmlformats.org/officeDocument/2006/relationships" xmlns:m="http://schemas.openxmlformats.org/officeDocument/2006/math" xmlns:v="urn:schemas-microsoft-com:vml" xmlns:wp14="http://schemas.microsoft.com/office/word/2010/wordprocessingDrawing" xmlns:wp="http://schemas.openxmlformats.org/drawingml/2006/wordprocessingDrawing" xmlns:w10="urn:schemas-microsoft-com:office:word" xmlns:w="http://schemas.openxmlformats.org/wordprocessingml/2006/main" xmlns:w14="http://schemas.microsoft.com/office/word/2010/wordml" xmlns:w15="http://schemas.microsoft.com/office/word/2012/wordml" xmlns:w16se="http://schemas.microsoft.com/office/word/2015/wordml/symex" xmlns:wpg="http://schemas.microsoft.com/office/word/2010/wordprocessingGroup" xmlns:wpi="http://schemas.microsoft.com/office/word/2010/wordprocessingInk" xmlns:wne="http://schemas.microsoft.com/office/word/2006/wordml" xmlns:wps="http://schemas.microsoft.com/office/word/2010/wordprocessingShape" mc:Ignorable="w14 w15 w16se wp14">
   <w:abstractNum w:abstractNumId="0" w15:restartNumberingAfterBreak="0">
     <w:nsid w:val="04931A6E"/>
     <w:multiLevelType w:val="hybridMultilevel"/>
@@ -17130,7 +20568,7 @@
 </file>
 
 <file path=customXml/itemProps1.xml><?xml version="1.0" encoding="utf-8"?>
-<ds:datastoreItem xmlns:ds="http://schemas.openxmlformats.org/officeDocument/2006/customXml" ds:itemID="{C67B557F-A692-4093-9DCC-A2BD463009B1}">
+<ds:datastoreItem xmlns:ds="http://schemas.openxmlformats.org/officeDocument/2006/customXml" ds:itemID="{1653EAA4-1C12-478C-AFB5-FA22872ECD4F}">
   <ds:schemaRefs>
     <ds:schemaRef ds:uri="http://schemas.openxmlformats.org/officeDocument/2006/bibliography"/>
   </ds:schemaRefs>

</xml_diff>